<commit_message>
[ch32737] Agreements: Update the PCA and PCA amendment templates and the PCA instructions
</commit_message>
<xml_diff>
--- a/src/etools/assets/agreements/amendment_template.docx
+++ b/src/etools/assets/agreements/amendment_template.docx
@@ -1,6 +1,6 @@
 
 <file path=word/document.xml><?xml version="1.0" encoding="utf-8"?>
-<w:document xmlns:wpc="http://schemas.microsoft.com/office/word/2010/wordprocessingCanvas" xmlns:mc="http://schemas.openxmlformats.org/markup-compatibility/2006" xmlns:o="urn:schemas-microsoft-com:office:office" xmlns:r="http://schemas.openxmlformats.org/officeDocument/2006/relationships" xmlns:m="http://schemas.openxmlformats.org/officeDocument/2006/math" xmlns:v="urn:schemas-microsoft-com:vml" xmlns:wp14="http://schemas.microsoft.com/office/word/2010/wordprocessingDrawing" xmlns:wp="http://schemas.openxmlformats.org/drawingml/2006/wordprocessingDrawing" xmlns:w10="urn:schemas-microsoft-com:office:word" xmlns:w="http://schemas.openxmlformats.org/wordprocessingml/2006/main" xmlns:w14="http://schemas.microsoft.com/office/word/2010/wordml" xmlns:w15="http://schemas.microsoft.com/office/word/2012/wordml" xmlns:wpg="http://schemas.microsoft.com/office/word/2010/wordprocessingGroup" xmlns:wpi="http://schemas.microsoft.com/office/word/2010/wordprocessingInk" xmlns:wne="http://schemas.microsoft.com/office/word/2006/wordml" xmlns:wps="http://schemas.microsoft.com/office/word/2010/wordprocessingShape" mc:Ignorable="w14 w15 wp14">
+<w:document xmlns:wpc="http://schemas.microsoft.com/office/word/2010/wordprocessingCanvas" xmlns:cx="http://schemas.microsoft.com/office/drawing/2014/chartex" xmlns:cx1="http://schemas.microsoft.com/office/drawing/2015/9/8/chartex" xmlns:cx2="http://schemas.microsoft.com/office/drawing/2015/10/21/chartex" xmlns:cx3="http://schemas.microsoft.com/office/drawing/2016/5/9/chartex" xmlns:cx4="http://schemas.microsoft.com/office/drawing/2016/5/10/chartex" xmlns:cx5="http://schemas.microsoft.com/office/drawing/2016/5/11/chartex" xmlns:cx6="http://schemas.microsoft.com/office/drawing/2016/5/12/chartex" xmlns:cx7="http://schemas.microsoft.com/office/drawing/2016/5/13/chartex" xmlns:cx8="http://schemas.microsoft.com/office/drawing/2016/5/14/chartex" xmlns:mc="http://schemas.openxmlformats.org/markup-compatibility/2006" xmlns:aink="http://schemas.microsoft.com/office/drawing/2016/ink" xmlns:am3d="http://schemas.microsoft.com/office/drawing/2017/model3d" xmlns:o="urn:schemas-microsoft-com:office:office" xmlns:r="http://schemas.openxmlformats.org/officeDocument/2006/relationships" xmlns:m="http://schemas.openxmlformats.org/officeDocument/2006/math" xmlns:v="urn:schemas-microsoft-com:vml" xmlns:wp14="http://schemas.microsoft.com/office/word/2010/wordprocessingDrawing" xmlns:wp="http://schemas.openxmlformats.org/drawingml/2006/wordprocessingDrawing" xmlns:w10="urn:schemas-microsoft-com:office:word" xmlns:w="http://schemas.openxmlformats.org/wordprocessingml/2006/main" xmlns:w14="http://schemas.microsoft.com/office/word/2010/wordml" xmlns:w15="http://schemas.microsoft.com/office/word/2012/wordml" xmlns:w16cex="http://schemas.microsoft.com/office/word/2018/wordml/cex" xmlns:w16cid="http://schemas.microsoft.com/office/word/2016/wordml/cid" xmlns:w16="http://schemas.microsoft.com/office/word/2018/wordml" xmlns:w16sdtdh="http://schemas.microsoft.com/office/word/2020/wordml/sdtdatahash" xmlns:w16se="http://schemas.microsoft.com/office/word/2015/wordml/symex" xmlns:wpg="http://schemas.microsoft.com/office/word/2010/wordprocessingGroup" xmlns:wpi="http://schemas.microsoft.com/office/word/2010/wordprocessingInk" xmlns:wne="http://schemas.microsoft.com/office/word/2006/wordml" xmlns:wps="http://schemas.microsoft.com/office/word/2010/wordprocessingShape" mc:Ignorable="w14 w15 w16se w16cid w16 w16cex w16sdtdh wp14">
   <w:body>
     <w:tbl>
       <w:tblPr>
@@ -30,12 +30,14 @@
             <w:pPr>
               <w:pStyle w:val="Heading1"/>
               <w:rPr>
+                <w:rFonts w:asciiTheme="minorHAnsi" w:hAnsiTheme="minorHAnsi" w:cstheme="minorHAnsi"/>
                 <w:caps/>
                 <w:sz w:val="22"/>
               </w:rPr>
             </w:pPr>
             <w:r>
               <w:rPr>
+                <w:rFonts w:asciiTheme="minorHAnsi" w:hAnsiTheme="minorHAnsi" w:cstheme="minorHAnsi"/>
                 <w:caps/>
                 <w:sz w:val="22"/>
               </w:rPr>
@@ -43,6 +45,7 @@
             </w:r>
             <w:r>
               <w:rPr>
+                <w:rFonts w:asciiTheme="minorHAnsi" w:hAnsiTheme="minorHAnsi" w:cstheme="minorHAnsi"/>
                 <w:caps/>
                 <w:sz w:val="22"/>
               </w:rPr>
@@ -50,57 +53,39 @@
             </w:r>
             <w:r>
               <w:rPr>
+                <w:rFonts w:asciiTheme="minorHAnsi" w:hAnsiTheme="minorHAnsi" w:cstheme="minorHAnsi"/>
                 <w:caps/>
                 <w:sz w:val="22"/>
               </w:rPr>
-              <w:t xml:space="preserve"> AMENDMENT TEMPLATE</w:t>
+              <w:t xml:space="preserve"> AMENDMENT </w:t>
             </w:r>
           </w:p>
           <w:p>
             <w:pPr>
               <w:pStyle w:val="Heading1"/>
               <w:rPr>
+                <w:rFonts w:asciiTheme="minorHAnsi" w:hAnsiTheme="minorHAnsi" w:cstheme="minorHAnsi"/>
                 <w:caps/>
                 <w:sz w:val="22"/>
+                <w:szCs w:val="22"/>
+              </w:rPr>
+            </w:pPr>
+            <w:r>
+              <w:rPr>
+                <w:rFonts w:asciiTheme="minorHAnsi" w:hAnsiTheme="minorHAnsi" w:cstheme="minorHAnsi"/>
+                <w:caps/>
+                <w:sz w:val="22"/>
+                <w:szCs w:val="22"/>
                 <w:u w:val="single"/>
               </w:rPr>
-            </w:pPr>
-            <w:r>
-              <w:rPr>
-                <w:caps/>
-                <w:sz w:val="22"/>
-                <w:u w:val="single"/>
-              </w:rPr>
-              <w:t>Note to UN</w:t>
-            </w:r>
-            <w:r>
-              <w:rPr>
-                <w:caps/>
-                <w:sz w:val="22"/>
-                <w:u w:val="single"/>
-              </w:rPr>
-              <w:t>ICEF</w:t>
-            </w:r>
-            <w:r>
-              <w:rPr>
-                <w:caps/>
-                <w:sz w:val="22"/>
-                <w:u w:val="single"/>
-              </w:rPr>
-              <w:t xml:space="preserve"> user: </w:t>
-            </w:r>
-            <w:r>
-              <w:rPr>
-                <w:caps/>
-                <w:sz w:val="22"/>
-                <w:u w:val="single"/>
-              </w:rPr>
-              <w:t>How to use this form</w:t>
+              <w:t>instructions</w:t>
             </w:r>
           </w:p>
+          <w:p/>
           <w:p>
             <w:pPr>
               <w:rPr>
+                <w:rFonts w:asciiTheme="minorHAnsi" w:hAnsiTheme="minorHAnsi" w:cstheme="minorHAnsi"/>
                 <w:sz w:val="22"/>
               </w:rPr>
             </w:pPr>
@@ -108,12 +93,16 @@
           <w:p>
             <w:pPr>
               <w:rPr>
+                <w:rFonts w:asciiTheme="minorHAnsi" w:hAnsiTheme="minorHAnsi" w:cstheme="minorHAnsi"/>
+                <w:b/>
+                <w:bCs/>
                 <w:sz w:val="22"/>
                 <w:szCs w:val="22"/>
               </w:rPr>
             </w:pPr>
             <w:r>
               <w:rPr>
+                <w:rFonts w:asciiTheme="minorHAnsi" w:hAnsiTheme="minorHAnsi" w:cstheme="minorHAnsi"/>
                 <w:b/>
                 <w:sz w:val="22"/>
               </w:rPr>
@@ -121,102 +110,133 @@
             </w:r>
             <w:r>
               <w:rPr>
+                <w:rFonts w:asciiTheme="minorHAnsi" w:hAnsiTheme="minorHAnsi" w:cstheme="minorHAnsi"/>
                 <w:sz w:val="22"/>
               </w:rPr>
               <w:t>.</w:t>
             </w:r>
             <w:r>
               <w:rPr>
+                <w:rFonts w:asciiTheme="minorHAnsi" w:hAnsiTheme="minorHAnsi" w:cstheme="minorHAnsi"/>
                 <w:sz w:val="22"/>
               </w:rPr>
               <w:t xml:space="preserve"> </w:t>
             </w:r>
             <w:r>
               <w:rPr>
+                <w:rFonts w:asciiTheme="minorHAnsi" w:hAnsiTheme="minorHAnsi" w:cstheme="minorHAnsi"/>
                 <w:sz w:val="22"/>
               </w:rPr>
               <w:t xml:space="preserve">This form </w:t>
             </w:r>
             <w:r>
               <w:rPr>
+                <w:rFonts w:asciiTheme="minorHAnsi" w:hAnsiTheme="minorHAnsi" w:cstheme="minorHAnsi"/>
                 <w:sz w:val="22"/>
               </w:rPr>
               <w:t xml:space="preserve">is </w:t>
             </w:r>
             <w:r>
               <w:rPr>
+                <w:rFonts w:asciiTheme="minorHAnsi" w:hAnsiTheme="minorHAnsi" w:cstheme="minorHAnsi"/>
                 <w:sz w:val="22"/>
               </w:rPr>
               <w:t xml:space="preserve">used to </w:t>
             </w:r>
             <w:r>
               <w:rPr>
-                <w:sz w:val="22"/>
-              </w:rPr>
-              <w:t>amend existing Programme C</w:t>
-            </w:r>
-            <w:r>
-              <w:rPr>
+                <w:rFonts w:asciiTheme="minorHAnsi" w:hAnsiTheme="minorHAnsi" w:cstheme="minorHAnsi"/>
+                <w:sz w:val="22"/>
+              </w:rPr>
+              <w:t xml:space="preserve">amend existing </w:t>
+            </w:r>
+            <w:r>
+              <w:rPr>
+                <w:rFonts w:asciiTheme="minorHAnsi" w:hAnsiTheme="minorHAnsi" w:cstheme="minorHAnsi"/>
+                <w:sz w:val="22"/>
+              </w:rPr>
+              <w:t xml:space="preserve">signed </w:t>
+            </w:r>
+            <w:r>
+              <w:rPr>
+                <w:rFonts w:asciiTheme="minorHAnsi" w:hAnsiTheme="minorHAnsi" w:cstheme="minorHAnsi"/>
+                <w:sz w:val="22"/>
+              </w:rPr>
+              <w:t>Programme C</w:t>
+            </w:r>
+            <w:r>
+              <w:rPr>
+                <w:rFonts w:asciiTheme="minorHAnsi" w:hAnsiTheme="minorHAnsi" w:cstheme="minorHAnsi"/>
                 <w:sz w:val="22"/>
               </w:rPr>
               <w:t xml:space="preserve">ooperation </w:t>
             </w:r>
             <w:r>
               <w:rPr>
+                <w:rFonts w:asciiTheme="minorHAnsi" w:hAnsiTheme="minorHAnsi" w:cstheme="minorHAnsi"/>
                 <w:sz w:val="22"/>
               </w:rPr>
               <w:t>A</w:t>
             </w:r>
             <w:r>
               <w:rPr>
+                <w:rFonts w:asciiTheme="minorHAnsi" w:hAnsiTheme="minorHAnsi" w:cstheme="minorHAnsi"/>
                 <w:sz w:val="22"/>
               </w:rPr>
               <w:t xml:space="preserve">greements (PCA) </w:t>
             </w:r>
             <w:r>
               <w:rPr>
+                <w:rFonts w:asciiTheme="minorHAnsi" w:hAnsiTheme="minorHAnsi" w:cstheme="minorHAnsi"/>
                 <w:sz w:val="22"/>
               </w:rPr>
               <w:t>enter</w:t>
             </w:r>
             <w:r>
               <w:rPr>
+                <w:rFonts w:asciiTheme="minorHAnsi" w:hAnsiTheme="minorHAnsi" w:cstheme="minorHAnsi"/>
                 <w:sz w:val="22"/>
               </w:rPr>
               <w:t>ed</w:t>
             </w:r>
             <w:r>
               <w:rPr>
+                <w:rFonts w:asciiTheme="minorHAnsi" w:hAnsiTheme="minorHAnsi" w:cstheme="minorHAnsi"/>
                 <w:sz w:val="22"/>
               </w:rPr>
               <w:t xml:space="preserve"> into </w:t>
             </w:r>
             <w:r>
               <w:rPr>
+                <w:rFonts w:asciiTheme="minorHAnsi" w:hAnsiTheme="minorHAnsi" w:cstheme="minorHAnsi"/>
                 <w:sz w:val="22"/>
               </w:rPr>
               <w:t>with</w:t>
             </w:r>
             <w:r>
               <w:rPr>
+                <w:rFonts w:asciiTheme="minorHAnsi" w:hAnsiTheme="minorHAnsi" w:cstheme="minorHAnsi"/>
                 <w:sz w:val="22"/>
               </w:rPr>
               <w:t xml:space="preserve"> a </w:t>
             </w:r>
             <w:r>
               <w:rPr>
+                <w:rFonts w:asciiTheme="minorHAnsi" w:hAnsiTheme="minorHAnsi" w:cstheme="minorHAnsi"/>
                 <w:sz w:val="22"/>
               </w:rPr>
               <w:t xml:space="preserve">civil society </w:t>
             </w:r>
             <w:r>
               <w:rPr>
+                <w:rFonts w:asciiTheme="minorHAnsi" w:hAnsiTheme="minorHAnsi" w:cstheme="minorHAnsi"/>
                 <w:sz w:val="22"/>
               </w:rPr>
               <w:t>organization</w:t>
             </w:r>
             <w:r>
               <w:rPr>
+                <w:rFonts w:asciiTheme="minorHAnsi" w:hAnsiTheme="minorHAnsi" w:cstheme="minorHAnsi"/>
                 <w:sz w:val="22"/>
                 <w:szCs w:val="22"/>
               </w:rPr>
@@ -224,46 +244,110 @@
             </w:r>
             <w:r>
               <w:rPr>
+                <w:rFonts w:asciiTheme="minorHAnsi" w:hAnsiTheme="minorHAnsi" w:cstheme="minorHAnsi"/>
                 <w:sz w:val="22"/>
                 <w:szCs w:val="22"/>
               </w:rPr>
-              <w:t xml:space="preserve">This form should be read in conjunction with </w:t>
-            </w:r>
-            <w:hyperlink r:id="rId8" w:history="1">
+              <w:t>This form should be read in conjunction with</w:t>
+            </w:r>
+            <w:r>
+              <w:rPr>
+                <w:rFonts w:asciiTheme="minorHAnsi" w:hAnsiTheme="minorHAnsi" w:cstheme="minorHAnsi"/>
+                <w:sz w:val="22"/>
+                <w:szCs w:val="22"/>
+              </w:rPr>
+              <w:t xml:space="preserve"> </w:t>
+            </w:r>
+            <w:hyperlink r:id="rId14" w:history="1">
               <w:r>
                 <w:rPr>
                   <w:rStyle w:val="Hyperlink"/>
+                  <w:rFonts w:asciiTheme="minorHAnsi" w:hAnsiTheme="minorHAnsi" w:cstheme="minorHAnsi"/>
+                  <w:color w:val="000000" w:themeColor="text1"/>
+                  <w:sz w:val="22"/>
+                  <w:szCs w:val="22"/>
+                  <w:u w:val="none"/>
+                </w:rPr>
+                <w:t>UNICEF</w:t>
+              </w:r>
+              <w:r>
+                <w:rPr>
+                  <w:rStyle w:val="Hyperlink"/>
+                  <w:rFonts w:asciiTheme="minorHAnsi" w:hAnsiTheme="minorHAnsi" w:cstheme="minorHAnsi"/>
+                  <w:color w:val="000000" w:themeColor="text1"/>
+                  <w:sz w:val="22"/>
+                  <w:szCs w:val="22"/>
+                  <w:u w:val="none"/>
+                </w:rPr>
+                <w:t xml:space="preserve"> p</w:t>
+              </w:r>
+              <w:r>
+                <w:rPr>
+                  <w:rStyle w:val="Hyperlink"/>
+                  <w:rFonts w:asciiTheme="minorHAnsi" w:hAnsiTheme="minorHAnsi" w:cstheme="minorHAnsi"/>
+                  <w:color w:val="000000" w:themeColor="text1"/>
+                  <w:sz w:val="22"/>
+                  <w:szCs w:val="22"/>
+                  <w:u w:val="none"/>
+                </w:rPr>
+                <w:t>rocedure on</w:t>
+              </w:r>
+              <w:r>
+                <w:rPr>
+                  <w:rStyle w:val="Hyperlink"/>
+                  <w:rFonts w:asciiTheme="minorHAnsi" w:hAnsiTheme="minorHAnsi" w:cstheme="minorHAnsi"/>
+                  <w:color w:val="000000" w:themeColor="text1"/>
+                  <w:sz w:val="22"/>
+                  <w:szCs w:val="22"/>
+                  <w:u w:val="none"/>
+                </w:rPr>
+                <w:t xml:space="preserve"> </w:t>
+              </w:r>
+              <w:r>
+                <w:rPr>
+                  <w:rStyle w:val="Hyperlink"/>
+                  <w:rFonts w:asciiTheme="minorHAnsi" w:hAnsiTheme="minorHAnsi" w:cstheme="minorHAnsi"/>
+                  <w:b/>
+                  <w:bCs/>
                   <w:sz w:val="22"/>
                   <w:szCs w:val="22"/>
                 </w:rPr>
-                <w:t>FRG/PROCEDURE/2015/001</w:t>
+                <w:t>PROGRAMME IMPLEMENTATION: WORK PLANNING, PARTNERSHIPS AND RISK MANAGEMENT</w:t>
               </w:r>
             </w:hyperlink>
             <w:r>
               <w:rPr>
+                <w:rFonts w:asciiTheme="minorHAnsi" w:hAnsiTheme="minorHAnsi" w:cstheme="minorHAnsi"/>
+                <w:b/>
+                <w:bCs/>
                 <w:sz w:val="22"/>
                 <w:szCs w:val="22"/>
               </w:rPr>
-              <w:t>, UNICEF Procedure For Country And Regional Office Transfer Of Resources To Civil Society Organizations</w:t>
-            </w:r>
-            <w:r>
-              <w:rPr>
+              <w:t xml:space="preserve"> </w:t>
+            </w:r>
+            <w:r>
+              <w:rPr>
+                <w:rFonts w:asciiTheme="minorHAnsi" w:hAnsiTheme="minorHAnsi" w:cstheme="minorHAnsi"/>
                 <w:sz w:val="22"/>
                 <w:szCs w:val="22"/>
               </w:rPr>
-              <w:t>.</w:t>
-            </w:r>
-            <w:r>
-              <w:rPr>
+              <w:t>and</w:t>
+            </w:r>
+            <w:r>
+              <w:rPr>
+                <w:rFonts w:asciiTheme="minorHAnsi" w:hAnsiTheme="minorHAnsi" w:cstheme="minorHAnsi"/>
+                <w:b/>
+                <w:bCs/>
                 <w:sz w:val="22"/>
                 <w:szCs w:val="22"/>
               </w:rPr>
-              <w:t xml:space="preserve"> </w:t>
+              <w:t xml:space="preserve"> PROGRAMME IMPLEMENTATION HANDBOOK. </w:t>
             </w:r>
           </w:p>
           <w:p>
             <w:pPr>
               <w:rPr>
+                <w:rFonts w:asciiTheme="minorHAnsi" w:hAnsiTheme="minorHAnsi" w:cstheme="minorHAnsi"/>
                 <w:b/>
                 <w:sz w:val="22"/>
                 <w:szCs w:val="22"/>
@@ -273,114 +357,146 @@
           <w:p>
             <w:pPr>
               <w:rPr>
+                <w:rFonts w:asciiTheme="minorHAnsi" w:hAnsiTheme="minorHAnsi" w:cstheme="minorHAnsi"/>
                 <w:sz w:val="22"/>
                 <w:szCs w:val="22"/>
               </w:rPr>
             </w:pPr>
             <w:r>
               <w:rPr>
+                <w:rFonts w:asciiTheme="minorHAnsi" w:hAnsiTheme="minorHAnsi" w:cstheme="minorHAnsi"/>
+                <w:bCs/>
+                <w:sz w:val="22"/>
+                <w:szCs w:val="22"/>
+              </w:rPr>
+              <w:t>2</w:t>
+            </w:r>
+            <w:r>
+              <w:rPr>
+                <w:rFonts w:asciiTheme="minorHAnsi" w:hAnsiTheme="minorHAnsi" w:cstheme="minorHAnsi"/>
                 <w:b/>
                 <w:sz w:val="22"/>
                 <w:szCs w:val="22"/>
               </w:rPr>
-              <w:t>2</w:t>
-            </w:r>
-            <w:r>
-              <w:rPr>
-                <w:b/>
+              <w:t>.</w:t>
+            </w:r>
+            <w:r>
+              <w:rPr>
+                <w:rFonts w:asciiTheme="minorHAnsi" w:hAnsiTheme="minorHAnsi" w:cstheme="minorHAnsi"/>
                 <w:sz w:val="22"/>
                 <w:szCs w:val="22"/>
               </w:rPr>
+              <w:t xml:space="preserve"> </w:t>
+            </w:r>
+            <w:r>
+              <w:rPr>
+                <w:rFonts w:asciiTheme="minorHAnsi" w:hAnsiTheme="minorHAnsi" w:cstheme="minorHAnsi"/>
+                <w:sz w:val="22"/>
+                <w:szCs w:val="22"/>
+              </w:rPr>
+              <w:t>The UN</w:t>
+            </w:r>
+            <w:r>
+              <w:rPr>
+                <w:rFonts w:asciiTheme="minorHAnsi" w:hAnsiTheme="minorHAnsi" w:cstheme="minorHAnsi"/>
+                <w:sz w:val="22"/>
+                <w:szCs w:val="22"/>
+              </w:rPr>
+              <w:t>ICEF</w:t>
+            </w:r>
+            <w:r>
+              <w:rPr>
+                <w:rFonts w:asciiTheme="minorHAnsi" w:hAnsiTheme="minorHAnsi" w:cstheme="minorHAnsi"/>
+                <w:sz w:val="22"/>
+                <w:szCs w:val="22"/>
+              </w:rPr>
+              <w:t xml:space="preserve"> user </w:t>
+            </w:r>
+            <w:r>
+              <w:rPr>
+                <w:rFonts w:asciiTheme="minorHAnsi" w:hAnsiTheme="minorHAnsi" w:cstheme="minorHAnsi"/>
+                <w:sz w:val="22"/>
+                <w:szCs w:val="22"/>
+              </w:rPr>
+              <w:t xml:space="preserve">must </w:t>
+            </w:r>
+            <w:r>
+              <w:rPr>
+                <w:rFonts w:asciiTheme="minorHAnsi" w:hAnsiTheme="minorHAnsi" w:cstheme="minorHAnsi"/>
+                <w:sz w:val="22"/>
+                <w:szCs w:val="22"/>
+              </w:rPr>
+              <w:t>fill in</w:t>
+            </w:r>
+            <w:r>
+              <w:rPr>
+                <w:rFonts w:asciiTheme="minorHAnsi" w:hAnsiTheme="minorHAnsi" w:cstheme="minorHAnsi"/>
+                <w:sz w:val="22"/>
+                <w:szCs w:val="22"/>
+              </w:rPr>
+              <w:t xml:space="preserve"> all blanks </w:t>
+            </w:r>
+            <w:r>
+              <w:rPr>
+                <w:rFonts w:asciiTheme="minorHAnsi" w:hAnsiTheme="minorHAnsi" w:cstheme="minorHAnsi"/>
+                <w:sz w:val="22"/>
+                <w:szCs w:val="22"/>
+              </w:rPr>
+              <w:t>contained in this form (</w:t>
+            </w:r>
+            <w:r>
+              <w:rPr>
+                <w:rFonts w:asciiTheme="minorHAnsi" w:hAnsiTheme="minorHAnsi" w:cstheme="minorHAnsi"/>
+                <w:sz w:val="22"/>
+                <w:szCs w:val="22"/>
+              </w:rPr>
+              <w:t>square brackets, “[…]”)</w:t>
+            </w:r>
+            <w:r>
+              <w:rPr>
+                <w:rFonts w:asciiTheme="minorHAnsi" w:hAnsiTheme="minorHAnsi" w:cstheme="minorHAnsi"/>
+                <w:sz w:val="22"/>
+                <w:szCs w:val="22"/>
+              </w:rPr>
+              <w:t xml:space="preserve"> </w:t>
+            </w:r>
+            <w:r>
+              <w:rPr>
+                <w:rFonts w:asciiTheme="minorHAnsi" w:hAnsiTheme="minorHAnsi" w:cstheme="minorHAnsi"/>
+                <w:sz w:val="22"/>
+                <w:szCs w:val="22"/>
+              </w:rPr>
+              <w:t>prior to providing a co</w:t>
+            </w:r>
+            <w:r>
+              <w:rPr>
+                <w:rFonts w:asciiTheme="minorHAnsi" w:hAnsiTheme="minorHAnsi" w:cstheme="minorHAnsi"/>
+                <w:sz w:val="22"/>
+                <w:szCs w:val="22"/>
+              </w:rPr>
+              <w:t xml:space="preserve">py of the draft form to the </w:t>
+            </w:r>
+            <w:r>
+              <w:rPr>
+                <w:rFonts w:asciiTheme="minorHAnsi" w:hAnsiTheme="minorHAnsi" w:cstheme="minorHAnsi"/>
+                <w:sz w:val="22"/>
+                <w:szCs w:val="22"/>
+              </w:rPr>
+              <w:t>implementing partner</w:t>
+            </w:r>
+            <w:r>
+              <w:rPr>
+                <w:rFonts w:asciiTheme="minorHAnsi" w:hAnsiTheme="minorHAnsi" w:cstheme="minorHAnsi"/>
+                <w:sz w:val="22"/>
+                <w:szCs w:val="22"/>
+              </w:rPr>
               <w:t>.</w:t>
-            </w:r>
-            <w:r>
-              <w:rPr>
-                <w:sz w:val="22"/>
-                <w:szCs w:val="22"/>
-              </w:rPr>
-              <w:t xml:space="preserve"> </w:t>
-            </w:r>
-            <w:r>
-              <w:rPr>
-                <w:sz w:val="22"/>
-                <w:szCs w:val="22"/>
-              </w:rPr>
-              <w:t>The UN</w:t>
-            </w:r>
-            <w:r>
-              <w:rPr>
-                <w:sz w:val="22"/>
-                <w:szCs w:val="22"/>
-              </w:rPr>
-              <w:t>ICEF</w:t>
-            </w:r>
-            <w:r>
-              <w:rPr>
-                <w:sz w:val="22"/>
-                <w:szCs w:val="22"/>
-              </w:rPr>
-              <w:t xml:space="preserve"> user </w:t>
-            </w:r>
-            <w:r>
-              <w:rPr>
-                <w:sz w:val="22"/>
-                <w:szCs w:val="22"/>
-              </w:rPr>
-              <w:t xml:space="preserve">must </w:t>
-            </w:r>
-            <w:r>
-              <w:rPr>
-                <w:sz w:val="22"/>
-                <w:szCs w:val="22"/>
-              </w:rPr>
-              <w:t>fill in</w:t>
-            </w:r>
-            <w:r>
-              <w:rPr>
-                <w:sz w:val="22"/>
-                <w:szCs w:val="22"/>
-              </w:rPr>
-              <w:t xml:space="preserve"> all blanks </w:t>
-            </w:r>
-            <w:r>
-              <w:rPr>
-                <w:sz w:val="22"/>
-                <w:szCs w:val="22"/>
-              </w:rPr>
-              <w:t>contained in this form (</w:t>
-            </w:r>
-            <w:r>
-              <w:rPr>
-                <w:sz w:val="22"/>
-                <w:szCs w:val="22"/>
-              </w:rPr>
-              <w:t>square brackets, “[…]”)</w:t>
-            </w:r>
-            <w:r>
-              <w:rPr>
-                <w:sz w:val="22"/>
-                <w:szCs w:val="22"/>
-              </w:rPr>
-              <w:t xml:space="preserve"> </w:t>
-            </w:r>
-            <w:r>
-              <w:rPr>
-                <w:sz w:val="22"/>
-                <w:szCs w:val="22"/>
-              </w:rPr>
-              <w:t>prior to providing a co</w:t>
-            </w:r>
-            <w:r>
-              <w:rPr>
-                <w:sz w:val="22"/>
-                <w:szCs w:val="22"/>
-              </w:rPr>
-              <w:t>py of the draft form to the IP.</w:t>
             </w:r>
           </w:p>
           <w:p>
             <w:pPr>
               <w:rPr>
+                <w:rFonts w:asciiTheme="minorHAnsi" w:hAnsiTheme="minorHAnsi" w:cstheme="minorHAnsi"/>
                 <w:sz w:val="22"/>
                 <w:szCs w:val="22"/>
               </w:rPr>
@@ -389,141 +505,101 @@
           <w:p>
             <w:pPr>
               <w:rPr>
+                <w:rFonts w:asciiTheme="minorHAnsi" w:hAnsiTheme="minorHAnsi" w:cstheme="minorHAnsi"/>
                 <w:sz w:val="22"/>
               </w:rPr>
             </w:pPr>
             <w:r>
               <w:rPr>
+                <w:rFonts w:asciiTheme="minorHAnsi" w:hAnsiTheme="minorHAnsi" w:cstheme="minorHAnsi"/>
+                <w:bCs/>
+                <w:sz w:val="22"/>
+              </w:rPr>
+              <w:t>3</w:t>
+            </w:r>
+            <w:r>
+              <w:rPr>
+                <w:rFonts w:asciiTheme="minorHAnsi" w:hAnsiTheme="minorHAnsi" w:cstheme="minorHAnsi"/>
                 <w:b/>
                 <w:sz w:val="22"/>
               </w:rPr>
-              <w:t>3</w:t>
-            </w:r>
-            <w:r>
-              <w:rPr>
-                <w:b/>
-                <w:sz w:val="22"/>
-              </w:rPr>
               <w:t>.</w:t>
             </w:r>
             <w:r>
               <w:rPr>
+                <w:rFonts w:asciiTheme="minorHAnsi" w:hAnsiTheme="minorHAnsi" w:cstheme="minorHAnsi"/>
                 <w:sz w:val="22"/>
               </w:rPr>
               <w:t xml:space="preserve"> </w:t>
             </w:r>
             <w:r>
               <w:rPr>
-                <w:sz w:val="22"/>
-              </w:rPr>
-              <w:t xml:space="preserve">This template can be used to amend clauses of the PCA as listed </w:t>
-            </w:r>
-            <w:r>
-              <w:rPr>
+                <w:rFonts w:asciiTheme="minorHAnsi" w:hAnsiTheme="minorHAnsi" w:cstheme="minorHAnsi"/>
+                <w:sz w:val="22"/>
+              </w:rPr>
+              <w:t xml:space="preserve">This template can </w:t>
+            </w:r>
+            <w:r>
+              <w:rPr>
+                <w:rFonts w:asciiTheme="minorHAnsi" w:hAnsiTheme="minorHAnsi" w:cstheme="minorHAnsi"/>
+                <w:sz w:val="22"/>
+              </w:rPr>
+              <w:t xml:space="preserve">only </w:t>
+            </w:r>
+            <w:r>
+              <w:rPr>
+                <w:rFonts w:asciiTheme="minorHAnsi" w:hAnsiTheme="minorHAnsi" w:cstheme="minorHAnsi"/>
+                <w:sz w:val="22"/>
+              </w:rPr>
+              <w:t xml:space="preserve">be used to amend </w:t>
+            </w:r>
+            <w:r>
+              <w:rPr>
+                <w:rFonts w:asciiTheme="minorHAnsi" w:hAnsiTheme="minorHAnsi" w:cstheme="minorHAnsi"/>
+                <w:sz w:val="22"/>
+              </w:rPr>
+              <w:t xml:space="preserve">the </w:t>
+            </w:r>
+            <w:r>
+              <w:rPr>
+                <w:rFonts w:asciiTheme="minorHAnsi" w:hAnsiTheme="minorHAnsi" w:cstheme="minorHAnsi"/>
+                <w:sz w:val="22"/>
+              </w:rPr>
+              <w:t xml:space="preserve">clauses of the PCA listed </w:t>
+            </w:r>
+            <w:r>
+              <w:rPr>
+                <w:rFonts w:asciiTheme="minorHAnsi" w:hAnsiTheme="minorHAnsi" w:cstheme="minorHAnsi"/>
                 <w:sz w:val="22"/>
               </w:rPr>
               <w:t xml:space="preserve">in the table </w:t>
             </w:r>
             <w:r>
               <w:rPr>
+                <w:rFonts w:asciiTheme="minorHAnsi" w:hAnsiTheme="minorHAnsi" w:cstheme="minorHAnsi"/>
                 <w:sz w:val="22"/>
               </w:rPr>
               <w:t>below</w:t>
             </w:r>
             <w:r>
               <w:rPr>
+                <w:rFonts w:asciiTheme="minorHAnsi" w:hAnsiTheme="minorHAnsi" w:cstheme="minorHAnsi"/>
                 <w:sz w:val="22"/>
               </w:rPr>
               <w:t>.</w:t>
             </w:r>
             <w:r>
               <w:rPr>
-                <w:sz w:val="22"/>
-              </w:rPr>
-              <w:t xml:space="preserve"> Any other c</w:t>
-            </w:r>
-            <w:r>
-              <w:rPr>
-                <w:sz w:val="22"/>
-              </w:rPr>
-              <w:t xml:space="preserve">hanges to the text of the </w:t>
-            </w:r>
-            <w:r>
-              <w:rPr>
-                <w:sz w:val="22"/>
-              </w:rPr>
-              <w:t>PCA amendment template</w:t>
-            </w:r>
-            <w:r>
-              <w:rPr>
-                <w:sz w:val="22"/>
-              </w:rPr>
-              <w:t xml:space="preserve"> form may be made solely with the written approval of </w:t>
-            </w:r>
-            <w:r>
-              <w:rPr>
-                <w:sz w:val="22"/>
-              </w:rPr>
-              <w:t xml:space="preserve">Field </w:t>
-            </w:r>
-            <w:r>
-              <w:rPr>
-                <w:sz w:val="22"/>
-              </w:rPr>
-              <w:t>Results Group</w:t>
-            </w:r>
-            <w:r>
-              <w:rPr>
-                <w:sz w:val="22"/>
-              </w:rPr>
-              <w:t xml:space="preserve"> (FRG)</w:t>
-            </w:r>
-            <w:r>
-              <w:rPr>
-                <w:sz w:val="22"/>
-              </w:rPr>
-              <w:t>, NYHQ</w:t>
-            </w:r>
-            <w:r>
-              <w:rPr>
-                <w:sz w:val="22"/>
-              </w:rPr>
-              <w:t>.  FRG</w:t>
-            </w:r>
-            <w:r>
-              <w:rPr>
-                <w:sz w:val="22"/>
-              </w:rPr>
-              <w:t xml:space="preserve"> will consult </w:t>
-            </w:r>
-            <w:r>
-              <w:rPr>
-                <w:sz w:val="22"/>
-              </w:rPr>
-              <w:t xml:space="preserve">as necessary </w:t>
-            </w:r>
-            <w:r>
-              <w:rPr>
-                <w:sz w:val="22"/>
-              </w:rPr>
-              <w:t>with the Comptroller, Director Supply Division, and the Legal Adviser</w:t>
-            </w:r>
-            <w:r>
-              <w:rPr>
-                <w:sz w:val="22"/>
-              </w:rPr>
-              <w:t xml:space="preserve"> OED</w:t>
-            </w:r>
-            <w:r>
-              <w:rPr>
-                <w:sz w:val="22"/>
-              </w:rPr>
-              <w:t>.</w:t>
+                <w:rFonts w:asciiTheme="minorHAnsi" w:hAnsiTheme="minorHAnsi" w:cstheme="minorHAnsi"/>
+                <w:sz w:val="22"/>
+              </w:rPr>
+              <w:t xml:space="preserve"> </w:t>
             </w:r>
           </w:p>
           <w:p>
             <w:pPr>
               <w:rPr>
+                <w:rFonts w:asciiTheme="minorHAnsi" w:hAnsiTheme="minorHAnsi" w:cstheme="minorHAnsi"/>
                 <w:sz w:val="22"/>
               </w:rPr>
             </w:pPr>
@@ -531,57 +607,193 @@
           <w:p>
             <w:pPr>
               <w:rPr>
+                <w:rFonts w:asciiTheme="minorHAnsi" w:hAnsiTheme="minorHAnsi" w:cstheme="minorHAnsi"/>
                 <w:sz w:val="22"/>
               </w:rPr>
             </w:pPr>
             <w:r>
               <w:rPr>
-                <w:b/>
-                <w:sz w:val="22"/>
-              </w:rPr>
-              <w:t>4</w:t>
-            </w:r>
-            <w:r>
-              <w:rPr>
-                <w:b/>
-                <w:sz w:val="22"/>
-              </w:rPr>
-              <w:t>.</w:t>
-            </w:r>
-            <w:r>
-              <w:rPr>
-                <w:sz w:val="22"/>
-              </w:rPr>
-              <w:t xml:space="preserve"> Two original copies are signed. One </w:t>
-            </w:r>
-            <w:r>
-              <w:rPr>
-                <w:sz w:val="22"/>
-              </w:rPr>
-              <w:t xml:space="preserve">copy </w:t>
-            </w:r>
-            <w:r>
-              <w:rPr>
-                <w:sz w:val="22"/>
-              </w:rPr>
-              <w:t>is retained by UN</w:t>
-            </w:r>
-            <w:r>
-              <w:rPr>
-                <w:sz w:val="22"/>
-              </w:rPr>
-              <w:t>ICEF</w:t>
-            </w:r>
-            <w:r>
-              <w:rPr>
-                <w:sz w:val="22"/>
-              </w:rPr>
-              <w:t xml:space="preserve"> and one by the IP.</w:t>
+                <w:rFonts w:asciiTheme="minorHAnsi" w:hAnsiTheme="minorHAnsi" w:cstheme="minorHAnsi"/>
+                <w:sz w:val="22"/>
+              </w:rPr>
+              <w:t xml:space="preserve">4. </w:t>
+            </w:r>
+            <w:r>
+              <w:rPr>
+                <w:rFonts w:asciiTheme="minorHAnsi" w:hAnsiTheme="minorHAnsi" w:cstheme="minorHAnsi"/>
+                <w:sz w:val="22"/>
+              </w:rPr>
+              <w:t>Any other c</w:t>
+            </w:r>
+            <w:r>
+              <w:rPr>
+                <w:rFonts w:asciiTheme="minorHAnsi" w:hAnsiTheme="minorHAnsi" w:cstheme="minorHAnsi"/>
+                <w:sz w:val="22"/>
+              </w:rPr>
+              <w:t>hanges to the text of th</w:t>
+            </w:r>
+            <w:r>
+              <w:rPr>
+                <w:rFonts w:asciiTheme="minorHAnsi" w:hAnsiTheme="minorHAnsi" w:cstheme="minorHAnsi"/>
+                <w:sz w:val="22"/>
+              </w:rPr>
+              <w:t>is</w:t>
+            </w:r>
+            <w:r>
+              <w:rPr>
+                <w:rFonts w:asciiTheme="minorHAnsi" w:hAnsiTheme="minorHAnsi" w:cstheme="minorHAnsi"/>
+                <w:sz w:val="22"/>
+              </w:rPr>
+              <w:t xml:space="preserve"> </w:t>
+            </w:r>
+            <w:r>
+              <w:rPr>
+                <w:rFonts w:asciiTheme="minorHAnsi" w:hAnsiTheme="minorHAnsi" w:cstheme="minorHAnsi"/>
+                <w:sz w:val="22"/>
+              </w:rPr>
+              <w:t>PCA amendment template</w:t>
+            </w:r>
+            <w:r>
+              <w:rPr>
+                <w:rFonts w:asciiTheme="minorHAnsi" w:hAnsiTheme="minorHAnsi" w:cstheme="minorHAnsi"/>
+                <w:sz w:val="22"/>
+              </w:rPr>
+              <w:t xml:space="preserve"> </w:t>
+            </w:r>
+            <w:r>
+              <w:rPr>
+                <w:rFonts w:asciiTheme="minorHAnsi" w:hAnsiTheme="minorHAnsi" w:cstheme="minorHAnsi"/>
+                <w:sz w:val="22"/>
+              </w:rPr>
+              <w:t>can</w:t>
+            </w:r>
+            <w:r>
+              <w:rPr>
+                <w:rFonts w:asciiTheme="minorHAnsi" w:hAnsiTheme="minorHAnsi" w:cstheme="minorHAnsi"/>
+                <w:sz w:val="22"/>
+              </w:rPr>
+              <w:t xml:space="preserve"> </w:t>
+            </w:r>
+            <w:r>
+              <w:rPr>
+                <w:rFonts w:asciiTheme="minorHAnsi" w:hAnsiTheme="minorHAnsi" w:cstheme="minorHAnsi"/>
+                <w:sz w:val="22"/>
+              </w:rPr>
+              <w:t xml:space="preserve">be made </w:t>
+            </w:r>
+            <w:r>
+              <w:rPr>
+                <w:rFonts w:asciiTheme="minorHAnsi" w:hAnsiTheme="minorHAnsi" w:cstheme="minorHAnsi"/>
+                <w:sz w:val="22"/>
+              </w:rPr>
+              <w:t xml:space="preserve">only </w:t>
+            </w:r>
+            <w:r>
+              <w:rPr>
+                <w:rFonts w:asciiTheme="minorHAnsi" w:hAnsiTheme="minorHAnsi" w:cstheme="minorHAnsi"/>
+                <w:sz w:val="22"/>
+              </w:rPr>
+              <w:t xml:space="preserve">with the written approval of </w:t>
+            </w:r>
+            <w:r>
+              <w:rPr>
+                <w:rFonts w:asciiTheme="minorHAnsi" w:hAnsiTheme="minorHAnsi" w:cstheme="minorHAnsi"/>
+                <w:sz w:val="22"/>
+              </w:rPr>
+              <w:t>DAPM</w:t>
+            </w:r>
+            <w:r>
+              <w:rPr>
+                <w:rFonts w:asciiTheme="minorHAnsi" w:hAnsiTheme="minorHAnsi" w:cstheme="minorHAnsi"/>
+                <w:sz w:val="22"/>
+              </w:rPr>
+              <w:t>, NYHQ</w:t>
+            </w:r>
+            <w:r>
+              <w:rPr>
+                <w:rFonts w:asciiTheme="minorHAnsi" w:hAnsiTheme="minorHAnsi" w:cstheme="minorHAnsi"/>
+                <w:sz w:val="22"/>
+              </w:rPr>
+              <w:t xml:space="preserve">.  </w:t>
+            </w:r>
+            <w:r>
+              <w:rPr>
+                <w:rFonts w:asciiTheme="minorHAnsi" w:hAnsiTheme="minorHAnsi" w:cstheme="minorHAnsi"/>
+                <w:sz w:val="22"/>
+              </w:rPr>
+              <w:t>DAPM</w:t>
+            </w:r>
+            <w:r>
+              <w:rPr>
+                <w:rFonts w:asciiTheme="minorHAnsi" w:hAnsiTheme="minorHAnsi" w:cstheme="minorHAnsi"/>
+                <w:sz w:val="22"/>
+              </w:rPr>
+              <w:t xml:space="preserve"> will consult </w:t>
+            </w:r>
+            <w:r>
+              <w:rPr>
+                <w:rFonts w:asciiTheme="minorHAnsi" w:hAnsiTheme="minorHAnsi" w:cstheme="minorHAnsi"/>
+                <w:sz w:val="22"/>
+              </w:rPr>
+              <w:t xml:space="preserve">as necessary </w:t>
+            </w:r>
+            <w:r>
+              <w:rPr>
+                <w:rFonts w:asciiTheme="minorHAnsi" w:hAnsiTheme="minorHAnsi" w:cstheme="minorHAnsi"/>
+                <w:sz w:val="22"/>
+              </w:rPr>
+              <w:t xml:space="preserve">with the Comptroller, Director Supply Division, and the Legal </w:t>
+            </w:r>
+            <w:r>
+              <w:rPr>
+                <w:rFonts w:asciiTheme="minorHAnsi" w:hAnsiTheme="minorHAnsi" w:cstheme="minorHAnsi"/>
+                <w:sz w:val="22"/>
+              </w:rPr>
+              <w:t>Office.</w:t>
+            </w:r>
+            <w:r>
+              <w:rPr>
+                <w:rFonts w:asciiTheme="minorHAnsi" w:hAnsiTheme="minorHAnsi" w:cstheme="minorHAnsi"/>
+                <w:sz w:val="22"/>
+              </w:rPr>
+              <w:t xml:space="preserve"> </w:t>
+            </w:r>
+            <w:r>
+              <w:rPr>
+                <w:rFonts w:asciiTheme="minorHAnsi" w:hAnsiTheme="minorHAnsi" w:cstheme="minorHAnsi"/>
+                <w:sz w:val="22"/>
+              </w:rPr>
+              <w:t>P</w:t>
+            </w:r>
+            <w:r>
+              <w:rPr>
+                <w:rFonts w:asciiTheme="minorHAnsi" w:hAnsiTheme="minorHAnsi" w:cstheme="minorHAnsi"/>
+                <w:sz w:val="22"/>
+              </w:rPr>
+              <w:t xml:space="preserve">lease contact </w:t>
+            </w:r>
+            <w:hyperlink r:id="rId15" w:history="1">
+              <w:r>
+                <w:rPr>
+                  <w:rStyle w:val="Hyperlink"/>
+                  <w:rFonts w:asciiTheme="minorHAnsi" w:hAnsiTheme="minorHAnsi" w:cstheme="minorHAnsi"/>
+                  <w:sz w:val="22"/>
+                </w:rPr>
+                <w:t>csopartnership@unicef.org</w:t>
+              </w:r>
+            </w:hyperlink>
+            <w:r>
+              <w:rPr>
+                <w:rFonts w:asciiTheme="minorHAnsi" w:hAnsiTheme="minorHAnsi" w:cstheme="minorHAnsi"/>
+                <w:sz w:val="22"/>
+              </w:rPr>
+              <w:t>, who will coordinate with and seek clearance from the Legal Office.</w:t>
             </w:r>
           </w:p>
           <w:p>
             <w:pPr>
               <w:rPr>
+                <w:rFonts w:asciiTheme="minorHAnsi" w:hAnsiTheme="minorHAnsi" w:cstheme="minorHAnsi"/>
                 <w:sz w:val="22"/>
               </w:rPr>
             </w:pPr>
@@ -589,54 +801,164 @@
           <w:p>
             <w:pPr>
               <w:rPr>
+                <w:rFonts w:asciiTheme="minorHAnsi" w:hAnsiTheme="minorHAnsi" w:cstheme="minorHAnsi"/>
                 <w:sz w:val="22"/>
               </w:rPr>
             </w:pPr>
             <w:r>
               <w:rPr>
-                <w:b/>
+                <w:rFonts w:asciiTheme="minorHAnsi" w:hAnsiTheme="minorHAnsi" w:cstheme="minorHAnsi"/>
                 <w:sz w:val="22"/>
               </w:rPr>
               <w:t>5</w:t>
             </w:r>
             <w:r>
               <w:rPr>
-                <w:b/>
+                <w:rFonts w:asciiTheme="minorHAnsi" w:hAnsiTheme="minorHAnsi" w:cstheme="minorHAnsi"/>
+                <w:sz w:val="22"/>
+              </w:rPr>
+              <w:t xml:space="preserve">. </w:t>
+            </w:r>
+            <w:r>
+              <w:rPr>
+                <w:rFonts w:asciiTheme="minorHAnsi" w:hAnsiTheme="minorHAnsi" w:cstheme="minorHAnsi"/>
+                <w:sz w:val="22"/>
+              </w:rPr>
+              <w:t xml:space="preserve">Two original copies </w:t>
+            </w:r>
+            <w:r>
+              <w:rPr>
+                <w:rFonts w:asciiTheme="minorHAnsi" w:hAnsiTheme="minorHAnsi" w:cstheme="minorHAnsi"/>
+                <w:sz w:val="22"/>
+              </w:rPr>
+              <w:t>of the PCA Amendment must be</w:t>
+            </w:r>
+            <w:r>
+              <w:rPr>
+                <w:rFonts w:asciiTheme="minorHAnsi" w:hAnsiTheme="minorHAnsi" w:cstheme="minorHAnsi"/>
+                <w:sz w:val="22"/>
+              </w:rPr>
+              <w:t xml:space="preserve"> signed. One </w:t>
+            </w:r>
+            <w:r>
+              <w:rPr>
+                <w:rFonts w:asciiTheme="minorHAnsi" w:hAnsiTheme="minorHAnsi" w:cstheme="minorHAnsi"/>
+                <w:sz w:val="22"/>
+              </w:rPr>
+              <w:t xml:space="preserve">copy </w:t>
+            </w:r>
+            <w:r>
+              <w:rPr>
+                <w:rFonts w:asciiTheme="minorHAnsi" w:hAnsiTheme="minorHAnsi" w:cstheme="minorHAnsi"/>
+                <w:sz w:val="22"/>
+              </w:rPr>
+              <w:t>is retained by UN</w:t>
+            </w:r>
+            <w:r>
+              <w:rPr>
+                <w:rFonts w:asciiTheme="minorHAnsi" w:hAnsiTheme="minorHAnsi" w:cstheme="minorHAnsi"/>
+                <w:sz w:val="22"/>
+              </w:rPr>
+              <w:t>ICEF</w:t>
+            </w:r>
+            <w:r>
+              <w:rPr>
+                <w:rFonts w:asciiTheme="minorHAnsi" w:hAnsiTheme="minorHAnsi" w:cstheme="minorHAnsi"/>
+                <w:sz w:val="22"/>
+              </w:rPr>
+              <w:t xml:space="preserve"> and one by the </w:t>
+            </w:r>
+            <w:r>
+              <w:rPr>
+                <w:rFonts w:asciiTheme="minorHAnsi" w:hAnsiTheme="minorHAnsi" w:cstheme="minorHAnsi"/>
+                <w:sz w:val="22"/>
+              </w:rPr>
+              <w:t>implementing partner</w:t>
+            </w:r>
+            <w:r>
+              <w:rPr>
+                <w:rFonts w:asciiTheme="minorHAnsi" w:hAnsiTheme="minorHAnsi" w:cstheme="minorHAnsi"/>
                 <w:sz w:val="22"/>
               </w:rPr>
               <w:t>.</w:t>
-            </w:r>
-            <w:r>
-              <w:rPr>
-                <w:sz w:val="22"/>
-              </w:rPr>
-              <w:t xml:space="preserve"> All signed </w:t>
-            </w:r>
-            <w:r>
-              <w:rPr>
-                <w:sz w:val="22"/>
-              </w:rPr>
-              <w:t xml:space="preserve">PCAs </w:t>
-            </w:r>
-            <w:r>
-              <w:rPr>
-                <w:sz w:val="22"/>
-              </w:rPr>
-              <w:t xml:space="preserve">amendments </w:t>
-            </w:r>
-            <w:r>
-              <w:rPr>
-                <w:sz w:val="22"/>
-              </w:rPr>
-              <w:t>are maintained in a central location (usually the Secretary of the Partnership Review Committee) with scanned copies available to all staff in the offices shared drives.</w:t>
             </w:r>
           </w:p>
           <w:p>
             <w:pPr>
               <w:rPr>
+                <w:rFonts w:asciiTheme="minorHAnsi" w:hAnsiTheme="minorHAnsi" w:cstheme="minorHAnsi"/>
                 <w:sz w:val="22"/>
               </w:rPr>
             </w:pPr>
+          </w:p>
+          <w:p>
+            <w:pPr>
+              <w:rPr>
+                <w:rFonts w:asciiTheme="minorHAnsi" w:hAnsiTheme="minorHAnsi" w:cstheme="minorHAnsi"/>
+                <w:sz w:val="22"/>
+              </w:rPr>
+            </w:pPr>
+            <w:r>
+              <w:rPr>
+                <w:rFonts w:asciiTheme="minorHAnsi" w:hAnsiTheme="minorHAnsi" w:cstheme="minorHAnsi"/>
+                <w:bCs/>
+                <w:sz w:val="22"/>
+              </w:rPr>
+              <w:t>6</w:t>
+            </w:r>
+            <w:r>
+              <w:rPr>
+                <w:rFonts w:asciiTheme="minorHAnsi" w:hAnsiTheme="minorHAnsi" w:cstheme="minorHAnsi"/>
+                <w:b/>
+                <w:sz w:val="22"/>
+              </w:rPr>
+              <w:t>.</w:t>
+            </w:r>
+            <w:r>
+              <w:rPr>
+                <w:rFonts w:asciiTheme="minorHAnsi" w:hAnsiTheme="minorHAnsi" w:cstheme="minorHAnsi"/>
+                <w:sz w:val="22"/>
+              </w:rPr>
+              <w:t xml:space="preserve"> All signed </w:t>
+            </w:r>
+            <w:r>
+              <w:rPr>
+                <w:rFonts w:asciiTheme="minorHAnsi" w:hAnsiTheme="minorHAnsi" w:cstheme="minorHAnsi"/>
+                <w:sz w:val="22"/>
+              </w:rPr>
+              <w:t xml:space="preserve">PCA </w:t>
+            </w:r>
+            <w:r>
+              <w:rPr>
+                <w:rFonts w:asciiTheme="minorHAnsi" w:hAnsiTheme="minorHAnsi" w:cstheme="minorHAnsi"/>
+                <w:sz w:val="22"/>
+              </w:rPr>
+              <w:t xml:space="preserve">amendments </w:t>
+            </w:r>
+            <w:r>
+              <w:rPr>
+                <w:rFonts w:asciiTheme="minorHAnsi" w:hAnsiTheme="minorHAnsi" w:cstheme="minorHAnsi"/>
+                <w:sz w:val="22"/>
+              </w:rPr>
+              <w:t xml:space="preserve">are maintained in a central location (usually the Secretary of the Partnership Review Committee) with scanned copies available to all staff in </w:t>
+            </w:r>
+            <w:proofErr w:type="spellStart"/>
+            <w:r>
+              <w:rPr>
+                <w:rFonts w:asciiTheme="minorHAnsi" w:hAnsiTheme="minorHAnsi" w:cstheme="minorHAnsi"/>
+                <w:sz w:val="22"/>
+              </w:rPr>
+              <w:t>eTools</w:t>
+            </w:r>
+            <w:proofErr w:type="spellEnd"/>
+            <w:r>
+              <w:rPr>
+                <w:rFonts w:asciiTheme="minorHAnsi" w:hAnsiTheme="minorHAnsi" w:cstheme="minorHAnsi"/>
+                <w:sz w:val="22"/>
+                <w:szCs w:val="22"/>
+              </w:rPr>
+              <w:t xml:space="preserve"> in the Partnership Management Portal (PMP).</w:t>
+            </w:r>
           </w:p>
           <w:p/>
           <w:tbl>
@@ -738,7 +1060,25 @@
                     <w:rPr>
                       <w:sz w:val="22"/>
                     </w:rPr>
-                    <w:t>Article I, paragraph 2 is amended as follows:</w:t>
+                    <w:t xml:space="preserve">Article </w:t>
+                  </w:r>
+                  <w:r>
+                    <w:rPr>
+                      <w:sz w:val="22"/>
+                    </w:rPr>
+                    <w:t>1</w:t>
+                  </w:r>
+                  <w:r>
+                    <w:rPr>
+                      <w:sz w:val="22"/>
+                    </w:rPr>
+                    <w:t>.5</w:t>
+                  </w:r>
+                  <w:r>
+                    <w:rPr>
+                      <w:sz w:val="22"/>
+                    </w:rPr>
+                    <w:t xml:space="preserve"> is amended as follows:</w:t>
                   </w:r>
                 </w:p>
                 <w:p>
@@ -753,7 +1093,21 @@
                       <w:i/>
                       <w:sz w:val="22"/>
                     </w:rPr>
-                    <w:t xml:space="preserve">“2. </w:t>
+                    <w:t>“</w:t>
+                  </w:r>
+                  <w:r>
+                    <w:rPr>
+                      <w:i/>
+                      <w:sz w:val="22"/>
+                    </w:rPr>
+                    <w:t>1.5</w:t>
+                  </w:r>
+                  <w:r>
+                    <w:rPr>
+                      <w:i/>
+                      <w:sz w:val="22"/>
+                    </w:rPr>
+                    <w:t xml:space="preserve"> </w:t>
                   </w:r>
                   <w:r>
                     <w:rPr>
@@ -774,7 +1128,21 @@
                       <w:i/>
                       <w:sz w:val="22"/>
                     </w:rPr>
-                    <w:t>or “IP” means</w:t>
+                    <w:t>or “</w:t>
+                  </w:r>
+                  <w:r>
+                    <w:rPr>
+                      <w:i/>
+                      <w:sz w:val="22"/>
+                    </w:rPr>
+                    <w:t>Partner</w:t>
+                  </w:r>
+                  <w:r>
+                    <w:rPr>
+                      <w:i/>
+                      <w:sz w:val="22"/>
+                    </w:rPr>
+                    <w:t>” means</w:t>
                   </w:r>
                   <w:r>
                     <w:rPr>
@@ -859,19 +1227,25 @@
                     <w:rPr>
                       <w:sz w:val="22"/>
                     </w:rPr>
-                    <w:t>Article I, para</w:t>
+                    <w:t xml:space="preserve">Article </w:t>
                   </w:r>
                   <w:r>
                     <w:rPr>
                       <w:sz w:val="22"/>
                     </w:rPr>
-                    <w:t>graph</w:t>
+                    <w:t>1</w:t>
                   </w:r>
                   <w:r>
                     <w:rPr>
                       <w:sz w:val="22"/>
                     </w:rPr>
-                    <w:t xml:space="preserve"> 10 is amended to </w:t>
+                    <w:t xml:space="preserve">.1 </w:t>
+                  </w:r>
+                  <w:r>
+                    <w:rPr>
+                      <w:sz w:val="22"/>
+                    </w:rPr>
+                    <w:t xml:space="preserve">is amended to </w:t>
                   </w:r>
                   <w:r>
                     <w:rPr>
@@ -898,7 +1272,51 @@
                       <w:i/>
                       <w:sz w:val="22"/>
                     </w:rPr>
-                    <w:t>10. Authorized Officer means one of the following officer of the IP:</w:t>
+                    <w:t>1</w:t>
+                  </w:r>
+                  <w:r>
+                    <w:rPr>
+                      <w:i/>
+                      <w:sz w:val="22"/>
+                    </w:rPr>
+                    <w:t>.1</w:t>
+                  </w:r>
+                  <w:r>
+                    <w:rPr>
+                      <w:i/>
+                      <w:sz w:val="22"/>
+                    </w:rPr>
+                    <w:t xml:space="preserve">. Authorized Officer means one of the following </w:t>
+                  </w:r>
+                  <w:proofErr w:type="gramStart"/>
+                  <w:r>
+                    <w:rPr>
+                      <w:i/>
+                      <w:sz w:val="22"/>
+                    </w:rPr>
+                    <w:t>officer</w:t>
+                  </w:r>
+                  <w:proofErr w:type="gramEnd"/>
+                  <w:r>
+                    <w:rPr>
+                      <w:i/>
+                      <w:sz w:val="22"/>
+                    </w:rPr>
+                    <w:t xml:space="preserve"> of the </w:t>
+                  </w:r>
+                  <w:r>
+                    <w:rPr>
+                      <w:i/>
+                      <w:sz w:val="22"/>
+                    </w:rPr>
+                    <w:t>Partner</w:t>
+                  </w:r>
+                  <w:r>
+                    <w:rPr>
+                      <w:i/>
+                      <w:sz w:val="22"/>
+                    </w:rPr>
+                    <w:t>:</w:t>
                   </w:r>
                 </w:p>
                 <w:p>
@@ -986,13 +1404,22 @@
                     </w:rPr>
                     <w:t xml:space="preserve">Sample signature: </w:t>
                   </w:r>
+                  <w:proofErr w:type="gramStart"/>
                   <w:r>
                     <w:rPr>
                       <w:i/>
                       <w:sz w:val="22"/>
                     </w:rPr>
-                    <w:t>“</w:t>
+                    <w:t xml:space="preserve">  </w:t>
                   </w:r>
+                  <w:r>
+                    <w:rPr>
+                      <w:i/>
+                      <w:sz w:val="22"/>
+                    </w:rPr>
+                    <w:t>”</w:t>
+                  </w:r>
+                  <w:proofErr w:type="gramEnd"/>
                 </w:p>
                 <w:p>
                   <w:pPr>
@@ -1042,19 +1469,34 @@
                     <w:rPr>
                       <w:sz w:val="22"/>
                     </w:rPr>
-                    <w:t>Article VIII, paragraph 1</w:t>
+                    <w:t xml:space="preserve">Article </w:t>
                   </w:r>
                   <w:r>
                     <w:rPr>
                       <w:sz w:val="22"/>
                     </w:rPr>
-                    <w:t>1</w:t>
+                    <w:t>8</w:t>
                   </w:r>
                   <w:r>
-                    <w:rPr>
-                      <w:sz w:val="22"/>
-                    </w:rPr>
-                    <w:t xml:space="preserve"> is amended to read as follows:</w:t>
+                    <w:t>.</w:t>
+                  </w:r>
+                  <w:r>
+                    <w:rPr>
+                      <w:sz w:val="22"/>
+                    </w:rPr>
+                    <w:t>11</w:t>
+                  </w:r>
+                  <w:r>
+                    <w:rPr>
+                      <w:sz w:val="22"/>
+                    </w:rPr>
+                    <w:t xml:space="preserve"> </w:t>
+                  </w:r>
+                  <w:r>
+                    <w:rPr>
+                      <w:sz w:val="22"/>
+                    </w:rPr>
+                    <w:t>is amended to read as follows:</w:t>
                   </w:r>
                 </w:p>
                 <w:p>
@@ -1073,10 +1515,33 @@
                   </w:r>
                   <w:r>
                     <w:rPr>
+                      <w:sz w:val="22"/>
+                    </w:rPr>
+                    <w:t>8</w:t>
+                  </w:r>
+                  <w:r>
+                    <w:t>.</w:t>
+                  </w:r>
+                  <w:r>
+                    <w:rPr>
                       <w:i/>
                       <w:sz w:val="22"/>
                     </w:rPr>
-                    <w:t xml:space="preserve">10. The Cash </w:t>
+                    <w:t>1</w:t>
+                  </w:r>
+                  <w:r>
+                    <w:rPr>
+                      <w:i/>
+                      <w:sz w:val="22"/>
+                    </w:rPr>
+                    <w:t>1</w:t>
+                  </w:r>
+                  <w:r>
+                    <w:rPr>
+                      <w:i/>
+                      <w:sz w:val="22"/>
+                    </w:rPr>
+                    <w:t xml:space="preserve">. The Cash </w:t>
                   </w:r>
                   <w:r>
                     <w:rPr>
@@ -1090,7 +1555,21 @@
                       <w:i/>
                       <w:sz w:val="22"/>
                     </w:rPr>
-                    <w:t xml:space="preserve"> other than Direct Payments shall be made by UNICEF to the following bank account:</w:t>
+                    <w:t xml:space="preserve"> other than Direct Payments shall be made by UNICEF to the following bank account</w:t>
+                  </w:r>
+                  <w:r>
+                    <w:rPr>
+                      <w:i/>
+                      <w:sz w:val="22"/>
+                    </w:rPr>
+                    <w:t xml:space="preserve"> of the Partner</w:t>
+                  </w:r>
+                  <w:r>
+                    <w:rPr>
+                      <w:i/>
+                      <w:sz w:val="22"/>
+                    </w:rPr>
+                    <w:t>:</w:t>
                   </w:r>
                 </w:p>
                 <w:p>
@@ -1228,7 +1707,21 @@
                       <w:i/>
                       <w:sz w:val="22"/>
                     </w:rPr>
-                    <w:t xml:space="preserve">etails, including SWIFT/IBAN: </w:t>
+                    <w:t>etails</w:t>
+                  </w:r>
+                  <w:r>
+                    <w:rPr>
+                      <w:i/>
+                      <w:sz w:val="22"/>
+                    </w:rPr>
+                    <w:t xml:space="preserve"> </w:t>
+                  </w:r>
+                  <w:r>
+                    <w:rPr>
+                      <w:i/>
+                      <w:sz w:val="22"/>
+                    </w:rPr>
+                    <w:t xml:space="preserve">SWIFT/IBAN: </w:t>
                   </w:r>
                 </w:p>
                 <w:p>
@@ -1281,7 +1774,6 @@
       <w:pPr>
         <w:rPr>
           <w:rFonts w:eastAsia="Calibri"/>
-          <w:color w:val="000000"/>
           <w:lang w:val="en-GB" w:eastAsia="en-GB"/>
         </w:rPr>
       </w:pPr>
@@ -1295,14 +1787,94 @@
     </w:p>
     <w:p>
       <w:pPr>
+        <w:rPr>
+          <w:rFonts w:eastAsia="Calibri"/>
+          <w:i/>
+          <w:sz w:val="22"/>
+          <w:szCs w:val="22"/>
+          <w:lang w:val="en-GB" w:eastAsia="en-GB"/>
+        </w:rPr>
+      </w:pPr>
+      <w:r>
+        <w:rPr>
+          <w:rFonts w:eastAsia="Calibri"/>
+          <w:i/>
+          <w:sz w:val="22"/>
+          <w:szCs w:val="22"/>
+          <w:lang w:val="en-GB" w:eastAsia="en-GB"/>
+        </w:rPr>
+        <w:lastRenderedPageBreak/>
+        <w:t xml:space="preserve">(This page </w:t>
+      </w:r>
+      <w:r>
+        <w:rPr>
+          <w:rFonts w:eastAsia="Calibri"/>
+          <w:i/>
+          <w:sz w:val="22"/>
+          <w:szCs w:val="22"/>
+          <w:lang w:val="en-GB" w:eastAsia="en-GB"/>
+        </w:rPr>
+        <w:t xml:space="preserve">is </w:t>
+      </w:r>
+      <w:r>
+        <w:rPr>
+          <w:rFonts w:eastAsia="Calibri"/>
+          <w:i/>
+          <w:sz w:val="22"/>
+          <w:szCs w:val="22"/>
+          <w:lang w:val="en-GB" w:eastAsia="en-GB"/>
+        </w:rPr>
+        <w:t xml:space="preserve">kept blank intentionally to facilitate </w:t>
+      </w:r>
+      <w:proofErr w:type="gramStart"/>
+      <w:r>
+        <w:rPr>
+          <w:rFonts w:eastAsia="Calibri"/>
+          <w:i/>
+          <w:sz w:val="22"/>
+          <w:szCs w:val="22"/>
+          <w:lang w:val="en-GB" w:eastAsia="en-GB"/>
+        </w:rPr>
+        <w:t>back to back</w:t>
+      </w:r>
+      <w:proofErr w:type="gramEnd"/>
+      <w:r>
+        <w:rPr>
+          <w:rFonts w:eastAsia="Calibri"/>
+          <w:i/>
+          <w:sz w:val="22"/>
+          <w:szCs w:val="22"/>
+          <w:lang w:val="en-GB" w:eastAsia="en-GB"/>
+        </w:rPr>
+        <w:t xml:space="preserve"> printing.)</w:t>
+      </w:r>
+    </w:p>
+    <w:p>
+      <w:pPr>
+        <w:rPr>
+          <w:rFonts w:eastAsia="Calibri"/>
+          <w:color w:val="000000"/>
+          <w:lang w:val="en-GB" w:eastAsia="en-GB"/>
+        </w:rPr>
+      </w:pPr>
+      <w:r>
+        <w:rPr>
+          <w:rFonts w:eastAsia="Calibri"/>
+          <w:lang w:val="en-GB" w:eastAsia="en-GB"/>
+        </w:rPr>
+        <w:br w:type="page"/>
+      </w:r>
+    </w:p>
+    <w:p>
+      <w:pPr>
         <w:pStyle w:val="Heading1"/>
         <w:rPr>
           <w:rStyle w:val="GridTable1Light1"/>
         </w:rPr>
         <w:sectPr>
-          <w:footerReference w:type="even" r:id="rId9"/>
-          <w:footerReference w:type="default" r:id="rId10"/>
-          <w:pgSz w:w="12240" w:h="15840"/>
+          <w:footerReference w:type="even" r:id="rId16"/>
+          <w:footerReference w:type="default" r:id="rId17"/>
+          <w:pgSz w:w="11907" w:h="16839" w:code="9"/>
           <w:pgMar w:top="1440" w:right="1800" w:bottom="1440" w:left="1800" w:header="720" w:footer="720" w:gutter="0"/>
           <w:pgNumType w:start="1"/>
           <w:cols w:space="720"/>
@@ -1312,6 +1884,7 @@
     </w:p>
     <w:p>
       <w:pPr>
+        <w:spacing w:line="360" w:lineRule="auto"/>
         <w:jc w:val="center"/>
         <w:rPr>
           <w:rStyle w:val="GridTable1Light1"/>
@@ -1321,6 +1894,7 @@
         <w:rPr>
           <w:rStyle w:val="GridTable1Light1"/>
         </w:rPr>
+        <w:lastRenderedPageBreak/>
         <w:t xml:space="preserve">Amendment </w:t>
       </w:r>
       <w:sdt>
@@ -1330,7 +1904,7 @@
           </w:rPr>
           <w:id w:val="1882596482"/>
           <w:placeholder>
-            <w:docPart w:val="DefaultPlaceholder_1081868574"/>
+            <w:docPart w:val="C624F54A6CE9474D9AEE9283B5BBFE57"/>
           </w:placeholder>
         </w:sdtPr>
         <w:sdtEndPr>
@@ -1343,7 +1917,7 @@
           <w:r>
             <w:rPr>
               <w:rStyle w:val="GridTable1Light1"/>
-              <w:highlight w:val="lightGray"/>
+              <w:shd w:val="clear" w:color="auto" w:fill="D9D9D9" w:themeFill="background1" w:themeFillShade="D9"/>
             </w:rPr>
             <w:t>[Insert Number]</w:t>
           </w:r>
@@ -1355,13 +1929,7 @@
         <w:autoSpaceDE w:val="0"/>
         <w:autoSpaceDN w:val="0"/>
         <w:adjustRightInd w:val="0"/>
-      </w:pPr>
-    </w:p>
-    <w:p>
-      <w:pPr>
-        <w:autoSpaceDE w:val="0"/>
-        <w:autoSpaceDN w:val="0"/>
-        <w:adjustRightInd w:val="0"/>
+        <w:spacing w:line="360" w:lineRule="auto"/>
         <w:jc w:val="center"/>
       </w:pPr>
       <w:r>
@@ -1370,14 +1938,7 @@
     </w:p>
     <w:p>
       <w:pPr>
-        <w:autoSpaceDE w:val="0"/>
-        <w:autoSpaceDN w:val="0"/>
-        <w:adjustRightInd w:val="0"/>
-        <w:jc w:val="center"/>
-      </w:pPr>
-    </w:p>
-    <w:p>
-      <w:pPr>
+        <w:spacing w:line="360" w:lineRule="auto"/>
         <w:jc w:val="center"/>
         <w:rPr>
           <w:rStyle w:val="GridTable1Light1"/>
@@ -1393,7 +1954,13 @@
         <w:rPr>
           <w:rStyle w:val="GridTable1Light1"/>
         </w:rPr>
-        <w:t xml:space="preserve"> Agreement</w:t>
+        <w:t xml:space="preserve"> </w:t>
+      </w:r>
+      <w:r>
+        <w:rPr>
+          <w:rStyle w:val="GridTable1Light1"/>
+        </w:rPr>
+        <w:t>AGREEMENT</w:t>
       </w:r>
       <w:r>
         <w:rPr>
@@ -1408,7 +1975,7 @@
           </w:rPr>
           <w:id w:val="-730081972"/>
           <w:placeholder>
-            <w:docPart w:val="DefaultPlaceholder_1081868574"/>
+            <w:docPart w:val="C624F54A6CE9474D9AEE9283B5BBFE57"/>
           </w:placeholder>
         </w:sdtPr>
         <w:sdtEndPr>
@@ -1421,7 +1988,7 @@
           <w:r>
             <w:rPr>
               <w:rStyle w:val="GridTable1Light1"/>
-              <w:highlight w:val="lightGray"/>
+              <w:shd w:val="clear" w:color="auto" w:fill="D9D9D9" w:themeFill="background1" w:themeFillShade="D9"/>
             </w:rPr>
             <w:t>[INSERT NUMBER]</w:t>
           </w:r>
@@ -1430,78 +1997,40 @@
     </w:p>
     <w:p>
       <w:pPr>
-        <w:rPr>
-          <w:rStyle w:val="GridTable1Light1"/>
-        </w:rPr>
-      </w:pPr>
-    </w:p>
-    <w:p>
-      <w:pPr>
         <w:autoSpaceDE w:val="0"/>
         <w:autoSpaceDN w:val="0"/>
         <w:adjustRightInd w:val="0"/>
+        <w:spacing w:line="360" w:lineRule="auto"/>
         <w:jc w:val="center"/>
         <w:rPr>
           <w:rStyle w:val="GridTable1Light1"/>
         </w:rPr>
       </w:pPr>
-    </w:p>
-    <w:p>
-      <w:pPr>
-        <w:autoSpaceDE w:val="0"/>
-        <w:autoSpaceDN w:val="0"/>
-        <w:adjustRightInd w:val="0"/>
-        <w:jc w:val="center"/>
-        <w:rPr>
-          <w:rStyle w:val="GridTable1Light1"/>
-        </w:rPr>
-      </w:pPr>
       <w:r>
         <w:rPr>
           <w:rStyle w:val="GridTable1Light1"/>
         </w:rPr>
-        <w:t>b</w:t>
+        <w:t>between</w:t>
       </w:r>
-      <w:r>
-        <w:rPr>
-          <w:rStyle w:val="GridTable1Light1"/>
-        </w:rPr>
-        <w:t>etween</w:t>
-      </w:r>
-    </w:p>
-    <w:p>
-      <w:pPr>
-        <w:autoSpaceDE w:val="0"/>
-        <w:autoSpaceDN w:val="0"/>
-        <w:adjustRightInd w:val="0"/>
-        <w:jc w:val="center"/>
-        <w:rPr>
-          <w:rStyle w:val="GridTable1Light1"/>
-        </w:rPr>
-      </w:pPr>
     </w:p>
     <w:sdt>
       <w:sdtPr>
         <w:rPr>
-          <w:rStyle w:val="GridTable1Light1"/>
-          <w:highlight w:val="lightGray"/>
+          <w:shd w:val="clear" w:color="auto" w:fill="D9D9D9" w:themeFill="background1" w:themeFillShade="D9"/>
         </w:rPr>
         <w:id w:val="610946681"/>
         <w:placeholder>
-          <w:docPart w:val="DefaultPlaceholder_1081868574"/>
+          <w:docPart w:val="C624F54A6CE9474D9AEE9283B5BBFE57"/>
         </w:placeholder>
       </w:sdtPr>
-      <w:sdtEndPr>
-        <w:rPr>
-          <w:rStyle w:val="GridTable1Light1"/>
-        </w:rPr>
-      </w:sdtEndPr>
+      <w:sdtEndPr/>
       <w:sdtContent>
         <w:p>
           <w:pPr>
             <w:autoSpaceDE w:val="0"/>
             <w:autoSpaceDN w:val="0"/>
             <w:adjustRightInd w:val="0"/>
+            <w:spacing w:line="360" w:lineRule="auto"/>
             <w:jc w:val="center"/>
             <w:rPr>
               <w:rStyle w:val="GridTable1Light1"/>
@@ -1509,17 +2038,9 @@
           </w:pPr>
           <w:r>
             <w:rPr>
-              <w:rStyle w:val="GridTable1Light1"/>
-              <w:highlight w:val="lightGray"/>
+              <w:shd w:val="clear" w:color="auto" w:fill="D9D9D9" w:themeFill="background1" w:themeFillShade="D9"/>
             </w:rPr>
-            <w:t>[</w:t>
-          </w:r>
-          <w:r>
-            <w:rPr>
-              <w:rStyle w:val="GridTable1Light1"/>
-              <w:highlight w:val="lightGray"/>
-            </w:rPr>
-            <w:t>full name of Implementing Partner]</w:t>
+            <w:t>[FULL NAME OF IMPLEMENTING PARTNER]</w:t>
           </w:r>
         </w:p>
       </w:sdtContent>
@@ -1529,39 +2050,17 @@
         <w:autoSpaceDE w:val="0"/>
         <w:autoSpaceDN w:val="0"/>
         <w:adjustRightInd w:val="0"/>
+        <w:spacing w:line="360" w:lineRule="auto"/>
         <w:jc w:val="center"/>
         <w:rPr>
           <w:rStyle w:val="GridTable1Light1"/>
         </w:rPr>
       </w:pPr>
-    </w:p>
-    <w:p>
-      <w:pPr>
-        <w:autoSpaceDE w:val="0"/>
-        <w:autoSpaceDN w:val="0"/>
-        <w:adjustRightInd w:val="0"/>
-        <w:jc w:val="center"/>
-        <w:rPr>
-          <w:rStyle w:val="GridTable1Light1"/>
-        </w:rPr>
-      </w:pPr>
       <w:r>
         <w:rPr>
           <w:rStyle w:val="GridTable1Light1"/>
         </w:rPr>
-        <w:t>a</w:t>
-      </w:r>
-      <w:r>
-        <w:rPr>
-          <w:rStyle w:val="GridTable1Light1"/>
-        </w:rPr>
-        <w:t>nd</w:t>
-      </w:r>
-      <w:r>
-        <w:rPr>
-          <w:rStyle w:val="GridTable1Light1"/>
-        </w:rPr>
-        <w:t xml:space="preserve"> the</w:t>
+        <w:t>and the</w:t>
       </w:r>
     </w:p>
     <w:p>
@@ -1569,17 +2068,7 @@
         <w:autoSpaceDE w:val="0"/>
         <w:autoSpaceDN w:val="0"/>
         <w:adjustRightInd w:val="0"/>
-        <w:jc w:val="center"/>
-        <w:rPr>
-          <w:rStyle w:val="GridTable1Light1"/>
-        </w:rPr>
-      </w:pPr>
-    </w:p>
-    <w:p>
-      <w:pPr>
-        <w:autoSpaceDE w:val="0"/>
-        <w:autoSpaceDN w:val="0"/>
-        <w:adjustRightInd w:val="0"/>
+        <w:spacing w:line="360" w:lineRule="auto"/>
         <w:jc w:val="center"/>
         <w:rPr>
           <w:rStyle w:val="GridTable1Light1"/>
@@ -1609,40 +2098,6 @@
         <w:autoSpaceDE w:val="0"/>
         <w:autoSpaceDN w:val="0"/>
         <w:adjustRightInd w:val="0"/>
-        <w:jc w:val="center"/>
-        <w:rPr>
-          <w:rStyle w:val="GridTable1Light1"/>
-        </w:rPr>
-      </w:pPr>
-    </w:p>
-    <w:p>
-      <w:pPr>
-        <w:autoSpaceDE w:val="0"/>
-        <w:autoSpaceDN w:val="0"/>
-        <w:adjustRightInd w:val="0"/>
-        <w:jc w:val="both"/>
-        <w:rPr>
-          <w:rStyle w:val="GridTable1Light1"/>
-        </w:rPr>
-      </w:pPr>
-    </w:p>
-    <w:p>
-      <w:pPr>
-        <w:autoSpaceDE w:val="0"/>
-        <w:autoSpaceDN w:val="0"/>
-        <w:adjustRightInd w:val="0"/>
-        <w:jc w:val="both"/>
-        <w:rPr>
-          <w:color w:val="000000"/>
-          <w:lang w:val="en-GB"/>
-        </w:rPr>
-      </w:pPr>
-    </w:p>
-    <w:p>
-      <w:pPr>
-        <w:autoSpaceDE w:val="0"/>
-        <w:autoSpaceDN w:val="0"/>
-        <w:adjustRightInd w:val="0"/>
         <w:jc w:val="both"/>
         <w:rPr>
           <w:color w:val="000000"/>
@@ -1663,19 +2118,15 @@
           </w:rPr>
           <w:id w:val="-1068336780"/>
           <w:placeholder>
-            <w:docPart w:val="DefaultPlaceholder_1081868574"/>
+            <w:docPart w:val="C624F54A6CE9474D9AEE9283B5BBFE57"/>
           </w:placeholder>
         </w:sdtPr>
-        <w:sdtEndPr>
-          <w:rPr>
-            <w:highlight w:val="lightGray"/>
-          </w:rPr>
-        </w:sdtEndPr>
+        <w:sdtEndPr/>
         <w:sdtContent>
           <w:r>
             <w:rPr>
               <w:color w:val="000000"/>
-              <w:highlight w:val="lightGray"/>
+              <w:shd w:val="clear" w:color="auto" w:fill="D9D9D9" w:themeFill="background1" w:themeFillShade="D9"/>
               <w:lang w:val="en-GB"/>
             </w:rPr>
             <w:t>[..]</w:t>
@@ -1687,76 +2138,29 @@
           <w:color w:val="000000"/>
           <w:lang w:val="en-GB"/>
         </w:rPr>
-        <w:t xml:space="preserve"> to the Programme Cooperation Agreement </w:t>
+        <w:t xml:space="preserve"> to the Programme Cooperation Agreement (“PCA”) relating to the UNICEF </w:t>
+      </w:r>
+      <w:r>
+        <w:rPr>
+          <w:color w:val="000000"/>
+          <w:highlight w:val="lightGray"/>
+          <w:lang w:val="en-GB"/>
+        </w:rPr>
+        <w:t>[Strategic Plan or programme for [name of country]]</w:t>
       </w:r>
       <w:r>
         <w:rPr>
           <w:color w:val="000000"/>
           <w:lang w:val="en-GB"/>
         </w:rPr>
-        <w:t xml:space="preserve">(“PCA”) </w:t>
+        <w:t xml:space="preserve"> </w:t>
       </w:r>
       <w:r>
         <w:rPr>
           <w:color w:val="000000"/>
           <w:lang w:val="en-GB"/>
         </w:rPr>
-        <w:t xml:space="preserve">relating to the </w:t>
-      </w:r>
-      <w:r>
-        <w:rPr>
-          <w:color w:val="000000"/>
-          <w:lang w:val="en-GB"/>
-        </w:rPr>
-        <w:t xml:space="preserve">UNICEF </w:t>
-      </w:r>
-      <w:r>
-        <w:rPr>
-          <w:color w:val="000000"/>
-          <w:lang w:val="en-GB"/>
-        </w:rPr>
-        <w:t xml:space="preserve">Country Programme </w:t>
-      </w:r>
-      <w:r>
-        <w:rPr>
-          <w:color w:val="000000"/>
-          <w:lang w:val="en-GB"/>
-        </w:rPr>
-        <w:t xml:space="preserve">for </w:t>
-      </w:r>
-      <w:sdt>
-        <w:sdtPr>
-          <w:rPr>
-            <w:color w:val="000000"/>
-            <w:lang w:val="en-GB"/>
-          </w:rPr>
-          <w:id w:val="-1534181843"/>
-          <w:placeholder>
-            <w:docPart w:val="DefaultPlaceholder_1081868574"/>
-          </w:placeholder>
-        </w:sdtPr>
-        <w:sdtEndPr>
-          <w:rPr>
-            <w:highlight w:val="lightGray"/>
-          </w:rPr>
-        </w:sdtEndPr>
-        <w:sdtContent>
-          <w:r>
-            <w:rPr>
-              <w:color w:val="000000"/>
-              <w:highlight w:val="lightGray"/>
-              <w:lang w:val="en-GB"/>
-            </w:rPr>
-            <w:t>[long form name of country]</w:t>
-          </w:r>
-        </w:sdtContent>
-      </w:sdt>
-      <w:r>
-        <w:rPr>
-          <w:color w:val="000000"/>
-          <w:lang w:val="en-GB"/>
-        </w:rPr>
-        <w:t xml:space="preserve"> is made between </w:t>
+        <w:t xml:space="preserve">is made between </w:t>
       </w:r>
       <w:r>
         <w:rPr>
@@ -1801,7 +2205,7 @@
           </w:rPr>
           <w:id w:val="-1607272594"/>
           <w:placeholder>
-            <w:docPart w:val="DefaultPlaceholder_1081868574"/>
+            <w:docPart w:val="C624F54A6CE9474D9AEE9283B5BBFE57"/>
           </w:placeholder>
         </w:sdtPr>
         <w:sdtEndPr>
@@ -1813,7 +2217,7 @@
           <w:r>
             <w:rPr>
               <w:color w:val="000000"/>
-              <w:highlight w:val="lightGray"/>
+              <w:shd w:val="clear" w:color="auto" w:fill="D9D9D9" w:themeFill="background1" w:themeFillShade="D9"/>
             </w:rPr>
             <w:t>[Full name of Implementing Partner]</w:t>
           </w:r>
@@ -1834,86 +2238,11 @@
         <w:jc w:val="both"/>
         <w:rPr>
           <w:color w:val="000000"/>
+          <w:sz w:val="18"/>
+          <w:szCs w:val="18"/>
         </w:rPr>
       </w:pPr>
     </w:p>
-    <w:tbl>
-      <w:tblPr>
-        <w:tblW w:w="8640" w:type="dxa"/>
-        <w:tblInd w:w="108" w:type="dxa"/>
-        <w:tblBorders>
-          <w:top w:val="single" w:sz="4" w:space="0" w:color="auto"/>
-          <w:left w:val="single" w:sz="4" w:space="0" w:color="auto"/>
-          <w:bottom w:val="single" w:sz="4" w:space="0" w:color="auto"/>
-          <w:right w:val="single" w:sz="4" w:space="0" w:color="auto"/>
-          <w:insideH w:val="single" w:sz="4" w:space="0" w:color="auto"/>
-          <w:insideV w:val="single" w:sz="4" w:space="0" w:color="auto"/>
-        </w:tblBorders>
-        <w:shd w:val="clear" w:color="auto" w:fill="EEECE1"/>
-        <w:tblLook w:val="04A0" w:firstRow="1" w:lastRow="0" w:firstColumn="1" w:lastColumn="0" w:noHBand="0" w:noVBand="1"/>
-      </w:tblPr>
-      <w:tblGrid>
-        <w:gridCol w:w="8640"/>
-      </w:tblGrid>
-      <w:tr>
-        <w:tc>
-          <w:tcPr>
-            <w:tcW w:w="8640" w:type="dxa"/>
-            <w:tcBorders>
-              <w:top w:val="nil"/>
-              <w:left w:val="nil"/>
-              <w:bottom w:val="nil"/>
-              <w:right w:val="nil"/>
-            </w:tcBorders>
-            <w:shd w:val="clear" w:color="auto" w:fill="auto"/>
-          </w:tcPr>
-          <w:sdt>
-            <w:sdtPr>
-              <w:rPr>
-                <w:i/>
-                <w:color w:val="808080" w:themeColor="background1" w:themeShade="80"/>
-                <w:u w:val="single"/>
-              </w:rPr>
-              <w:id w:val="-2091689135"/>
-              <w:placeholder>
-                <w:docPart w:val="DefaultPlaceholder_1081868574"/>
-              </w:placeholder>
-              <w:temporary/>
-            </w:sdtPr>
-            <w:sdtEndPr>
-              <w:rPr>
-                <w:u w:val="none"/>
-              </w:rPr>
-            </w:sdtEndPr>
-            <w:sdtContent>
-              <w:p>
-                <w:pPr>
-                  <w:autoSpaceDE w:val="0"/>
-                  <w:autoSpaceDN w:val="0"/>
-                  <w:adjustRightInd w:val="0"/>
-                  <w:jc w:val="both"/>
-                </w:pPr>
-                <w:r>
-                  <w:rPr>
-                    <w:i/>
-                    <w:color w:val="808080" w:themeColor="background1" w:themeShade="80"/>
-                    <w:u w:val="single"/>
-                  </w:rPr>
-                  <w:t>Note to UNICEF user</w:t>
-                </w:r>
-                <w:r>
-                  <w:rPr>
-                    <w:i/>
-                    <w:color w:val="808080" w:themeColor="background1" w:themeShade="80"/>
-                  </w:rPr>
-                  <w:t>: Replace with “Strategic Plan in the [Name of UNICEF Region]” in case the form is used by Regional Office</w:t>
-                </w:r>
-              </w:p>
-            </w:sdtContent>
-          </w:sdt>
-        </w:tc>
-      </w:tr>
-    </w:tbl>
     <w:p>
       <w:pPr>
         <w:autoSpaceDE w:val="0"/>
@@ -1922,6 +2251,8 @@
         <w:jc w:val="both"/>
         <w:rPr>
           <w:color w:val="000000"/>
+          <w:sz w:val="18"/>
+          <w:szCs w:val="18"/>
         </w:rPr>
       </w:pPr>
     </w:p>
@@ -1948,19 +2279,15 @@
           </w:rPr>
           <w:id w:val="-1595856380"/>
           <w:placeholder>
-            <w:docPart w:val="DefaultPlaceholder_1081868574"/>
+            <w:docPart w:val="C624F54A6CE9474D9AEE9283B5BBFE57"/>
           </w:placeholder>
         </w:sdtPr>
-        <w:sdtEndPr>
-          <w:rPr>
-            <w:highlight w:val="lightGray"/>
-          </w:rPr>
-        </w:sdtEndPr>
+        <w:sdtEndPr/>
         <w:sdtContent>
           <w:r>
             <w:rPr>
               <w:color w:val="000000"/>
-              <w:highlight w:val="lightGray"/>
+              <w:shd w:val="clear" w:color="auto" w:fill="D9D9D9" w:themeFill="background1" w:themeFillShade="D9"/>
             </w:rPr>
             <w:t>[…]</w:t>
           </w:r>
@@ -1970,7 +2297,25 @@
         <w:rPr>
           <w:color w:val="000000"/>
         </w:rPr>
-        <w:t>, the Parties may modify or change this PCA by written amendment, and the Parties now wish to amend the PCA under the following terms and conditions:</w:t>
+        <w:t>,</w:t>
+      </w:r>
+      <w:r>
+        <w:rPr>
+          <w:color w:val="000000"/>
+        </w:rPr>
+        <w:t xml:space="preserve"> the Parties may modify or change th</w:t>
+      </w:r>
+      <w:r>
+        <w:rPr>
+          <w:color w:val="000000"/>
+        </w:rPr>
+        <w:t>e</w:t>
+      </w:r>
+      <w:r>
+        <w:rPr>
+          <w:color w:val="000000"/>
+        </w:rPr>
+        <w:t xml:space="preserve"> PCA by written amendment, and the Parties now wish to amend the PCA under the following terms and conditions:</w:t>
       </w:r>
     </w:p>
     <w:p>
@@ -1989,138 +2334,6 @@
           <w:color w:val="000000"/>
         </w:rPr>
         <w:t xml:space="preserve"> </w:t>
-      </w:r>
-    </w:p>
-    <w:p>
-      <w:pPr>
-        <w:autoSpaceDE w:val="0"/>
-        <w:autoSpaceDN w:val="0"/>
-        <w:adjustRightInd w:val="0"/>
-        <w:jc w:val="both"/>
-        <w:rPr>
-          <w:color w:val="000000"/>
-          <w:lang w:val="en-GB"/>
-        </w:rPr>
-      </w:pPr>
-    </w:p>
-    <w:p>
-      <w:pPr>
-        <w:numPr>
-          <w:ilvl w:val="0"/>
-          <w:numId w:val="20"/>
-        </w:numPr>
-        <w:autoSpaceDE w:val="0"/>
-        <w:autoSpaceDN w:val="0"/>
-        <w:adjustRightInd w:val="0"/>
-        <w:jc w:val="both"/>
-        <w:rPr>
-          <w:color w:val="000000"/>
-          <w:lang w:val="en-GB"/>
-        </w:rPr>
-      </w:pPr>
-      <w:r>
-        <w:rPr>
-          <w:color w:val="000000"/>
-          <w:lang w:val="en-GB"/>
-        </w:rPr>
-        <w:t xml:space="preserve">Article </w:t>
-      </w:r>
-      <w:sdt>
-        <w:sdtPr>
-          <w:rPr>
-            <w:color w:val="000000"/>
-            <w:highlight w:val="lightGray"/>
-            <w:lang w:val="en-GB"/>
-          </w:rPr>
-          <w:id w:val="1022210837"/>
-          <w:placeholder>
-            <w:docPart w:val="DefaultPlaceholder_1081868574"/>
-          </w:placeholder>
-        </w:sdtPr>
-        <w:sdtEndPr/>
-        <w:sdtContent>
-          <w:r>
-            <w:rPr>
-              <w:color w:val="000000"/>
-              <w:highlight w:val="lightGray"/>
-              <w:lang w:val="en-GB"/>
-            </w:rPr>
-            <w:t>….</w:t>
-          </w:r>
-        </w:sdtContent>
-      </w:sdt>
-      <w:r>
-        <w:rPr>
-          <w:color w:val="000000"/>
-          <w:lang w:val="en-GB"/>
-        </w:rPr>
-        <w:t xml:space="preserve"> is amended as follows:</w:t>
-      </w:r>
-    </w:p>
-    <w:p>
-      <w:pPr>
-        <w:autoSpaceDE w:val="0"/>
-        <w:autoSpaceDN w:val="0"/>
-        <w:adjustRightInd w:val="0"/>
-        <w:jc w:val="both"/>
-        <w:rPr>
-          <w:color w:val="000000"/>
-          <w:lang w:val="en-GB"/>
-        </w:rPr>
-      </w:pPr>
-    </w:p>
-    <w:p>
-      <w:pPr>
-        <w:autoSpaceDE w:val="0"/>
-        <w:autoSpaceDN w:val="0"/>
-        <w:adjustRightInd w:val="0"/>
-        <w:ind w:left="720"/>
-        <w:jc w:val="both"/>
-        <w:rPr>
-          <w:color w:val="000000"/>
-          <w:lang w:val="en-GB"/>
-        </w:rPr>
-      </w:pPr>
-      <w:r>
-        <w:rPr>
-          <w:color w:val="000000"/>
-          <w:lang w:val="en-GB"/>
-        </w:rPr>
-        <w:t>“</w:t>
-      </w:r>
-      <w:sdt>
-        <w:sdtPr>
-          <w:rPr>
-            <w:color w:val="000000"/>
-            <w:lang w:val="en-GB"/>
-          </w:rPr>
-          <w:id w:val="-1660693300"/>
-          <w:placeholder>
-            <w:docPart w:val="DefaultPlaceholder_1081868574"/>
-          </w:placeholder>
-        </w:sdtPr>
-        <w:sdtEndPr>
-          <w:rPr>
-            <w:highlight w:val="lightGray"/>
-          </w:rPr>
-        </w:sdtEndPr>
-        <w:sdtContent>
-          <w:r>
-            <w:rPr>
-              <w:color w:val="000000"/>
-              <w:highlight w:val="lightGray"/>
-              <w:lang w:val="en-GB"/>
-            </w:rPr>
-            <w:t>……</w:t>
-          </w:r>
-        </w:sdtContent>
-      </w:sdt>
-      <w:r>
-        <w:rPr>
-          <w:color w:val="000000"/>
-          <w:lang w:val="en-GB"/>
-        </w:rPr>
-        <w:t>”</w:t>
       </w:r>
     </w:p>
     <w:p>
@@ -2151,9 +2364,9 @@
             <w:color w:val="000000"/>
             <w:lang w:val="en-GB"/>
           </w:rPr>
-          <w:id w:val="962382347"/>
+          <w:id w:val="1022210837"/>
           <w:placeholder>
-            <w:docPart w:val="DefaultPlaceholder_1081868574"/>
+            <w:docPart w:val="80EEA9C9388941C19E0E6E702E6249C5"/>
           </w:placeholder>
         </w:sdtPr>
         <w:sdtEndPr>
@@ -2165,7 +2378,7 @@
           <w:r>
             <w:rPr>
               <w:color w:val="000000"/>
-              <w:highlight w:val="lightGray"/>
+              <w:shd w:val="clear" w:color="auto" w:fill="D9D9D9" w:themeFill="background1" w:themeFillShade="D9"/>
               <w:lang w:val="en-GB"/>
             </w:rPr>
             <w:t>….</w:t>
@@ -2177,28 +2390,59 @@
           <w:color w:val="000000"/>
           <w:lang w:val="en-GB"/>
         </w:rPr>
-        <w:t xml:space="preserve"> </w:t>
+        <w:t xml:space="preserve">  is amended as follows:</w:t>
       </w:r>
-      <w:r>
+    </w:p>
+    <w:sdt>
+      <w:sdtPr>
         <w:rPr>
           <w:color w:val="000000"/>
           <w:lang w:val="en-GB"/>
         </w:rPr>
-        <w:t>is amended as follows:</w:t>
-      </w:r>
-    </w:p>
-    <w:p>
-      <w:pPr>
-        <w:autoSpaceDE w:val="0"/>
-        <w:autoSpaceDN w:val="0"/>
-        <w:adjustRightInd w:val="0"/>
-        <w:jc w:val="both"/>
-        <w:rPr>
-          <w:color w:val="000000"/>
-          <w:lang w:val="en-GB"/>
-        </w:rPr>
-      </w:pPr>
-    </w:p>
+        <w:id w:val="-53930063"/>
+        <w:placeholder>
+          <w:docPart w:val="85EA5B3FF040489D955547748AF6EEC9"/>
+        </w:placeholder>
+      </w:sdtPr>
+      <w:sdtEndPr/>
+      <w:sdtContent>
+        <w:p>
+          <w:pPr>
+            <w:autoSpaceDE w:val="0"/>
+            <w:autoSpaceDN w:val="0"/>
+            <w:adjustRightInd w:val="0"/>
+            <w:ind w:left="720"/>
+            <w:jc w:val="both"/>
+            <w:rPr>
+              <w:color w:val="000000"/>
+              <w:lang w:val="en-GB"/>
+            </w:rPr>
+          </w:pPr>
+          <w:r>
+            <w:rPr>
+              <w:color w:val="000000"/>
+              <w:lang w:val="en-GB"/>
+            </w:rPr>
+            <w:t>“</w:t>
+          </w:r>
+          <w:r>
+            <w:rPr>
+              <w:color w:val="000000"/>
+              <w:shd w:val="clear" w:color="auto" w:fill="D9D9D9" w:themeFill="background1" w:themeFillShade="D9"/>
+              <w:lang w:val="en-GB"/>
+            </w:rPr>
+            <w:t>……</w:t>
+          </w:r>
+          <w:r>
+            <w:rPr>
+              <w:color w:val="000000"/>
+              <w:lang w:val="en-GB"/>
+            </w:rPr>
+            <w:t>”</w:t>
+          </w:r>
+        </w:p>
+      </w:sdtContent>
+    </w:sdt>
     <w:p>
       <w:pPr>
         <w:autoSpaceDE w:val="0"/>
@@ -2211,92 +2455,26 @@
           <w:lang w:val="en-GB"/>
         </w:rPr>
       </w:pPr>
-      <w:r>
-        <w:rPr>
-          <w:color w:val="000000"/>
-          <w:lang w:val="en-GB"/>
-        </w:rPr>
-        <w:t>“</w:t>
-      </w:r>
-      <w:sdt>
-        <w:sdtPr>
-          <w:rPr>
-            <w:color w:val="000000"/>
-            <w:lang w:val="en-GB"/>
-          </w:rPr>
-          <w:id w:val="-307322255"/>
-          <w:placeholder>
-            <w:docPart w:val="DefaultPlaceholder_1081868574"/>
-          </w:placeholder>
-        </w:sdtPr>
-        <w:sdtEndPr>
-          <w:rPr>
-            <w:highlight w:val="lightGray"/>
-          </w:rPr>
-        </w:sdtEndPr>
-        <w:sdtContent>
-          <w:r>
-            <w:rPr>
-              <w:color w:val="000000"/>
-              <w:highlight w:val="lightGray"/>
-              <w:lang w:val="en-GB"/>
-            </w:rPr>
-            <w:t>…</w:t>
-          </w:r>
-          <w:r>
-            <w:rPr>
-              <w:color w:val="000000"/>
-              <w:highlight w:val="lightGray"/>
-              <w:lang w:val="en-GB"/>
-            </w:rPr>
-            <w:t>…</w:t>
-          </w:r>
-        </w:sdtContent>
-      </w:sdt>
-      <w:r>
-        <w:rPr>
-          <w:color w:val="000000"/>
-          <w:lang w:val="en-GB"/>
-        </w:rPr>
-        <w:t>”</w:t>
-      </w:r>
-    </w:p>
-    <w:p>
-      <w:pPr>
-        <w:autoSpaceDE w:val="0"/>
-        <w:autoSpaceDN w:val="0"/>
-        <w:adjustRightInd w:val="0"/>
-        <w:ind w:left="720"/>
-        <w:jc w:val="both"/>
-        <w:rPr>
-          <w:color w:val="000000"/>
-          <w:lang w:val="en-GB"/>
-        </w:rPr>
-      </w:pPr>
     </w:p>
     <w:sdt>
       <w:sdtPr>
         <w:rPr>
           <w:color w:val="000000"/>
-          <w:highlight w:val="lightGray"/>
           <w:lang w:val="en-GB"/>
         </w:rPr>
-        <w:id w:val="1880589326"/>
+        <w:id w:val="-1466116440"/>
         <w:placeholder>
-          <w:docPart w:val="DefaultPlaceholder_1081868574"/>
+          <w:docPart w:val="C624F54A6CE9474D9AEE9283B5BBFE57"/>
         </w:placeholder>
       </w:sdtPr>
       <w:sdtEndPr/>
       <w:sdtContent>
         <w:p>
           <w:pPr>
-            <w:numPr>
-              <w:ilvl w:val="0"/>
-              <w:numId w:val="20"/>
-            </w:numPr>
             <w:autoSpaceDE w:val="0"/>
             <w:autoSpaceDN w:val="0"/>
             <w:adjustRightInd w:val="0"/>
+            <w:ind w:left="720" w:hanging="360"/>
             <w:jc w:val="both"/>
             <w:rPr>
               <w:color w:val="000000"/>
@@ -2306,18 +2484,108 @@
           <w:r>
             <w:rPr>
               <w:color w:val="000000"/>
-              <w:highlight w:val="lightGray"/>
+              <w:shd w:val="clear" w:color="auto" w:fill="D9D9D9" w:themeFill="background1" w:themeFillShade="D9"/>
               <w:lang w:val="en-GB"/>
             </w:rPr>
-            <w:t>[etc]</w:t>
+            <w:t>2.   Article …. is amended as follows:</w:t>
+          </w:r>
+        </w:p>
+        <w:p>
+          <w:pPr>
+            <w:autoSpaceDE w:val="0"/>
+            <w:autoSpaceDN w:val="0"/>
+            <w:adjustRightInd w:val="0"/>
+            <w:ind w:left="720"/>
+            <w:jc w:val="both"/>
+            <w:rPr>
+              <w:color w:val="000000"/>
+              <w:lang w:val="en-GB"/>
+            </w:rPr>
+          </w:pPr>
+          <w:r>
+            <w:rPr>
+              <w:color w:val="000000"/>
+              <w:shd w:val="clear" w:color="auto" w:fill="D9D9D9" w:themeFill="background1" w:themeFillShade="D9"/>
+              <w:lang w:val="en-GB"/>
+            </w:rPr>
+            <w:t>“</w:t>
+          </w:r>
+          <w:sdt>
+            <w:sdtPr>
+              <w:rPr>
+                <w:color w:val="000000"/>
+                <w:shd w:val="clear" w:color="auto" w:fill="D9D9D9" w:themeFill="background1" w:themeFillShade="D9"/>
+                <w:lang w:val="en-GB"/>
+              </w:rPr>
+              <w:id w:val="-307322255"/>
+              <w:placeholder>
+                <w:docPart w:val="5FD0342161B84677A1935894DD524560"/>
+              </w:placeholder>
+            </w:sdtPr>
+            <w:sdtEndPr>
+              <w:rPr>
+                <w:highlight w:val="lightGray"/>
+              </w:rPr>
+            </w:sdtEndPr>
+            <w:sdtContent>
+              <w:r>
+                <w:rPr>
+                  <w:color w:val="000000"/>
+                  <w:shd w:val="clear" w:color="auto" w:fill="D9D9D9" w:themeFill="background1" w:themeFillShade="D9"/>
+                  <w:lang w:val="en-GB"/>
+                </w:rPr>
+                <w:t>……</w:t>
+              </w:r>
+            </w:sdtContent>
+          </w:sdt>
+          <w:r>
+            <w:rPr>
+              <w:color w:val="000000"/>
+              <w:shd w:val="clear" w:color="auto" w:fill="D9D9D9" w:themeFill="background1" w:themeFillShade="D9"/>
+              <w:lang w:val="en-GB"/>
+            </w:rPr>
+            <w:t>”</w:t>
+          </w:r>
+        </w:p>
+        <w:p>
+          <w:pPr>
+            <w:autoSpaceDE w:val="0"/>
+            <w:autoSpaceDN w:val="0"/>
+            <w:adjustRightInd w:val="0"/>
+            <w:ind w:left="720"/>
+            <w:jc w:val="both"/>
+            <w:rPr>
+              <w:color w:val="000000"/>
+              <w:lang w:val="en-GB"/>
+            </w:rPr>
+          </w:pPr>
+        </w:p>
+        <w:p>
+          <w:pPr>
+            <w:autoSpaceDE w:val="0"/>
+            <w:autoSpaceDN w:val="0"/>
+            <w:adjustRightInd w:val="0"/>
+            <w:ind w:left="720" w:hanging="360"/>
+            <w:jc w:val="both"/>
+            <w:rPr>
+              <w:color w:val="000000"/>
+              <w:lang w:val="en-GB"/>
+            </w:rPr>
+          </w:pPr>
+          <w:r>
+            <w:rPr>
+              <w:color w:val="000000"/>
+              <w:shd w:val="clear" w:color="auto" w:fill="D9D9D9" w:themeFill="background1" w:themeFillShade="D9"/>
+              <w:lang w:val="en-GB"/>
+            </w:rPr>
+            <w:t>3.   etc…</w:t>
           </w:r>
           <w:r>
             <w:rPr>
               <w:color w:val="000000"/>
-              <w:highlight w:val="lightGray"/>
               <w:lang w:val="en-GB"/>
             </w:rPr>
-            <w:t>…..</w:t>
+            <w:t>.</w:t>
           </w:r>
         </w:p>
       </w:sdtContent>
@@ -2327,29 +2595,51 @@
         <w:autoSpaceDE w:val="0"/>
         <w:autoSpaceDN w:val="0"/>
         <w:adjustRightInd w:val="0"/>
-        <w:ind w:left="720"/>
+        <w:ind w:left="360"/>
         <w:jc w:val="both"/>
         <w:rPr>
           <w:color w:val="000000"/>
           <w:lang w:val="en-GB"/>
         </w:rPr>
       </w:pPr>
-    </w:p>
-    <w:p>
-      <w:pPr>
-        <w:numPr>
-          <w:ilvl w:val="0"/>
-          <w:numId w:val="20"/>
-        </w:numPr>
-        <w:autoSpaceDE w:val="0"/>
-        <w:autoSpaceDN w:val="0"/>
-        <w:adjustRightInd w:val="0"/>
-        <w:jc w:val="both"/>
+      <w:sdt>
+        <w:sdtPr>
+          <w:rPr>
+            <w:color w:val="000000"/>
+            <w:shd w:val="clear" w:color="auto" w:fill="F2F2F2" w:themeFill="background1" w:themeFillShade="F2"/>
+            <w:lang w:val="en-GB"/>
+          </w:rPr>
+          <w:id w:val="-1687355345"/>
+          <w:placeholder>
+            <w:docPart w:val="C624F54A6CE9474D9AEE9283B5BBFE57"/>
+          </w:placeholder>
+        </w:sdtPr>
+        <w:sdtEndPr/>
+        <w:sdtContent>
+          <w:r>
+            <w:rPr>
+              <w:color w:val="000000"/>
+              <w:shd w:val="clear" w:color="auto" w:fill="D9D9D9" w:themeFill="background1" w:themeFillShade="D9"/>
+              <w:lang w:val="en-GB"/>
+            </w:rPr>
+            <w:t>4</w:t>
+          </w:r>
+        </w:sdtContent>
+      </w:sdt>
+      <w:r>
         <w:rPr>
           <w:color w:val="000000"/>
           <w:lang w:val="en-GB"/>
         </w:rPr>
-      </w:pPr>
+        <w:t>.</w:t>
+      </w:r>
+      <w:r>
+        <w:rPr>
+          <w:color w:val="000000"/>
+          <w:lang w:val="en-GB"/>
+        </w:rPr>
+        <w:t xml:space="preserve">  </w:t>
+      </w:r>
       <w:r>
         <w:rPr>
           <w:color w:val="000000"/>
@@ -2373,52 +2663,44 @@
     <w:p>
       <w:pPr>
         <w:pStyle w:val="ColorfulShading-Accent31"/>
-        <w:numPr>
-          <w:ilvl w:val="0"/>
-          <w:numId w:val="20"/>
-        </w:numPr>
         <w:autoSpaceDE w:val="0"/>
         <w:autoSpaceDN w:val="0"/>
         <w:adjustRightInd w:val="0"/>
+        <w:ind w:hanging="360"/>
         <w:rPr>
           <w:spacing w:val="2"/>
           <w:lang w:val="en-GB"/>
         </w:rPr>
       </w:pPr>
+      <w:sdt>
+        <w:sdtPr>
+          <w:rPr>
+            <w:color w:val="000000"/>
+            <w:lang w:val="en-GB"/>
+          </w:rPr>
+          <w:id w:val="-122920949"/>
+          <w:placeholder>
+            <w:docPart w:val="C624F54A6CE9474D9AEE9283B5BBFE57"/>
+          </w:placeholder>
+        </w:sdtPr>
+        <w:sdtEndPr/>
+        <w:sdtContent>
+          <w:r>
+            <w:rPr>
+              <w:color w:val="000000"/>
+              <w:shd w:val="clear" w:color="auto" w:fill="F2F2F2" w:themeFill="background1" w:themeFillShade="F2"/>
+              <w:lang w:val="en-GB"/>
+            </w:rPr>
+            <w:t>5</w:t>
+          </w:r>
+        </w:sdtContent>
+      </w:sdt>
       <w:r>
         <w:rPr>
           <w:color w:val="000000"/>
           <w:lang w:val="en-GB"/>
         </w:rPr>
-        <w:t xml:space="preserve">This </w:t>
-      </w:r>
-      <w:r>
-        <w:rPr>
-          <w:color w:val="000000"/>
-          <w:lang w:val="en-GB"/>
-        </w:rPr>
-        <w:t>A</w:t>
-      </w:r>
-      <w:r>
-        <w:rPr>
-          <w:color w:val="000000"/>
-          <w:lang w:val="en-GB"/>
-        </w:rPr>
-        <w:t>mendment</w:t>
-      </w:r>
-      <w:r>
-        <w:rPr>
-          <w:color w:val="000000"/>
-          <w:lang w:val="en-GB"/>
-        </w:rPr>
-        <w:t xml:space="preserve"> </w:t>
-      </w:r>
-      <w:r>
-        <w:rPr>
-          <w:color w:val="000000"/>
-          <w:lang w:val="en-GB"/>
-        </w:rPr>
-        <w:t xml:space="preserve">Number </w:t>
+        <w:t xml:space="preserve">.  This Amendment Number </w:t>
       </w:r>
       <w:sdt>
         <w:sdtPr>
@@ -2428,7 +2710,7 @@
           </w:rPr>
           <w:id w:val="1807361851"/>
           <w:placeholder>
-            <w:docPart w:val="DefaultPlaceholder_1081868574"/>
+            <w:docPart w:val="C624F54A6CE9474D9AEE9283B5BBFE57"/>
           </w:placeholder>
         </w:sdtPr>
         <w:sdtEndPr/>
@@ -2436,24 +2718,10 @@
           <w:r>
             <w:rPr>
               <w:color w:val="000000"/>
+              <w:shd w:val="clear" w:color="auto" w:fill="D9D9D9" w:themeFill="background1" w:themeFillShade="D9"/>
               <w:lang w:val="en-GB"/>
             </w:rPr>
-            <w:t>[</w:t>
-          </w:r>
-          <w:r>
-            <w:rPr>
-              <w:color w:val="000000"/>
-              <w:highlight w:val="lightGray"/>
-              <w:lang w:val="en-GB"/>
-            </w:rPr>
-            <w:t>…</w:t>
-          </w:r>
-          <w:r>
-            <w:rPr>
-              <w:color w:val="000000"/>
-              <w:lang w:val="en-GB"/>
-            </w:rPr>
-            <w:t>]</w:t>
+            <w:t>[…]</w:t>
           </w:r>
         </w:sdtContent>
       </w:sdt>
@@ -2462,21 +2730,7 @@
           <w:color w:val="000000"/>
           <w:lang w:val="en-GB"/>
         </w:rPr>
-        <w:t xml:space="preserve"> </w:t>
-      </w:r>
-      <w:r>
-        <w:rPr>
-          <w:color w:val="000000"/>
-          <w:lang w:val="en-GB"/>
-        </w:rPr>
-        <w:t>shall enter into force on the date it is signed by both Parties.</w:t>
-      </w:r>
-      <w:r>
-        <w:rPr>
-          <w:color w:val="000000"/>
-          <w:lang w:val="en-GB"/>
-        </w:rPr>
-        <w:t xml:space="preserve"> </w:t>
+        <w:t xml:space="preserve"> shall enter into force on the date it is signed by both Parties. </w:t>
       </w:r>
     </w:p>
     <w:p>
@@ -2564,17 +2818,18 @@
     </w:p>
     <w:tbl>
       <w:tblPr>
-        <w:tblW w:w="0" w:type="auto"/>
+        <w:tblW w:w="12896" w:type="dxa"/>
         <w:tblLook w:val="04A0" w:firstRow="1" w:lastRow="0" w:firstColumn="1" w:lastColumn="0" w:noHBand="0" w:noVBand="1"/>
       </w:tblPr>
       <w:tblGrid>
-        <w:gridCol w:w="4320"/>
-        <w:gridCol w:w="4320"/>
+        <w:gridCol w:w="4590"/>
+        <w:gridCol w:w="4153"/>
+        <w:gridCol w:w="4153"/>
       </w:tblGrid>
       <w:tr>
         <w:tc>
           <w:tcPr>
-            <w:tcW w:w="4428" w:type="dxa"/>
+            <w:tcW w:w="4590" w:type="dxa"/>
             <w:shd w:val="clear" w:color="auto" w:fill="auto"/>
           </w:tcPr>
           <w:p>
@@ -2598,7 +2853,7 @@
         </w:tc>
         <w:tc>
           <w:tcPr>
-            <w:tcW w:w="4428" w:type="dxa"/>
+            <w:tcW w:w="4153" w:type="dxa"/>
             <w:shd w:val="clear" w:color="auto" w:fill="auto"/>
           </w:tcPr>
           <w:p>
@@ -2647,11 +2902,28 @@
             </w:pPr>
           </w:p>
         </w:tc>
+        <w:tc>
+          <w:tcPr>
+            <w:tcW w:w="4153" w:type="dxa"/>
+          </w:tcPr>
+          <w:p>
+            <w:pPr>
+              <w:autoSpaceDE w:val="0"/>
+              <w:autoSpaceDN w:val="0"/>
+              <w:adjustRightInd w:val="0"/>
+              <w:jc w:val="center"/>
+              <w:rPr>
+                <w:b/>
+                <w:color w:val="000000"/>
+              </w:rPr>
+            </w:pPr>
+          </w:p>
+        </w:tc>
       </w:tr>
       <w:tr>
         <w:tc>
           <w:tcPr>
-            <w:tcW w:w="4428" w:type="dxa"/>
+            <w:tcW w:w="4590" w:type="dxa"/>
             <w:shd w:val="clear" w:color="auto" w:fill="auto"/>
           </w:tcPr>
           <w:p>
@@ -2781,6 +3053,8 @@
               <w:jc w:val="both"/>
               <w:rPr>
                 <w:color w:val="000000"/>
+                <w:sz w:val="20"/>
+                <w:szCs w:val="20"/>
                 <w:lang w:val="en-GB"/>
               </w:rPr>
             </w:pPr>
@@ -2788,7 +3062,7 @@
         </w:tc>
         <w:tc>
           <w:tcPr>
-            <w:tcW w:w="4428" w:type="dxa"/>
+            <w:tcW w:w="4153" w:type="dxa"/>
             <w:shd w:val="clear" w:color="auto" w:fill="auto"/>
           </w:tcPr>
           <w:p>
@@ -2921,11 +3195,28 @@
             </w:pPr>
           </w:p>
         </w:tc>
+        <w:tc>
+          <w:tcPr>
+            <w:tcW w:w="4153" w:type="dxa"/>
+          </w:tcPr>
+          <w:p>
+            <w:pPr>
+              <w:autoSpaceDE w:val="0"/>
+              <w:autoSpaceDN w:val="0"/>
+              <w:adjustRightInd w:val="0"/>
+              <w:jc w:val="both"/>
+              <w:rPr>
+                <w:color w:val="000000"/>
+                <w:lang w:val="en-GB"/>
+              </w:rPr>
+            </w:pPr>
+          </w:p>
+        </w:tc>
       </w:tr>
       <w:tr>
         <w:tc>
           <w:tcPr>
-            <w:tcW w:w="4428" w:type="dxa"/>
+            <w:tcW w:w="4590" w:type="dxa"/>
             <w:shd w:val="clear" w:color="auto" w:fill="auto"/>
           </w:tcPr>
           <w:p>
@@ -3053,6 +3344,8 @@
               <w:jc w:val="both"/>
               <w:rPr>
                 <w:color w:val="000000"/>
+                <w:sz w:val="20"/>
+                <w:szCs w:val="20"/>
                 <w:lang w:val="en-GB"/>
               </w:rPr>
             </w:pPr>
@@ -3060,7 +3353,7 @@
         </w:tc>
         <w:tc>
           <w:tcPr>
-            <w:tcW w:w="4428" w:type="dxa"/>
+            <w:tcW w:w="4153" w:type="dxa"/>
             <w:shd w:val="clear" w:color="auto" w:fill="auto"/>
           </w:tcPr>
           <w:p>
@@ -3193,11 +3486,28 @@
             </w:pPr>
           </w:p>
         </w:tc>
+        <w:tc>
+          <w:tcPr>
+            <w:tcW w:w="4153" w:type="dxa"/>
+          </w:tcPr>
+          <w:p>
+            <w:pPr>
+              <w:autoSpaceDE w:val="0"/>
+              <w:autoSpaceDN w:val="0"/>
+              <w:adjustRightInd w:val="0"/>
+              <w:jc w:val="both"/>
+              <w:rPr>
+                <w:color w:val="000000"/>
+                <w:lang w:val="en-GB"/>
+              </w:rPr>
+            </w:pPr>
+          </w:p>
+        </w:tc>
       </w:tr>
       <w:tr>
         <w:tc>
           <w:tcPr>
-            <w:tcW w:w="4428" w:type="dxa"/>
+            <w:tcW w:w="4590" w:type="dxa"/>
             <w:shd w:val="clear" w:color="auto" w:fill="auto"/>
           </w:tcPr>
           <w:p>
@@ -3234,7 +3544,7 @@
         </w:tc>
         <w:tc>
           <w:tcPr>
-            <w:tcW w:w="4428" w:type="dxa"/>
+            <w:tcW w:w="4153" w:type="dxa"/>
             <w:shd w:val="clear" w:color="auto" w:fill="auto"/>
           </w:tcPr>
           <w:p>
@@ -3253,7 +3563,14 @@
                 <w:color w:val="000000"/>
                 <w:lang w:val="en-GB"/>
               </w:rPr>
-              <w:t>Signature: _________________________</w:t>
+              <w:t>Sign</w:t>
+            </w:r>
+            <w:r>
+              <w:rPr>
+                <w:color w:val="000000"/>
+                <w:lang w:val="en-GB"/>
+              </w:rPr>
+              <w:t>ature: ________________________</w:t>
             </w:r>
           </w:p>
           <w:p>
@@ -3269,11 +3586,28 @@
             </w:pPr>
           </w:p>
         </w:tc>
+        <w:tc>
+          <w:tcPr>
+            <w:tcW w:w="4153" w:type="dxa"/>
+          </w:tcPr>
+          <w:p>
+            <w:pPr>
+              <w:autoSpaceDE w:val="0"/>
+              <w:autoSpaceDN w:val="0"/>
+              <w:adjustRightInd w:val="0"/>
+              <w:jc w:val="both"/>
+              <w:rPr>
+                <w:color w:val="000000"/>
+                <w:lang w:val="en-GB"/>
+              </w:rPr>
+            </w:pPr>
+          </w:p>
+        </w:tc>
       </w:tr>
       <w:tr>
         <w:tc>
           <w:tcPr>
-            <w:tcW w:w="4428" w:type="dxa"/>
+            <w:tcW w:w="4590" w:type="dxa"/>
             <w:shd w:val="clear" w:color="auto" w:fill="auto"/>
           </w:tcPr>
           <w:p>
@@ -3401,6 +3735,8 @@
               <w:jc w:val="both"/>
               <w:rPr>
                 <w:color w:val="000000"/>
+                <w:sz w:val="20"/>
+                <w:szCs w:val="20"/>
                 <w:lang w:val="en-GB"/>
               </w:rPr>
             </w:pPr>
@@ -3408,7 +3744,7 @@
         </w:tc>
         <w:tc>
           <w:tcPr>
-            <w:tcW w:w="4428" w:type="dxa"/>
+            <w:tcW w:w="4153" w:type="dxa"/>
             <w:shd w:val="clear" w:color="auto" w:fill="auto"/>
           </w:tcPr>
           <w:p>
@@ -3541,11 +3877,28 @@
             </w:pPr>
           </w:p>
         </w:tc>
+        <w:tc>
+          <w:tcPr>
+            <w:tcW w:w="4153" w:type="dxa"/>
+          </w:tcPr>
+          <w:p>
+            <w:pPr>
+              <w:autoSpaceDE w:val="0"/>
+              <w:autoSpaceDN w:val="0"/>
+              <w:adjustRightInd w:val="0"/>
+              <w:jc w:val="both"/>
+              <w:rPr>
+                <w:color w:val="000000"/>
+                <w:lang w:val="en-GB"/>
+              </w:rPr>
+            </w:pPr>
+          </w:p>
+        </w:tc>
       </w:tr>
       <w:tr>
         <w:tc>
           <w:tcPr>
-            <w:tcW w:w="4428" w:type="dxa"/>
+            <w:tcW w:w="4590" w:type="dxa"/>
             <w:shd w:val="clear" w:color="auto" w:fill="auto"/>
           </w:tcPr>
           <w:p>
@@ -3665,22 +4018,10 @@
               <w:fldChar w:fldCharType="end"/>
             </w:r>
           </w:p>
-          <w:p>
-            <w:pPr>
-              <w:autoSpaceDE w:val="0"/>
-              <w:autoSpaceDN w:val="0"/>
-              <w:adjustRightInd w:val="0"/>
-              <w:jc w:val="both"/>
-              <w:rPr>
-                <w:color w:val="000000"/>
-                <w:lang w:val="en-GB"/>
-              </w:rPr>
-            </w:pPr>
-          </w:p>
         </w:tc>
         <w:tc>
           <w:tcPr>
-            <w:tcW w:w="4428" w:type="dxa"/>
+            <w:tcW w:w="4153" w:type="dxa"/>
             <w:shd w:val="clear" w:color="auto" w:fill="auto"/>
           </w:tcPr>
           <w:p>
@@ -3800,6 +4141,11 @@
               <w:fldChar w:fldCharType="end"/>
             </w:r>
           </w:p>
+        </w:tc>
+        <w:tc>
+          <w:tcPr>
+            <w:tcW w:w="4153" w:type="dxa"/>
+          </w:tcPr>
           <w:p>
             <w:pPr>
               <w:autoSpaceDE w:val="0"/>
@@ -3829,7 +4175,7 @@
       </w:pPr>
     </w:p>
     <w:sectPr>
-      <w:pgSz w:w="12240" w:h="15840"/>
+      <w:pgSz w:w="11907" w:h="16839" w:code="9"/>
       <w:pgMar w:top="1440" w:right="1800" w:bottom="1440" w:left="1800" w:header="720" w:footer="720" w:gutter="0"/>
       <w:pgNumType w:start="1"/>
       <w:cols w:space="720"/>
@@ -3840,7 +4186,7 @@
 </file>
 
 <file path=word/endnotes.xml><?xml version="1.0" encoding="utf-8"?>
-<w:endnotes xmlns:wpc="http://schemas.microsoft.com/office/word/2010/wordprocessingCanvas" xmlns:mc="http://schemas.openxmlformats.org/markup-compatibility/2006" xmlns:o="urn:schemas-microsoft-com:office:office" xmlns:r="http://schemas.openxmlformats.org/officeDocument/2006/relationships" xmlns:m="http://schemas.openxmlformats.org/officeDocument/2006/math" xmlns:v="urn:schemas-microsoft-com:vml" xmlns:wp14="http://schemas.microsoft.com/office/word/2010/wordprocessingDrawing" xmlns:wp="http://schemas.openxmlformats.org/drawingml/2006/wordprocessingDrawing" xmlns:w10="urn:schemas-microsoft-com:office:word" xmlns:w="http://schemas.openxmlformats.org/wordprocessingml/2006/main" xmlns:w14="http://schemas.microsoft.com/office/word/2010/wordml" xmlns:w15="http://schemas.microsoft.com/office/word/2012/wordml" xmlns:wpg="http://schemas.microsoft.com/office/word/2010/wordprocessingGroup" xmlns:wpi="http://schemas.microsoft.com/office/word/2010/wordprocessingInk" xmlns:wne="http://schemas.microsoft.com/office/word/2006/wordml" xmlns:wps="http://schemas.microsoft.com/office/word/2010/wordprocessingShape" mc:Ignorable="w14 w15 wp14">
+<w:endnotes xmlns:wpc="http://schemas.microsoft.com/office/word/2010/wordprocessingCanvas" xmlns:cx="http://schemas.microsoft.com/office/drawing/2014/chartex" xmlns:cx1="http://schemas.microsoft.com/office/drawing/2015/9/8/chartex" xmlns:cx2="http://schemas.microsoft.com/office/drawing/2015/10/21/chartex" xmlns:cx3="http://schemas.microsoft.com/office/drawing/2016/5/9/chartex" xmlns:cx4="http://schemas.microsoft.com/office/drawing/2016/5/10/chartex" xmlns:cx5="http://schemas.microsoft.com/office/drawing/2016/5/11/chartex" xmlns:cx6="http://schemas.microsoft.com/office/drawing/2016/5/12/chartex" xmlns:cx7="http://schemas.microsoft.com/office/drawing/2016/5/13/chartex" xmlns:cx8="http://schemas.microsoft.com/office/drawing/2016/5/14/chartex" xmlns:mc="http://schemas.openxmlformats.org/markup-compatibility/2006" xmlns:aink="http://schemas.microsoft.com/office/drawing/2016/ink" xmlns:am3d="http://schemas.microsoft.com/office/drawing/2017/model3d" xmlns:o="urn:schemas-microsoft-com:office:office" xmlns:r="http://schemas.openxmlformats.org/officeDocument/2006/relationships" xmlns:m="http://schemas.openxmlformats.org/officeDocument/2006/math" xmlns:v="urn:schemas-microsoft-com:vml" xmlns:wp14="http://schemas.microsoft.com/office/word/2010/wordprocessingDrawing" xmlns:wp="http://schemas.openxmlformats.org/drawingml/2006/wordprocessingDrawing" xmlns:w10="urn:schemas-microsoft-com:office:word" xmlns:w="http://schemas.openxmlformats.org/wordprocessingml/2006/main" xmlns:w14="http://schemas.microsoft.com/office/word/2010/wordml" xmlns:w15="http://schemas.microsoft.com/office/word/2012/wordml" xmlns:w16cex="http://schemas.microsoft.com/office/word/2018/wordml/cex" xmlns:w16cid="http://schemas.microsoft.com/office/word/2016/wordml/cid" xmlns:w16="http://schemas.microsoft.com/office/word/2018/wordml" xmlns:w16sdtdh="http://schemas.microsoft.com/office/word/2020/wordml/sdtdatahash" xmlns:w16se="http://schemas.microsoft.com/office/word/2015/wordml/symex" xmlns:wpg="http://schemas.microsoft.com/office/word/2010/wordprocessingGroup" xmlns:wpi="http://schemas.microsoft.com/office/word/2010/wordprocessingInk" xmlns:wne="http://schemas.microsoft.com/office/word/2006/wordml" xmlns:wps="http://schemas.microsoft.com/office/word/2010/wordprocessingShape" mc:Ignorable="w14 w15 w16se w16cid w16 w16cex w16sdtdh wp14">
   <w:endnote w:type="separator" w:id="-1">
     <w:p>
       <w:r>
@@ -3859,7 +4205,7 @@
 </file>
 
 <file path=word/footer1.xml><?xml version="1.0" encoding="utf-8"?>
-<w:ftr xmlns:wpc="http://schemas.microsoft.com/office/word/2010/wordprocessingCanvas" xmlns:mc="http://schemas.openxmlformats.org/markup-compatibility/2006" xmlns:o="urn:schemas-microsoft-com:office:office" xmlns:r="http://schemas.openxmlformats.org/officeDocument/2006/relationships" xmlns:m="http://schemas.openxmlformats.org/officeDocument/2006/math" xmlns:v="urn:schemas-microsoft-com:vml" xmlns:wp14="http://schemas.microsoft.com/office/word/2010/wordprocessingDrawing" xmlns:wp="http://schemas.openxmlformats.org/drawingml/2006/wordprocessingDrawing" xmlns:w10="urn:schemas-microsoft-com:office:word" xmlns:w="http://schemas.openxmlformats.org/wordprocessingml/2006/main" xmlns:w14="http://schemas.microsoft.com/office/word/2010/wordml" xmlns:w15="http://schemas.microsoft.com/office/word/2012/wordml" xmlns:wpg="http://schemas.microsoft.com/office/word/2010/wordprocessingGroup" xmlns:wpi="http://schemas.microsoft.com/office/word/2010/wordprocessingInk" xmlns:wne="http://schemas.microsoft.com/office/word/2006/wordml" xmlns:wps="http://schemas.microsoft.com/office/word/2010/wordprocessingShape" mc:Ignorable="w14 w15 wp14">
+<w:ftr xmlns:wpc="http://schemas.microsoft.com/office/word/2010/wordprocessingCanvas" xmlns:cx="http://schemas.microsoft.com/office/drawing/2014/chartex" xmlns:cx1="http://schemas.microsoft.com/office/drawing/2015/9/8/chartex" xmlns:cx2="http://schemas.microsoft.com/office/drawing/2015/10/21/chartex" xmlns:cx3="http://schemas.microsoft.com/office/drawing/2016/5/9/chartex" xmlns:cx4="http://schemas.microsoft.com/office/drawing/2016/5/10/chartex" xmlns:cx5="http://schemas.microsoft.com/office/drawing/2016/5/11/chartex" xmlns:cx6="http://schemas.microsoft.com/office/drawing/2016/5/12/chartex" xmlns:cx7="http://schemas.microsoft.com/office/drawing/2016/5/13/chartex" xmlns:cx8="http://schemas.microsoft.com/office/drawing/2016/5/14/chartex" xmlns:mc="http://schemas.openxmlformats.org/markup-compatibility/2006" xmlns:aink="http://schemas.microsoft.com/office/drawing/2016/ink" xmlns:am3d="http://schemas.microsoft.com/office/drawing/2017/model3d" xmlns:o="urn:schemas-microsoft-com:office:office" xmlns:r="http://schemas.openxmlformats.org/officeDocument/2006/relationships" xmlns:m="http://schemas.openxmlformats.org/officeDocument/2006/math" xmlns:v="urn:schemas-microsoft-com:vml" xmlns:wp14="http://schemas.microsoft.com/office/word/2010/wordprocessingDrawing" xmlns:wp="http://schemas.openxmlformats.org/drawingml/2006/wordprocessingDrawing" xmlns:w10="urn:schemas-microsoft-com:office:word" xmlns:w="http://schemas.openxmlformats.org/wordprocessingml/2006/main" xmlns:w14="http://schemas.microsoft.com/office/word/2010/wordml" xmlns:w15="http://schemas.microsoft.com/office/word/2012/wordml" xmlns:w16cex="http://schemas.microsoft.com/office/word/2018/wordml/cex" xmlns:w16cid="http://schemas.microsoft.com/office/word/2016/wordml/cid" xmlns:w16="http://schemas.microsoft.com/office/word/2018/wordml" xmlns:w16sdtdh="http://schemas.microsoft.com/office/word/2020/wordml/sdtdatahash" xmlns:w16se="http://schemas.microsoft.com/office/word/2015/wordml/symex" xmlns:wpg="http://schemas.microsoft.com/office/word/2010/wordprocessingGroup" xmlns:wpi="http://schemas.microsoft.com/office/word/2010/wordprocessingInk" xmlns:wne="http://schemas.microsoft.com/office/word/2006/wordml" xmlns:wps="http://schemas.microsoft.com/office/word/2010/wordprocessingShape" mc:Ignorable="w14 w15 w16se w16cid w16 w16cex w16sdtdh wp14">
   <w:p>
     <w:pPr>
       <w:pStyle w:val="Footer"/>
@@ -3896,7 +4242,7 @@
 </file>
 
 <file path=word/footer2.xml><?xml version="1.0" encoding="utf-8"?>
-<w:ftr xmlns:wpc="http://schemas.microsoft.com/office/word/2010/wordprocessingCanvas" xmlns:mc="http://schemas.openxmlformats.org/markup-compatibility/2006" xmlns:o="urn:schemas-microsoft-com:office:office" xmlns:r="http://schemas.openxmlformats.org/officeDocument/2006/relationships" xmlns:m="http://schemas.openxmlformats.org/officeDocument/2006/math" xmlns:v="urn:schemas-microsoft-com:vml" xmlns:wp14="http://schemas.microsoft.com/office/word/2010/wordprocessingDrawing" xmlns:wp="http://schemas.openxmlformats.org/drawingml/2006/wordprocessingDrawing" xmlns:w10="urn:schemas-microsoft-com:office:word" xmlns:w="http://schemas.openxmlformats.org/wordprocessingml/2006/main" xmlns:w14="http://schemas.microsoft.com/office/word/2010/wordml" xmlns:w15="http://schemas.microsoft.com/office/word/2012/wordml" xmlns:wpg="http://schemas.microsoft.com/office/word/2010/wordprocessingGroup" xmlns:wpi="http://schemas.microsoft.com/office/word/2010/wordprocessingInk" xmlns:wne="http://schemas.microsoft.com/office/word/2006/wordml" xmlns:wps="http://schemas.microsoft.com/office/word/2010/wordprocessingShape" mc:Ignorable="w14 w15 wp14">
+<w:ftr xmlns:wpc="http://schemas.microsoft.com/office/word/2010/wordprocessingCanvas" xmlns:cx="http://schemas.microsoft.com/office/drawing/2014/chartex" xmlns:cx1="http://schemas.microsoft.com/office/drawing/2015/9/8/chartex" xmlns:cx2="http://schemas.microsoft.com/office/drawing/2015/10/21/chartex" xmlns:cx3="http://schemas.microsoft.com/office/drawing/2016/5/9/chartex" xmlns:cx4="http://schemas.microsoft.com/office/drawing/2016/5/10/chartex" xmlns:cx5="http://schemas.microsoft.com/office/drawing/2016/5/11/chartex" xmlns:cx6="http://schemas.microsoft.com/office/drawing/2016/5/12/chartex" xmlns:cx7="http://schemas.microsoft.com/office/drawing/2016/5/13/chartex" xmlns:cx8="http://schemas.microsoft.com/office/drawing/2016/5/14/chartex" xmlns:mc="http://schemas.openxmlformats.org/markup-compatibility/2006" xmlns:aink="http://schemas.microsoft.com/office/drawing/2016/ink" xmlns:am3d="http://schemas.microsoft.com/office/drawing/2017/model3d" xmlns:o="urn:schemas-microsoft-com:office:office" xmlns:r="http://schemas.openxmlformats.org/officeDocument/2006/relationships" xmlns:m="http://schemas.openxmlformats.org/officeDocument/2006/math" xmlns:v="urn:schemas-microsoft-com:vml" xmlns:wp14="http://schemas.microsoft.com/office/word/2010/wordprocessingDrawing" xmlns:wp="http://schemas.openxmlformats.org/drawingml/2006/wordprocessingDrawing" xmlns:w10="urn:schemas-microsoft-com:office:word" xmlns:w="http://schemas.openxmlformats.org/wordprocessingml/2006/main" xmlns:w14="http://schemas.microsoft.com/office/word/2010/wordml" xmlns:w15="http://schemas.microsoft.com/office/word/2012/wordml" xmlns:w16cex="http://schemas.microsoft.com/office/word/2018/wordml/cex" xmlns:w16cid="http://schemas.microsoft.com/office/word/2016/wordml/cid" xmlns:w16="http://schemas.microsoft.com/office/word/2018/wordml" xmlns:w16sdtdh="http://schemas.microsoft.com/office/word/2020/wordml/sdtdatahash" xmlns:w16se="http://schemas.microsoft.com/office/word/2015/wordml/symex" xmlns:wpg="http://schemas.microsoft.com/office/word/2010/wordprocessingGroup" xmlns:wpi="http://schemas.microsoft.com/office/word/2010/wordprocessingInk" xmlns:wne="http://schemas.microsoft.com/office/word/2006/wordml" xmlns:wps="http://schemas.microsoft.com/office/word/2010/wordprocessingShape" mc:Ignorable="w14 w15 w16se w16cid w16 w16cex w16sdtdh wp14">
   <w:p>
     <w:pPr>
       <w:pStyle w:val="Footer"/>
@@ -3953,7 +4299,7 @@
 </file>
 
 <file path=word/footnotes.xml><?xml version="1.0" encoding="utf-8"?>
-<w:footnotes xmlns:wpc="http://schemas.microsoft.com/office/word/2010/wordprocessingCanvas" xmlns:mc="http://schemas.openxmlformats.org/markup-compatibility/2006" xmlns:o="urn:schemas-microsoft-com:office:office" xmlns:r="http://schemas.openxmlformats.org/officeDocument/2006/relationships" xmlns:m="http://schemas.openxmlformats.org/officeDocument/2006/math" xmlns:v="urn:schemas-microsoft-com:vml" xmlns:wp14="http://schemas.microsoft.com/office/word/2010/wordprocessingDrawing" xmlns:wp="http://schemas.openxmlformats.org/drawingml/2006/wordprocessingDrawing" xmlns:w10="urn:schemas-microsoft-com:office:word" xmlns:w="http://schemas.openxmlformats.org/wordprocessingml/2006/main" xmlns:w14="http://schemas.microsoft.com/office/word/2010/wordml" xmlns:w15="http://schemas.microsoft.com/office/word/2012/wordml" xmlns:wpg="http://schemas.microsoft.com/office/word/2010/wordprocessingGroup" xmlns:wpi="http://schemas.microsoft.com/office/word/2010/wordprocessingInk" xmlns:wne="http://schemas.microsoft.com/office/word/2006/wordml" xmlns:wps="http://schemas.microsoft.com/office/word/2010/wordprocessingShape" mc:Ignorable="w14 w15 wp14">
+<w:footnotes xmlns:wpc="http://schemas.microsoft.com/office/word/2010/wordprocessingCanvas" xmlns:cx="http://schemas.microsoft.com/office/drawing/2014/chartex" xmlns:cx1="http://schemas.microsoft.com/office/drawing/2015/9/8/chartex" xmlns:cx2="http://schemas.microsoft.com/office/drawing/2015/10/21/chartex" xmlns:cx3="http://schemas.microsoft.com/office/drawing/2016/5/9/chartex" xmlns:cx4="http://schemas.microsoft.com/office/drawing/2016/5/10/chartex" xmlns:cx5="http://schemas.microsoft.com/office/drawing/2016/5/11/chartex" xmlns:cx6="http://schemas.microsoft.com/office/drawing/2016/5/12/chartex" xmlns:cx7="http://schemas.microsoft.com/office/drawing/2016/5/13/chartex" xmlns:cx8="http://schemas.microsoft.com/office/drawing/2016/5/14/chartex" xmlns:mc="http://schemas.openxmlformats.org/markup-compatibility/2006" xmlns:aink="http://schemas.microsoft.com/office/drawing/2016/ink" xmlns:am3d="http://schemas.microsoft.com/office/drawing/2017/model3d" xmlns:o="urn:schemas-microsoft-com:office:office" xmlns:r="http://schemas.openxmlformats.org/officeDocument/2006/relationships" xmlns:m="http://schemas.openxmlformats.org/officeDocument/2006/math" xmlns:v="urn:schemas-microsoft-com:vml" xmlns:wp14="http://schemas.microsoft.com/office/word/2010/wordprocessingDrawing" xmlns:wp="http://schemas.openxmlformats.org/drawingml/2006/wordprocessingDrawing" xmlns:w10="urn:schemas-microsoft-com:office:word" xmlns:w="http://schemas.openxmlformats.org/wordprocessingml/2006/main" xmlns:w14="http://schemas.microsoft.com/office/word/2010/wordml" xmlns:w15="http://schemas.microsoft.com/office/word/2012/wordml" xmlns:w16cex="http://schemas.microsoft.com/office/word/2018/wordml/cex" xmlns:w16cid="http://schemas.microsoft.com/office/word/2016/wordml/cid" xmlns:w16="http://schemas.microsoft.com/office/word/2018/wordml" xmlns:w16sdtdh="http://schemas.microsoft.com/office/word/2020/wordml/sdtdatahash" xmlns:w16se="http://schemas.microsoft.com/office/word/2015/wordml/symex" xmlns:wpg="http://schemas.microsoft.com/office/word/2010/wordprocessingGroup" xmlns:wpi="http://schemas.microsoft.com/office/word/2010/wordprocessingInk" xmlns:wne="http://schemas.microsoft.com/office/word/2006/wordml" xmlns:wps="http://schemas.microsoft.com/office/word/2010/wordprocessingShape" mc:Ignorable="w14 w15 w16se w16cid w16 w16cex w16sdtdh wp14">
   <w:footnote w:type="separator" w:id="-1">
     <w:p>
       <w:r>
@@ -3972,7 +4318,7 @@
 </file>
 
 <file path=word/numbering.xml><?xml version="1.0" encoding="utf-8"?>
-<w:numbering xmlns:wpc="http://schemas.microsoft.com/office/word/2010/wordprocessingCanvas" xmlns:mc="http://schemas.openxmlformats.org/markup-compatibility/2006" xmlns:o="urn:schemas-microsoft-com:office:office" xmlns:r="http://schemas.openxmlformats.org/officeDocument/2006/relationships" xmlns:m="http://schemas.openxmlformats.org/officeDocument/2006/math" xmlns:v="urn:schemas-microsoft-com:vml" xmlns:wp14="http://schemas.microsoft.com/office/word/2010/wordprocessingDrawing" xmlns:wp="http://schemas.openxmlformats.org/drawingml/2006/wordprocessingDrawing" xmlns:w10="urn:schemas-microsoft-com:office:word" xmlns:w="http://schemas.openxmlformats.org/wordprocessingml/2006/main" xmlns:w14="http://schemas.microsoft.com/office/word/2010/wordml" xmlns:w15="http://schemas.microsoft.com/office/word/2012/wordml" xmlns:wpg="http://schemas.microsoft.com/office/word/2010/wordprocessingGroup" xmlns:wpi="http://schemas.microsoft.com/office/word/2010/wordprocessingInk" xmlns:wne="http://schemas.microsoft.com/office/word/2006/wordml" xmlns:wps="http://schemas.microsoft.com/office/word/2010/wordprocessingShape" mc:Ignorable="w14 w15 wp14">
+<w:numbering xmlns:wpc="http://schemas.microsoft.com/office/word/2010/wordprocessingCanvas" xmlns:cx="http://schemas.microsoft.com/office/drawing/2014/chartex" xmlns:cx1="http://schemas.microsoft.com/office/drawing/2015/9/8/chartex" xmlns:cx2="http://schemas.microsoft.com/office/drawing/2015/10/21/chartex" xmlns:cx3="http://schemas.microsoft.com/office/drawing/2016/5/9/chartex" xmlns:cx4="http://schemas.microsoft.com/office/drawing/2016/5/10/chartex" xmlns:cx5="http://schemas.microsoft.com/office/drawing/2016/5/11/chartex" xmlns:cx6="http://schemas.microsoft.com/office/drawing/2016/5/12/chartex" xmlns:cx7="http://schemas.microsoft.com/office/drawing/2016/5/13/chartex" xmlns:cx8="http://schemas.microsoft.com/office/drawing/2016/5/14/chartex" xmlns:mc="http://schemas.openxmlformats.org/markup-compatibility/2006" xmlns:aink="http://schemas.microsoft.com/office/drawing/2016/ink" xmlns:am3d="http://schemas.microsoft.com/office/drawing/2017/model3d" xmlns:o="urn:schemas-microsoft-com:office:office" xmlns:r="http://schemas.openxmlformats.org/officeDocument/2006/relationships" xmlns:m="http://schemas.openxmlformats.org/officeDocument/2006/math" xmlns:v="urn:schemas-microsoft-com:vml" xmlns:wp14="http://schemas.microsoft.com/office/word/2010/wordprocessingDrawing" xmlns:wp="http://schemas.openxmlformats.org/drawingml/2006/wordprocessingDrawing" xmlns:w10="urn:schemas-microsoft-com:office:word" xmlns:w="http://schemas.openxmlformats.org/wordprocessingml/2006/main" xmlns:w14="http://schemas.microsoft.com/office/word/2010/wordml" xmlns:w15="http://schemas.microsoft.com/office/word/2012/wordml" xmlns:w16cex="http://schemas.microsoft.com/office/word/2018/wordml/cex" xmlns:w16cid="http://schemas.microsoft.com/office/word/2016/wordml/cid" xmlns:w16="http://schemas.microsoft.com/office/word/2018/wordml" xmlns:w16sdtdh="http://schemas.microsoft.com/office/word/2020/wordml/sdtdatahash" xmlns:w16se="http://schemas.microsoft.com/office/word/2015/wordml/symex" xmlns:wpg="http://schemas.microsoft.com/office/word/2010/wordprocessingGroup" xmlns:wpi="http://schemas.microsoft.com/office/word/2010/wordprocessingInk" xmlns:wne="http://schemas.microsoft.com/office/word/2006/wordml" xmlns:wps="http://schemas.microsoft.com/office/word/2010/wordprocessingShape" mc:Ignorable="w14 w15 w16se w16cid w16 w16cex w16sdtdh wp14">
   <w:abstractNum w:abstractNumId="0" w15:restartNumberingAfterBreak="0">
     <w:nsid w:val="FFFFFF1D"/>
     <w:multiLevelType w:val="multilevel"/>
@@ -6081,7 +6427,7 @@
 </file>
 
 <file path=word/styles.xml><?xml version="1.0" encoding="utf-8"?>
-<w:styles xmlns:mc="http://schemas.openxmlformats.org/markup-compatibility/2006" xmlns:r="http://schemas.openxmlformats.org/officeDocument/2006/relationships" xmlns:w="http://schemas.openxmlformats.org/wordprocessingml/2006/main" xmlns:w14="http://schemas.microsoft.com/office/word/2010/wordml" xmlns:w15="http://schemas.microsoft.com/office/word/2012/wordml" mc:Ignorable="w14 w15">
+<w:styles xmlns:mc="http://schemas.openxmlformats.org/markup-compatibility/2006" xmlns:r="http://schemas.openxmlformats.org/officeDocument/2006/relationships" xmlns:w="http://schemas.openxmlformats.org/wordprocessingml/2006/main" xmlns:w14="http://schemas.microsoft.com/office/word/2010/wordml" xmlns:w15="http://schemas.microsoft.com/office/word/2012/wordml" xmlns:w16cex="http://schemas.microsoft.com/office/word/2018/wordml/cex" xmlns:w16cid="http://schemas.microsoft.com/office/word/2016/wordml/cid" xmlns:w16="http://schemas.microsoft.com/office/word/2018/wordml" xmlns:w16sdtdh="http://schemas.microsoft.com/office/word/2020/wordml/sdtdatahash" xmlns:w16se="http://schemas.microsoft.com/office/word/2015/wordml/symex" mc:Ignorable="w14 w15 w16se w16cid w16 w16cex w16sdtdh">
   <w:docDefaults>
     <w:rPrDefault>
       <w:rPr>
@@ -6091,7 +6437,7 @@
     </w:rPrDefault>
     <w:pPrDefault/>
   </w:docDefaults>
-  <w:latentStyles w:defLockedState="0" w:defUIPriority="99" w:defSemiHidden="0" w:defUnhideWhenUsed="0" w:defQFormat="0" w:count="371">
+  <w:latentStyles w:defLockedState="0" w:defUIPriority="99" w:defSemiHidden="0" w:defUnhideWhenUsed="0" w:defQFormat="0" w:count="376">
     <w:lsdException w:name="Normal" w:locked="1" w:uiPriority="0" w:qFormat="1"/>
     <w:lsdException w:name="heading 1" w:locked="1" w:uiPriority="0" w:qFormat="1"/>
     <w:lsdException w:name="heading 2" w:locked="1" w:semiHidden="1" w:uiPriority="0" w:unhideWhenUsed="1" w:qFormat="1"/>
@@ -6463,6 +6809,11 @@
     <w:lsdException w:name="List Table 5 Dark Accent 6" w:uiPriority="50"/>
     <w:lsdException w:name="List Table 6 Colorful Accent 6" w:uiPriority="51"/>
     <w:lsdException w:name="List Table 7 Colorful Accent 6" w:uiPriority="52"/>
+    <w:lsdException w:name="Mention" w:semiHidden="1" w:unhideWhenUsed="1"/>
+    <w:lsdException w:name="Smart Hyperlink" w:semiHidden="1" w:unhideWhenUsed="1"/>
+    <w:lsdException w:name="Hashtag" w:semiHidden="1" w:unhideWhenUsed="1"/>
+    <w:lsdException w:name="Unresolved Mention" w:semiHidden="1" w:unhideWhenUsed="1"/>
+    <w:lsdException w:name="Smart Link" w:semiHidden="1" w:unhideWhenUsed="1"/>
   </w:latentStyles>
   <w:style w:type="paragraph" w:default="1" w:styleId="Normal">
     <w:name w:val="Normal"/>
@@ -7001,21 +7352,43 @@
     <w:name w:val="Placeholder Text"/>
     <w:basedOn w:val="DefaultParagraphFont"/>
     <w:uiPriority w:val="99"/>
-    <w:semiHidden/>
     <w:rsid w:val="0078109E"/>
     <w:rPr>
       <w:color w:val="808080"/>
+    </w:rPr>
+  </w:style>
+  <w:style w:type="paragraph" w:styleId="ListParagraph">
+    <w:name w:val="List Paragraph"/>
+    <w:basedOn w:val="Normal"/>
+    <w:uiPriority w:val="34"/>
+    <w:qFormat/>
+    <w:rsid w:val="00695A17"/>
+    <w:pPr>
+      <w:ind w:left="720"/>
+      <w:contextualSpacing/>
+    </w:pPr>
+  </w:style>
+  <w:style w:type="character" w:styleId="UnresolvedMention">
+    <w:name w:val="Unresolved Mention"/>
+    <w:basedOn w:val="DefaultParagraphFont"/>
+    <w:uiPriority w:val="99"/>
+    <w:semiHidden/>
+    <w:unhideWhenUsed/>
+    <w:rsid w:val="00FE3BD2"/>
+    <w:rPr>
+      <w:color w:val="605E5C"/>
+      <w:shd w:val="clear" w:color="auto" w:fill="E1DFDD"/>
     </w:rPr>
   </w:style>
 </w:styles>
 </file>
 
 <file path=word/glossary/document.xml><?xml version="1.0" encoding="utf-8"?>
-<w:glossaryDocument xmlns:wpc="http://schemas.microsoft.com/office/word/2010/wordprocessingCanvas" xmlns:mc="http://schemas.openxmlformats.org/markup-compatibility/2006" xmlns:o="urn:schemas-microsoft-com:office:office" xmlns:r="http://schemas.openxmlformats.org/officeDocument/2006/relationships" xmlns:m="http://schemas.openxmlformats.org/officeDocument/2006/math" xmlns:v="urn:schemas-microsoft-com:vml" xmlns:wp14="http://schemas.microsoft.com/office/word/2010/wordprocessingDrawing" xmlns:wp="http://schemas.openxmlformats.org/drawingml/2006/wordprocessingDrawing" xmlns:w10="urn:schemas-microsoft-com:office:word" xmlns:w="http://schemas.openxmlformats.org/wordprocessingml/2006/main" xmlns:w14="http://schemas.microsoft.com/office/word/2010/wordml" xmlns:w15="http://schemas.microsoft.com/office/word/2012/wordml" xmlns:wpg="http://schemas.microsoft.com/office/word/2010/wordprocessingGroup" xmlns:wpi="http://schemas.microsoft.com/office/word/2010/wordprocessingInk" xmlns:wne="http://schemas.microsoft.com/office/word/2006/wordml" xmlns:wps="http://schemas.microsoft.com/office/word/2010/wordprocessingShape" mc:Ignorable="w14 w15 wp14">
+<w:glossaryDocument xmlns:wpc="http://schemas.microsoft.com/office/word/2010/wordprocessingCanvas" xmlns:cx="http://schemas.microsoft.com/office/drawing/2014/chartex" xmlns:cx1="http://schemas.microsoft.com/office/drawing/2015/9/8/chartex" xmlns:cx2="http://schemas.microsoft.com/office/drawing/2015/10/21/chartex" xmlns:cx3="http://schemas.microsoft.com/office/drawing/2016/5/9/chartex" xmlns:cx4="http://schemas.microsoft.com/office/drawing/2016/5/10/chartex" xmlns:cx5="http://schemas.microsoft.com/office/drawing/2016/5/11/chartex" xmlns:cx6="http://schemas.microsoft.com/office/drawing/2016/5/12/chartex" xmlns:cx7="http://schemas.microsoft.com/office/drawing/2016/5/13/chartex" xmlns:cx8="http://schemas.microsoft.com/office/drawing/2016/5/14/chartex" xmlns:mc="http://schemas.openxmlformats.org/markup-compatibility/2006" xmlns:aink="http://schemas.microsoft.com/office/drawing/2016/ink" xmlns:am3d="http://schemas.microsoft.com/office/drawing/2017/model3d" xmlns:o="urn:schemas-microsoft-com:office:office" xmlns:r="http://schemas.openxmlformats.org/officeDocument/2006/relationships" xmlns:m="http://schemas.openxmlformats.org/officeDocument/2006/math" xmlns:v="urn:schemas-microsoft-com:vml" xmlns:wp14="http://schemas.microsoft.com/office/word/2010/wordprocessingDrawing" xmlns:wp="http://schemas.openxmlformats.org/drawingml/2006/wordprocessingDrawing" xmlns:w10="urn:schemas-microsoft-com:office:word" xmlns:w="http://schemas.openxmlformats.org/wordprocessingml/2006/main" xmlns:w14="http://schemas.microsoft.com/office/word/2010/wordml" xmlns:w15="http://schemas.microsoft.com/office/word/2012/wordml" xmlns:w16cex="http://schemas.microsoft.com/office/word/2018/wordml/cex" xmlns:w16cid="http://schemas.microsoft.com/office/word/2016/wordml/cid" xmlns:w16="http://schemas.microsoft.com/office/word/2018/wordml" xmlns:w16sdtdh="http://schemas.microsoft.com/office/word/2020/wordml/sdtdatahash" xmlns:w16se="http://schemas.microsoft.com/office/word/2015/wordml/symex" xmlns:wpg="http://schemas.microsoft.com/office/word/2010/wordprocessingGroup" xmlns:wpi="http://schemas.microsoft.com/office/word/2010/wordprocessingInk" xmlns:wne="http://schemas.microsoft.com/office/word/2006/wordml" xmlns:wps="http://schemas.microsoft.com/office/word/2010/wordprocessingShape" mc:Ignorable="w14 w15 w16se w16cid w16 w16cex w16sdtdh wp14">
   <w:docParts>
     <w:docPart>
       <w:docPartPr>
-        <w:name w:val="DefaultPlaceholder_1081868574"/>
+        <w:name w:val="C624F54A6CE9474D9AEE9283B5BBFE57"/>
         <w:category>
           <w:name w:val="General"/>
           <w:gallery w:val="placeholder"/>
@@ -7026,10 +7399,100 @@
         <w:behaviors>
           <w:behavior w:val="content"/>
         </w:behaviors>
-        <w:guid w:val="{E83C1977-5E1F-4C87-82A5-E44514EBC549}"/>
+        <w:guid w:val="{E7D55E42-D7DA-4DC6-9EBF-E7E5EBFE9D25}"/>
       </w:docPartPr>
       <w:docPartBody>
         <w:p>
+          <w:pPr>
+            <w:pStyle w:val="C624F54A6CE9474D9AEE9283B5BBFE57"/>
+          </w:pPr>
+          <w:r>
+            <w:rPr>
+              <w:rStyle w:val="PlaceholderText"/>
+            </w:rPr>
+            <w:t>Click here to enter text.</w:t>
+          </w:r>
+        </w:p>
+      </w:docPartBody>
+    </w:docPart>
+    <w:docPart>
+      <w:docPartPr>
+        <w:name w:val="80EEA9C9388941C19E0E6E702E6249C5"/>
+        <w:category>
+          <w:name w:val="General"/>
+          <w:gallery w:val="placeholder"/>
+        </w:category>
+        <w:types>
+          <w:type w:val="bbPlcHdr"/>
+        </w:types>
+        <w:behaviors>
+          <w:behavior w:val="content"/>
+        </w:behaviors>
+        <w:guid w:val="{BCA0E907-4868-401F-9DB5-068F3FED461F}"/>
+      </w:docPartPr>
+      <w:docPartBody>
+        <w:p>
+          <w:pPr>
+            <w:pStyle w:val="80EEA9C9388941C19E0E6E702E6249C5"/>
+          </w:pPr>
+          <w:r>
+            <w:rPr>
+              <w:rStyle w:val="PlaceholderText"/>
+            </w:rPr>
+            <w:t>Click here to enter text.</w:t>
+          </w:r>
+        </w:p>
+      </w:docPartBody>
+    </w:docPart>
+    <w:docPart>
+      <w:docPartPr>
+        <w:name w:val="85EA5B3FF040489D955547748AF6EEC9"/>
+        <w:category>
+          <w:name w:val="General"/>
+          <w:gallery w:val="placeholder"/>
+        </w:category>
+        <w:types>
+          <w:type w:val="bbPlcHdr"/>
+        </w:types>
+        <w:behaviors>
+          <w:behavior w:val="content"/>
+        </w:behaviors>
+        <w:guid w:val="{4699F07B-A172-4AFE-A8A4-8C1A4EC48874}"/>
+      </w:docPartPr>
+      <w:docPartBody>
+        <w:p>
+          <w:pPr>
+            <w:pStyle w:val="85EA5B3FF040489D955547748AF6EEC9"/>
+          </w:pPr>
+          <w:r>
+            <w:rPr>
+              <w:rStyle w:val="PlaceholderText"/>
+            </w:rPr>
+            <w:t>Click or tap here to enter text.</w:t>
+          </w:r>
+        </w:p>
+      </w:docPartBody>
+    </w:docPart>
+    <w:docPart>
+      <w:docPartPr>
+        <w:name w:val="5FD0342161B84677A1935894DD524560"/>
+        <w:category>
+          <w:name w:val="General"/>
+          <w:gallery w:val="placeholder"/>
+        </w:category>
+        <w:types>
+          <w:type w:val="bbPlcHdr"/>
+        </w:types>
+        <w:behaviors>
+          <w:behavior w:val="content"/>
+        </w:behaviors>
+        <w:guid w:val="{A8780D42-A491-41EB-AE95-F04F86132F41}"/>
+      </w:docPartPr>
+      <w:docPartBody>
+        <w:p>
+          <w:pPr>
+            <w:pStyle w:val="5FD0342161B84677A1935894DD524560"/>
+          </w:pPr>
           <w:r>
             <w:rPr>
               <w:rStyle w:val="PlaceholderText"/>
@@ -7044,7 +7507,7 @@
 </file>
 
 <file path=word/glossary/fontTable.xml><?xml version="1.0" encoding="utf-8"?>
-<w:fonts xmlns:mc="http://schemas.openxmlformats.org/markup-compatibility/2006" xmlns:r="http://schemas.openxmlformats.org/officeDocument/2006/relationships" xmlns:w="http://schemas.openxmlformats.org/wordprocessingml/2006/main" xmlns:w14="http://schemas.microsoft.com/office/word/2010/wordml" xmlns:w15="http://schemas.microsoft.com/office/word/2012/wordml" mc:Ignorable="w14 w15">
+<w:fonts xmlns:mc="http://schemas.openxmlformats.org/markup-compatibility/2006" xmlns:r="http://schemas.openxmlformats.org/officeDocument/2006/relationships" xmlns:w="http://schemas.openxmlformats.org/wordprocessingml/2006/main" xmlns:w14="http://schemas.microsoft.com/office/word/2010/wordml" xmlns:w15="http://schemas.microsoft.com/office/word/2012/wordml" xmlns:w16cex="http://schemas.microsoft.com/office/word/2018/wordml/cex" xmlns:w16cid="http://schemas.microsoft.com/office/word/2016/wordml/cid" xmlns:w16="http://schemas.microsoft.com/office/word/2018/wordml" xmlns:w16sdtdh="http://schemas.microsoft.com/office/word/2020/wordml/sdtdatahash" xmlns:w16se="http://schemas.microsoft.com/office/word/2015/wordml/symex" mc:Ignorable="w14 w15 w16se w16cid w16 w16cex w16sdtdh">
   <w:font w:name="Symbol">
     <w:panose1 w:val="05050102010706020507"/>
     <w:charset w:val="02"/>
@@ -7057,14 +7520,14 @@
     <w:charset w:val="00"/>
     <w:family w:val="roman"/>
     <w:pitch w:val="variable"/>
-    <w:sig w:usb0="E0002EFF" w:usb1="C0007843" w:usb2="00000009" w:usb3="00000000" w:csb0="000001FF" w:csb1="00000000"/>
+    <w:sig w:usb0="E0002EFF" w:usb1="C000785B" w:usb2="00000009" w:usb3="00000000" w:csb0="000001FF" w:csb1="00000000"/>
   </w:font>
   <w:font w:name="Courier New">
     <w:panose1 w:val="02070309020205020404"/>
     <w:charset w:val="00"/>
     <w:family w:val="modern"/>
     <w:pitch w:val="fixed"/>
-    <w:sig w:usb0="E0002AFF" w:usb1="C0007843" w:usb2="00000009" w:usb3="00000000" w:csb0="000001FF" w:csb1="00000000"/>
+    <w:sig w:usb0="E0002EFF" w:usb1="C0007843" w:usb2="00000009" w:usb3="00000000" w:csb0="000001FF" w:csb1="00000000"/>
   </w:font>
   <w:font w:name="Wingdings">
     <w:panose1 w:val="05000000000000000000"/>
@@ -7087,7 +7550,7 @@
     <w:charset w:val="00"/>
     <w:family w:val="roman"/>
     <w:pitch w:val="variable"/>
-    <w:sig w:usb0="E00002FF" w:usb1="400004FF" w:usb2="00000000" w:usb3="00000000" w:csb0="0000019F" w:csb1="00000000"/>
+    <w:sig w:usb0="E00006FF" w:usb1="420024FF" w:usb2="02000000" w:usb3="00000000" w:csb0="0000019F" w:csb1="00000000"/>
   </w:font>
   <w:font w:name="Tahoma">
     <w:panose1 w:val="020B0604030504040204"/>
@@ -7108,34 +7571,34 @@
     <w:charset w:val="00"/>
     <w:family w:val="swiss"/>
     <w:pitch w:val="variable"/>
-    <w:sig w:usb0="E0002AFF" w:usb1="C0007843" w:usb2="00000009" w:usb3="00000000" w:csb0="000001FF" w:csb1="00000000"/>
+    <w:sig w:usb0="E0002EFF" w:usb1="C000785B" w:usb2="00000009" w:usb3="00000000" w:csb0="000001FF" w:csb1="00000000"/>
   </w:font>
   <w:font w:name="Times New (W1)">
     <w:altName w:val="Times New Roman"/>
     <w:charset w:val="00"/>
     <w:family w:val="roman"/>
     <w:pitch w:val="variable"/>
-    <w:sig w:usb0="00000000" w:usb1="80000000" w:usb2="00000008" w:usb3="00000000" w:csb0="000001FF" w:csb1="00000000"/>
+    <w:sig w:usb0="E0002AFF" w:usb1="C0007841" w:usb2="00000009" w:usb3="00000000" w:csb0="000001FF" w:csb1="00000000"/>
   </w:font>
   <w:font w:name="Calibri">
     <w:panose1 w:val="020F0502020204030204"/>
     <w:charset w:val="00"/>
     <w:family w:val="swiss"/>
     <w:pitch w:val="variable"/>
-    <w:sig w:usb0="E00002FF" w:usb1="4000ACFF" w:usb2="00000001" w:usb3="00000000" w:csb0="0000019F" w:csb1="00000000"/>
+    <w:sig w:usb0="E4002EFF" w:usb1="C000247B" w:usb2="00000009" w:usb3="00000000" w:csb0="000001FF" w:csb1="00000000"/>
   </w:font>
   <w:font w:name="Calibri Light">
     <w:panose1 w:val="020F0302020204030204"/>
     <w:charset w:val="00"/>
     <w:family w:val="swiss"/>
     <w:pitch w:val="variable"/>
-    <w:sig w:usb0="A00002EF" w:usb1="4000207B" w:usb2="00000000" w:usb3="00000000" w:csb0="0000019F" w:csb1="00000000"/>
+    <w:sig w:usb0="E4002EFF" w:usb1="C000247B" w:usb2="00000009" w:usb3="00000000" w:csb0="000001FF" w:csb1="00000000"/>
   </w:font>
 </w:fonts>
 </file>
 
 <file path=word/glossary/settings.xml><?xml version="1.0" encoding="utf-8"?>
-<w:settings xmlns:mc="http://schemas.openxmlformats.org/markup-compatibility/2006" xmlns:o="urn:schemas-microsoft-com:office:office" xmlns:r="http://schemas.openxmlformats.org/officeDocument/2006/relationships" xmlns:m="http://schemas.openxmlformats.org/officeDocument/2006/math" xmlns:v="urn:schemas-microsoft-com:vml" xmlns:w10="urn:schemas-microsoft-com:office:word" xmlns:w="http://schemas.openxmlformats.org/wordprocessingml/2006/main" xmlns:w14="http://schemas.microsoft.com/office/word/2010/wordml" xmlns:w15="http://schemas.microsoft.com/office/word/2012/wordml" xmlns:sl="http://schemas.openxmlformats.org/schemaLibrary/2006/main" mc:Ignorable="w14 w15">
+<w:settings xmlns:mc="http://schemas.openxmlformats.org/markup-compatibility/2006" xmlns:o="urn:schemas-microsoft-com:office:office" xmlns:r="http://schemas.openxmlformats.org/officeDocument/2006/relationships" xmlns:m="http://schemas.openxmlformats.org/officeDocument/2006/math" xmlns:v="urn:schemas-microsoft-com:vml" xmlns:w10="urn:schemas-microsoft-com:office:word" xmlns:w="http://schemas.openxmlformats.org/wordprocessingml/2006/main" xmlns:w14="http://schemas.microsoft.com/office/word/2010/wordml" xmlns:w15="http://schemas.microsoft.com/office/word/2012/wordml" xmlns:w16cex="http://schemas.microsoft.com/office/word/2018/wordml/cex" xmlns:w16cid="http://schemas.microsoft.com/office/word/2016/wordml/cid" xmlns:w16="http://schemas.microsoft.com/office/word/2018/wordml" xmlns:w16sdtdh="http://schemas.microsoft.com/office/word/2020/wordml/sdtdatahash" xmlns:w16se="http://schemas.microsoft.com/office/word/2015/wordml/symex" xmlns:sl="http://schemas.openxmlformats.org/schemaLibrary/2006/main" mc:Ignorable="w14 w15 w16se w16cid w16 w16cex w16sdtdh">
   <w:view w:val="normal"/>
   <w:revisionView w:inkAnnotations="0"/>
   <w:defaultTabStop w:val="720"/>
@@ -7147,25 +7610,32 @@
     <w:compatSetting w:name="enableOpenTypeFeatures" w:uri="http://schemas.microsoft.com/office/word" w:val="1"/>
     <w:compatSetting w:name="doNotFlipMirrorIndents" w:uri="http://schemas.microsoft.com/office/word" w:val="1"/>
     <w:compatSetting w:name="differentiateMultirowTableHeaders" w:uri="http://schemas.microsoft.com/office/word" w:val="1"/>
+    <w:compatSetting w:name="useWord2013TrackBottomHyphenation" w:uri="http://schemas.microsoft.com/office/word" w:val="1"/>
   </w:compat>
   <w:rsids>
     <w:rsidRoot w:val="00915B42"/>
+    <w:rsid w:val="00003683"/>
     <w:rsid w:val="000235DD"/>
     <w:rsid w:val="00120667"/>
     <w:rsid w:val="001D2E79"/>
-    <w:rsid w:val="002C1E86"/>
+    <w:rsid w:val="003B375E"/>
     <w:rsid w:val="004C429D"/>
+    <w:rsid w:val="004D01EE"/>
     <w:rsid w:val="004E7E6E"/>
+    <w:rsid w:val="00504882"/>
     <w:rsid w:val="006D5018"/>
     <w:rsid w:val="006E2E8C"/>
     <w:rsid w:val="00723975"/>
     <w:rsid w:val="00875BDD"/>
+    <w:rsid w:val="008D0A5E"/>
     <w:rsid w:val="00915B42"/>
     <w:rsid w:val="00974C58"/>
     <w:rsid w:val="009B6356"/>
     <w:rsid w:val="00B445E0"/>
     <w:rsid w:val="00B91882"/>
+    <w:rsid w:val="00ED2198"/>
     <w:rsid w:val="00F046A3"/>
+    <w:rsid w:val="00F12FE1"/>
     <w:rsid w:val="00F979FE"/>
     <w:rsid w:val="00FA3BBE"/>
   </w:rsids>
@@ -7182,7 +7652,7 @@
     <m:intLim m:val="subSup"/>
     <m:naryLim m:val="undOvr"/>
   </m:mathPr>
-  <w:themeFontLang w:val="en-US"/>
+  <w:themeFontLang w:val="en-US" w:bidi="ar-SA"/>
   <w:clrSchemeMapping w:bg1="light1" w:t1="dark1" w:bg2="light2" w:t2="dark2" w:accent1="accent1" w:accent2="accent2" w:accent3="accent3" w:accent4="accent4" w:accent5="accent5" w:accent6="accent6" w:hyperlink="hyperlink" w:followedHyperlink="followedHyperlink"/>
   <w:decimalSymbol w:val="."/>
   <w:listSeparator w:val=","/>
@@ -7191,7 +7661,7 @@
 </file>
 
 <file path=word/glossary/styles.xml><?xml version="1.0" encoding="utf-8"?>
-<w:styles xmlns:mc="http://schemas.openxmlformats.org/markup-compatibility/2006" xmlns:r="http://schemas.openxmlformats.org/officeDocument/2006/relationships" xmlns:w="http://schemas.openxmlformats.org/wordprocessingml/2006/main" xmlns:w14="http://schemas.microsoft.com/office/word/2010/wordml" xmlns:w15="http://schemas.microsoft.com/office/word/2012/wordml" mc:Ignorable="w14 w15">
+<w:styles xmlns:mc="http://schemas.openxmlformats.org/markup-compatibility/2006" xmlns:r="http://schemas.openxmlformats.org/officeDocument/2006/relationships" xmlns:w="http://schemas.openxmlformats.org/wordprocessingml/2006/main" xmlns:w14="http://schemas.microsoft.com/office/word/2010/wordml" xmlns:w15="http://schemas.microsoft.com/office/word/2012/wordml" xmlns:w16cex="http://schemas.microsoft.com/office/word/2018/wordml/cex" xmlns:w16cid="http://schemas.microsoft.com/office/word/2016/wordml/cid" xmlns:w16="http://schemas.microsoft.com/office/word/2018/wordml" xmlns:w16sdtdh="http://schemas.microsoft.com/office/word/2020/wordml/sdtdatahash" xmlns:w16se="http://schemas.microsoft.com/office/word/2015/wordml/symex" mc:Ignorable="w14 w15 w16se w16cid w16 w16cex w16sdtdh">
   <w:docDefaults>
     <w:rPrDefault>
       <w:rPr>
@@ -7207,7 +7677,7 @@
       </w:pPr>
     </w:pPrDefault>
   </w:docDefaults>
-  <w:latentStyles w:defLockedState="0" w:defUIPriority="99" w:defSemiHidden="0" w:defUnhideWhenUsed="0" w:defQFormat="0" w:count="371">
+  <w:latentStyles w:defLockedState="0" w:defUIPriority="99" w:defSemiHidden="0" w:defUnhideWhenUsed="0" w:defQFormat="0" w:count="376">
     <w:lsdException w:name="Normal" w:uiPriority="0" w:qFormat="1"/>
     <w:lsdException w:name="heading 1" w:uiPriority="9" w:qFormat="1"/>
     <w:lsdException w:name="heading 2" w:semiHidden="1" w:uiPriority="9" w:unhideWhenUsed="1" w:qFormat="1"/>
@@ -7579,6 +8049,11 @@
     <w:lsdException w:name="List Table 5 Dark Accent 6" w:uiPriority="50"/>
     <w:lsdException w:name="List Table 6 Colorful Accent 6" w:uiPriority="51"/>
     <w:lsdException w:name="List Table 7 Colorful Accent 6" w:uiPriority="52"/>
+    <w:lsdException w:name="Mention" w:semiHidden="1" w:unhideWhenUsed="1"/>
+    <w:lsdException w:name="Smart Hyperlink" w:semiHidden="1" w:unhideWhenUsed="1"/>
+    <w:lsdException w:name="Hashtag" w:semiHidden="1" w:unhideWhenUsed="1"/>
+    <w:lsdException w:name="Unresolved Mention" w:semiHidden="1" w:unhideWhenUsed="1"/>
+    <w:lsdException w:name="Smart Link" w:semiHidden="1" w:unhideWhenUsed="1"/>
   </w:latentStyles>
   <w:style w:type="paragraph" w:default="1" w:styleId="Normal">
     <w:name w:val="Normal"/>
@@ -7615,43 +8090,32 @@
     <w:name w:val="Placeholder Text"/>
     <w:basedOn w:val="DefaultParagraphFont"/>
     <w:uiPriority w:val="99"/>
-    <w:rsid w:val="006D5018"/>
+    <w:rsid w:val="00F12FE1"/>
     <w:rPr>
       <w:color w:val="808080"/>
     </w:rPr>
   </w:style>
-  <w:style w:type="paragraph" w:customStyle="1" w:styleId="04265284F876452DB1341E5AF38DC4E3">
-    <w:name w:val="04265284F876452DB1341E5AF38DC4E3"/>
-    <w:rsid w:val="00915B42"/>
+  <w:style w:type="paragraph" w:customStyle="1" w:styleId="C624F54A6CE9474D9AEE9283B5BBFE57">
+    <w:name w:val="C624F54A6CE9474D9AEE9283B5BBFE57"/>
+    <w:rsid w:val="004D01EE"/>
   </w:style>
-  <w:style w:type="paragraph" w:customStyle="1" w:styleId="091AE26A83554AC697146B8BEFEB9861">
-    <w:name w:val="091AE26A83554AC697146B8BEFEB9861"/>
-    <w:rsid w:val="004E7E6E"/>
+  <w:style w:type="paragraph" w:customStyle="1" w:styleId="80EEA9C9388941C19E0E6E702E6249C5">
+    <w:name w:val="80EEA9C9388941C19E0E6E702E6249C5"/>
+    <w:rsid w:val="004D01EE"/>
   </w:style>
-  <w:style w:type="paragraph" w:customStyle="1" w:styleId="BF4923AF96514527960B8EBE8C8C54A7">
-    <w:name w:val="BF4923AF96514527960B8EBE8C8C54A7"/>
-    <w:rsid w:val="00F979FE"/>
-    <w:rPr>
-      <w:lang w:val="en-GB" w:eastAsia="en-GB"/>
-    </w:rPr>
+  <w:style w:type="paragraph" w:customStyle="1" w:styleId="85EA5B3FF040489D955547748AF6EEC9">
+    <w:name w:val="85EA5B3FF040489D955547748AF6EEC9"/>
+    <w:rsid w:val="004D01EE"/>
   </w:style>
-  <w:style w:type="paragraph" w:customStyle="1" w:styleId="663BF1D7A56B4457ABBF989869EBFFDF">
-    <w:name w:val="663BF1D7A56B4457ABBF989869EBFFDF"/>
-    <w:rsid w:val="006D5018"/>
-  </w:style>
-  <w:style w:type="paragraph" w:customStyle="1" w:styleId="9A8CE33EFA484D34AC3D6A9D97AFCFBC">
-    <w:name w:val="9A8CE33EFA484D34AC3D6A9D97AFCFBC"/>
-    <w:rsid w:val="006D5018"/>
-  </w:style>
-  <w:style w:type="paragraph" w:customStyle="1" w:styleId="D10A7EA1AEAF4881996C4D5824D84335">
-    <w:name w:val="D10A7EA1AEAF4881996C4D5824D84335"/>
-    <w:rsid w:val="006D5018"/>
+  <w:style w:type="paragraph" w:customStyle="1" w:styleId="5FD0342161B84677A1935894DD524560">
+    <w:name w:val="5FD0342161B84677A1935894DD524560"/>
+    <w:rsid w:val="004D01EE"/>
   </w:style>
 </w:styles>
 </file>
 
 <file path=word/glossary/webSettings.xml><?xml version="1.0" encoding="utf-8"?>
-<w:webSettings xmlns:mc="http://schemas.openxmlformats.org/markup-compatibility/2006" xmlns:r="http://schemas.openxmlformats.org/officeDocument/2006/relationships" xmlns:w="http://schemas.openxmlformats.org/wordprocessingml/2006/main" xmlns:w14="http://schemas.microsoft.com/office/word/2010/wordml" xmlns:w15="http://schemas.microsoft.com/office/word/2012/wordml" mc:Ignorable="w14 w15">
+<w:webSettings xmlns:mc="http://schemas.openxmlformats.org/markup-compatibility/2006" xmlns:r="http://schemas.openxmlformats.org/officeDocument/2006/relationships" xmlns:w="http://schemas.openxmlformats.org/wordprocessingml/2006/main" xmlns:w14="http://schemas.microsoft.com/office/word/2010/wordml" xmlns:w15="http://schemas.microsoft.com/office/word/2012/wordml" xmlns:w16cex="http://schemas.microsoft.com/office/word/2018/wordml/cex" xmlns:w16cid="http://schemas.microsoft.com/office/word/2016/wordml/cid" xmlns:w16="http://schemas.microsoft.com/office/word/2018/wordml" xmlns:w16sdtdh="http://schemas.microsoft.com/office/word/2020/wordml/sdtdatahash" xmlns:w16se="http://schemas.microsoft.com/office/word/2015/wordml/symex" mc:Ignorable="w14 w15 w16se w16cid w16 w16cex w16sdtdh">
   <w:optimizeForBrowser/>
   <w:allowPNG/>
 </w:webSettings>
@@ -7919,13 +8383,674 @@
 </file>
 
 <file path=customXml/item1.xml><?xml version="1.0" encoding="utf-8"?>
+<?mso-contentType ?>
+<SharedContentType xmlns="Microsoft.SharePoint.Taxonomy.ContentTypeSync" SourceId="73f51738-d318-4883-9d64-4f0bd0ccc55e" ContentTypeId="0x0101009BA85F8052A6DA4FA3E31FF9F74C6970" PreviousValue="false"/>
+</file>
+
+<file path=customXml/item2.xml><?xml version="1.0" encoding="utf-8"?>
 <b:Sources xmlns:b="http://schemas.openxmlformats.org/officeDocument/2006/bibliography" xmlns="http://schemas.openxmlformats.org/officeDocument/2006/bibliography" SelectedStyle="\APA.XSL" StyleName="APA"/>
 </file>
 
+<file path=customXml/item3.xml><?xml version="1.0" encoding="utf-8"?>
+<?mso-contentType ?>
+<spe:Receivers xmlns:spe="http://schemas.microsoft.com/sharepoint/events">
+  <Receiver>
+    <Name>Document ID Generator</Name>
+    <Synchronization>Synchronous</Synchronization>
+    <Type>10001</Type>
+    <SequenceNumber>1000</SequenceNumber>
+    <Url/>
+    <Assembly>Microsoft.Office.DocumentManagement, Version=16.0.0.0, Culture=neutral, PublicKeyToken=71e9bce111e9429c</Assembly>
+    <Class>Microsoft.Office.DocumentManagement.Internal.DocIdHandler</Class>
+    <Data/>
+    <Filter/>
+  </Receiver>
+  <Receiver>
+    <Name>Document ID Generator</Name>
+    <Synchronization>Synchronous</Synchronization>
+    <Type>10002</Type>
+    <SequenceNumber>1001</SequenceNumber>
+    <Url/>
+    <Assembly>Microsoft.Office.DocumentManagement, Version=16.0.0.0, Culture=neutral, PublicKeyToken=71e9bce111e9429c</Assembly>
+    <Class>Microsoft.Office.DocumentManagement.Internal.DocIdHandler</Class>
+    <Data/>
+    <Filter/>
+  </Receiver>
+  <Receiver>
+    <Name>Document ID Generator</Name>
+    <Synchronization>Synchronous</Synchronization>
+    <Type>10004</Type>
+    <SequenceNumber>1002</SequenceNumber>
+    <Url/>
+    <Assembly>Microsoft.Office.DocumentManagement, Version=16.0.0.0, Culture=neutral, PublicKeyToken=71e9bce111e9429c</Assembly>
+    <Class>Microsoft.Office.DocumentManagement.Internal.DocIdHandler</Class>
+    <Data/>
+    <Filter/>
+  </Receiver>
+  <Receiver>
+    <Name>Document ID Generator</Name>
+    <Synchronization>Synchronous</Synchronization>
+    <Type>10006</Type>
+    <SequenceNumber>1003</SequenceNumber>
+    <Url/>
+    <Assembly>Microsoft.Office.DocumentManagement, Version=16.0.0.0, Culture=neutral, PublicKeyToken=71e9bce111e9429c</Assembly>
+    <Class>Microsoft.Office.DocumentManagement.Internal.DocIdHandler</Class>
+    <Data/>
+    <Filter/>
+  </Receiver>
+</spe:Receivers>
+</file>
+
+<file path=customXml/item4.xml><?xml version="1.0" encoding="utf-8"?>
+<?mso-contentType ?>
+<customXsn xmlns="http://schemas.microsoft.com/office/2006/metadata/customXsn">
+  <xsnLocation/>
+  <cached>True</cached>
+  <openByDefault>True</openByDefault>
+  <xsnScope/>
+</customXsn>
+</file>
+
+<file path=customXml/item5.xml><?xml version="1.0" encoding="utf-8"?>
+<ct:contentTypeSchema xmlns:ct="http://schemas.microsoft.com/office/2006/metadata/contentType" xmlns:ma="http://schemas.microsoft.com/office/2006/metadata/properties/metaAttributes" ct:_="" ma:_="" ma:contentTypeName="UNICEF Document" ma:contentTypeID="0x0101009BA85F8052A6DA4FA3E31FF9F74C697000998D36461989724D8CA1BB58CA76EA1C" ma:contentTypeVersion="48" ma:contentTypeDescription="" ma:contentTypeScope="" ma:versionID="f0bba81723504e72a3d54b80acce776c">
+  <xsd:schema xmlns:xsd="http://www.w3.org/2001/XMLSchema" xmlns:xs="http://www.w3.org/2001/XMLSchema" xmlns:p="http://schemas.microsoft.com/office/2006/metadata/properties" xmlns:ns1="http://schemas.microsoft.com/sharepoint/v3" xmlns:ns2="ca283e0b-db31-4043-a2ef-b80661bf084a" xmlns:ns3="http://schemas.microsoft.com/sharepoint.v3" xmlns:ns4="2ac108be-8554-4736-9194-6d4e4207da6f" xmlns:ns5="6598fa07-f559-47c9-a292-fea0b61271d9" xmlns:ns6="http://schemas.microsoft.com/sharepoint/v4" targetNamespace="http://schemas.microsoft.com/office/2006/metadata/properties" ma:root="true" ma:fieldsID="64b7ecd90135dbe73ce315517eb63ffc" ns1:_="" ns2:_="" ns3:_="" ns4:_="" ns5:_="" ns6:_="">
+    <xsd:import namespace="http://schemas.microsoft.com/sharepoint/v3"/>
+    <xsd:import namespace="ca283e0b-db31-4043-a2ef-b80661bf084a"/>
+    <xsd:import namespace="http://schemas.microsoft.com/sharepoint.v3"/>
+    <xsd:import namespace="2ac108be-8554-4736-9194-6d4e4207da6f"/>
+    <xsd:import namespace="6598fa07-f559-47c9-a292-fea0b61271d9"/>
+    <xsd:import namespace="http://schemas.microsoft.com/sharepoint/v4"/>
+    <xsd:element name="properties">
+      <xsd:complexType>
+        <xsd:sequence>
+          <xsd:element name="documentManagement">
+            <xsd:complexType>
+              <xsd:all>
+                <xsd:element ref="ns2:WrittenBy" minOccurs="0"/>
+                <xsd:element ref="ns2:ContentLanguage" minOccurs="0"/>
+                <xsd:element ref="ns3:CategoryDescription" minOccurs="0"/>
+                <xsd:element ref="ns2:RecipientsEmail" minOccurs="0"/>
+                <xsd:element ref="ns2:SenderEmail" minOccurs="0"/>
+                <xsd:element ref="ns2:DateTransmittedEmail" minOccurs="0"/>
+                <xsd:element ref="ns2:k8c968e8c72a4eda96b7e8fdbe192be2" minOccurs="0"/>
+                <xsd:element ref="ns2:ga975397408f43e4b84ec8e5a598e523" minOccurs="0"/>
+                <xsd:element ref="ns2:mda26ace941f4791a7314a339fee829c" minOccurs="0"/>
+                <xsd:element ref="ns2:TaxCatchAllLabel" minOccurs="0"/>
+                <xsd:element ref="ns2:TaxCatchAll" minOccurs="0"/>
+                <xsd:element ref="ns2:h6a71f3e574e4344bc34f3fc9dd20054" minOccurs="0"/>
+                <xsd:element ref="ns2:ContentStatus" minOccurs="0"/>
+                <xsd:element ref="ns2:j169e817e0ee4eb8974e6fc4a2762909" minOccurs="0"/>
+                <xsd:element ref="ns2:j048a4f9aaad4a8990a1d5e5f53cb451" minOccurs="0"/>
+                <xsd:element ref="ns5:MediaServiceMetadata" minOccurs="0"/>
+                <xsd:element ref="ns5:MediaServiceFastMetadata" minOccurs="0"/>
+                <xsd:element ref="ns5:Partnerships" minOccurs="0"/>
+                <xsd:element ref="ns4:SharedWithUsers" minOccurs="0"/>
+                <xsd:element ref="ns4:SharedWithDetails" minOccurs="0"/>
+                <xsd:element ref="ns5:MediaServiceAutoKeyPoints" minOccurs="0"/>
+                <xsd:element ref="ns5:MediaServiceKeyPoints" minOccurs="0"/>
+                <xsd:element ref="ns5:Docket_x0020_Number" minOccurs="0"/>
+                <xsd:element ref="ns6:IconOverlay" minOccurs="0"/>
+                <xsd:element ref="ns1:_vti_ItemDeclaredRecord" minOccurs="0"/>
+                <xsd:element ref="ns1:_vti_ItemHoldRecordStatus" minOccurs="0"/>
+                <xsd:element ref="ns4:TaxKeywordTaxHTField" minOccurs="0"/>
+                <xsd:element ref="ns4:SemaphoreItemMetadata" minOccurs="0"/>
+                <xsd:element ref="ns5:Notes0" minOccurs="0"/>
+                <xsd:element ref="ns5:MediaServiceDateTaken" minOccurs="0"/>
+                <xsd:element ref="ns5:MediaLengthInSeconds" minOccurs="0"/>
+                <xsd:element ref="ns5:lcf76f155ced4ddcb4097134ff3c332f" minOccurs="0"/>
+                <xsd:element ref="ns5:MediaServiceOCR" minOccurs="0"/>
+                <xsd:element ref="ns5:MediaServiceGenerationTime" minOccurs="0"/>
+                <xsd:element ref="ns5:MediaServiceEventHashCode" minOccurs="0"/>
+                <xsd:element ref="ns4:_dlc_DocId" minOccurs="0"/>
+                <xsd:element ref="ns4:_dlc_DocIdUrl" minOccurs="0"/>
+                <xsd:element ref="ns4:_dlc_DocIdPersistId" minOccurs="0"/>
+              </xsd:all>
+            </xsd:complexType>
+          </xsd:element>
+        </xsd:sequence>
+      </xsd:complexType>
+    </xsd:element>
+  </xsd:schema>
+  <xsd:schema xmlns:xsd="http://www.w3.org/2001/XMLSchema" xmlns:xs="http://www.w3.org/2001/XMLSchema" xmlns:dms="http://schemas.microsoft.com/office/2006/documentManagement/types" xmlns:pc="http://schemas.microsoft.com/office/infopath/2007/PartnerControls" targetNamespace="http://schemas.microsoft.com/sharepoint/v3" elementFormDefault="qualified">
+    <xsd:import namespace="http://schemas.microsoft.com/office/2006/documentManagement/types"/>
+    <xsd:import namespace="http://schemas.microsoft.com/office/infopath/2007/PartnerControls"/>
+    <xsd:element name="_vti_ItemDeclaredRecord" ma:index="40" nillable="true" ma:displayName="Declared Record" ma:hidden="true" ma:internalName="_vti_ItemDeclaredRecord" ma:readOnly="true">
+      <xsd:simpleType>
+        <xsd:restriction base="dms:DateTime"/>
+      </xsd:simpleType>
+    </xsd:element>
+    <xsd:element name="_vti_ItemHoldRecordStatus" ma:index="41" nillable="true" ma:displayName="Hold and Record Status" ma:decimals="0" ma:description="" ma:hidden="true" ma:indexed="true" ma:internalName="_vti_ItemHoldRecordStatus" ma:readOnly="true">
+      <xsd:simpleType>
+        <xsd:restriction base="dms:Unknown"/>
+      </xsd:simpleType>
+    </xsd:element>
+  </xsd:schema>
+  <xsd:schema xmlns:xsd="http://www.w3.org/2001/XMLSchema" xmlns:xs="http://www.w3.org/2001/XMLSchema" xmlns:dms="http://schemas.microsoft.com/office/2006/documentManagement/types" xmlns:pc="http://schemas.microsoft.com/office/infopath/2007/PartnerControls" targetNamespace="ca283e0b-db31-4043-a2ef-b80661bf084a" elementFormDefault="qualified">
+    <xsd:import namespace="http://schemas.microsoft.com/office/2006/documentManagement/types"/>
+    <xsd:import namespace="http://schemas.microsoft.com/office/infopath/2007/PartnerControls"/>
+    <xsd:element name="WrittenBy" ma:index="3" nillable="true" ma:displayName="Written By" ma:description="‘Written By’ is auto-completed with the name of the uploader, but can be edited if you are uploading on behalf of someone else." ma:hidden="true" ma:list="UserInfo" ma:SharePointGroup="0" ma:internalName="WrittenBy" ma:readOnly="false" ma:showField="ImnName">
+      <xsd:complexType>
+        <xsd:complexContent>
+          <xsd:extension base="dms:UserMulti">
+            <xsd:sequence>
+              <xsd:element name="UserInfo" minOccurs="0" maxOccurs="unbounded">
+                <xsd:complexType>
+                  <xsd:sequence>
+                    <xsd:element name="DisplayName" type="xsd:string" minOccurs="0"/>
+                    <xsd:element name="AccountId" type="dms:UserId" minOccurs="0" nillable="true"/>
+                    <xsd:element name="AccountType" type="xsd:string" minOccurs="0"/>
+                  </xsd:sequence>
+                </xsd:complexType>
+              </xsd:element>
+            </xsd:sequence>
+          </xsd:extension>
+        </xsd:complexContent>
+      </xsd:complexType>
+    </xsd:element>
+    <xsd:element name="ContentLanguage" ma:index="4" nillable="true" ma:displayName="Content Language *" ma:default="English" ma:format="RadioButtons" ma:hidden="true" ma:indexed="true" ma:internalName="ContentLanguage" ma:readOnly="false">
+      <xsd:simpleType>
+        <xsd:restriction base="dms:Choice">
+          <xsd:enumeration value="English"/>
+          <xsd:enumeration value="French"/>
+          <xsd:enumeration value="Spanish"/>
+          <xsd:enumeration value="Russian"/>
+          <xsd:enumeration value="Chinese"/>
+          <xsd:enumeration value="Arabic"/>
+          <xsd:enumeration value="other"/>
+        </xsd:restriction>
+      </xsd:simpleType>
+    </xsd:element>
+    <xsd:element name="RecipientsEmail" ma:index="9" nillable="true" ma:displayName="Recipients (email)" ma:hidden="true" ma:internalName="RecipientsEmail" ma:readOnly="false">
+      <xsd:simpleType>
+        <xsd:restriction base="dms:Text">
+          <xsd:maxLength value="255"/>
+        </xsd:restriction>
+      </xsd:simpleType>
+    </xsd:element>
+    <xsd:element name="SenderEmail" ma:index="10" nillable="true" ma:displayName="Sender (email)" ma:hidden="true" ma:internalName="SenderEmail" ma:readOnly="false">
+      <xsd:simpleType>
+        <xsd:restriction base="dms:Text">
+          <xsd:maxLength value="255"/>
+        </xsd:restriction>
+      </xsd:simpleType>
+    </xsd:element>
+    <xsd:element name="DateTransmittedEmail" ma:index="11" nillable="true" ma:displayName="Date transmitted (email)" ma:format="DateTime" ma:hidden="true" ma:internalName="DateTransmittedEmail" ma:readOnly="false">
+      <xsd:simpleType>
+        <xsd:restriction base="dms:DateTime"/>
+      </xsd:simpleType>
+    </xsd:element>
+    <xsd:element name="k8c968e8c72a4eda96b7e8fdbe192be2" ma:index="12" nillable="true" ma:taxonomy="true" ma:internalName="k8c968e8c72a4eda96b7e8fdbe192be2" ma:taxonomyFieldName="GeographicScope" ma:displayName="Requesting Office " ma:readOnly="false" ma:default="" ma:fieldId="{48c968e8-c72a-4eda-96b7-e8fdbe192be2}" ma:taxonomyMulti="true" ma:sspId="73f51738-d318-4883-9d64-4f0bd0ccc55e" ma:termSetId="1761a25e-44f4-4213-964a-f96c515e12cb" ma:anchorId="00000000-0000-0000-0000-000000000000" ma:open="false" ma:isKeyword="false">
+      <xsd:complexType>
+        <xsd:sequence>
+          <xsd:element ref="pc:Terms" minOccurs="0" maxOccurs="1"/>
+        </xsd:sequence>
+      </xsd:complexType>
+    </xsd:element>
+    <xsd:element name="ga975397408f43e4b84ec8e5a598e523" ma:index="16" nillable="true" ma:taxonomy="true" ma:internalName="ga975397408f43e4b84ec8e5a598e523" ma:taxonomyFieldName="OfficeDivision" ma:displayName="Office/Division *" ma:default="" ma:fieldId="{0a975397-408f-43e4-b84e-c8e5a598e523}" ma:sspId="73f51738-d318-4883-9d64-4f0bd0ccc55e" ma:termSetId="1761a25e-44f4-4213-964a-f96c515e12cb" ma:anchorId="00000000-0000-0000-0000-000000000000" ma:open="false" ma:isKeyword="false">
+      <xsd:complexType>
+        <xsd:sequence>
+          <xsd:element ref="pc:Terms" minOccurs="0" maxOccurs="1"/>
+        </xsd:sequence>
+      </xsd:complexType>
+    </xsd:element>
+    <xsd:element name="mda26ace941f4791a7314a339fee829c" ma:index="17" nillable="true" ma:taxonomy="true" ma:internalName="mda26ace941f4791a7314a339fee829c" ma:taxonomyFieldName="DocumentType" ma:displayName="Document Type *" ma:indexed="true" ma:readOnly="false" ma:default="" ma:fieldId="{6da26ace-941f-4791-a731-4a339fee829c}" ma:sspId="73f51738-d318-4883-9d64-4f0bd0ccc55e" ma:termSetId="f93b6877-8902-4378-8587-5ec85f36ead9" ma:anchorId="00000000-0000-0000-0000-000000000000" ma:open="false" ma:isKeyword="false">
+      <xsd:complexType>
+        <xsd:sequence>
+          <xsd:element ref="pc:Terms" minOccurs="0" maxOccurs="1"/>
+        </xsd:sequence>
+      </xsd:complexType>
+    </xsd:element>
+    <xsd:element name="TaxCatchAllLabel" ma:index="18" nillable="true" ma:displayName="Taxonomy Catch All Column1" ma:hidden="true" ma:list="{db1ad468-c7bf-4f53-baec-a69856414c24}" ma:internalName="TaxCatchAllLabel" ma:readOnly="false" ma:showField="CatchAllDataLabel" ma:web="2ac108be-8554-4736-9194-6d4e4207da6f">
+      <xsd:complexType>
+        <xsd:complexContent>
+          <xsd:extension base="dms:MultiChoiceLookup">
+            <xsd:sequence>
+              <xsd:element name="Value" type="dms:Lookup" maxOccurs="unbounded" minOccurs="0" nillable="true"/>
+            </xsd:sequence>
+          </xsd:extension>
+        </xsd:complexContent>
+      </xsd:complexType>
+    </xsd:element>
+    <xsd:element name="TaxCatchAll" ma:index="22" nillable="true" ma:displayName="Taxonomy Catch All Column" ma:hidden="true" ma:list="{db1ad468-c7bf-4f53-baec-a69856414c24}" ma:internalName="TaxCatchAll" ma:readOnly="false" ma:showField="CatchAllData" ma:web="2ac108be-8554-4736-9194-6d4e4207da6f">
+      <xsd:complexType>
+        <xsd:complexContent>
+          <xsd:extension base="dms:MultiChoiceLookup">
+            <xsd:sequence>
+              <xsd:element name="Value" type="dms:Lookup" maxOccurs="unbounded" minOccurs="0" nillable="true"/>
+            </xsd:sequence>
+          </xsd:extension>
+        </xsd:complexContent>
+      </xsd:complexType>
+    </xsd:element>
+    <xsd:element name="h6a71f3e574e4344bc34f3fc9dd20054" ma:index="23" nillable="true" ma:taxonomy="true" ma:internalName="h6a71f3e574e4344bc34f3fc9dd20054" ma:taxonomyFieldName="Topic" ma:displayName="Topic *" ma:readOnly="false" ma:default="" ma:fieldId="{16a71f3e-574e-4344-bc34-f3fc9dd20054}" ma:taxonomyMulti="true" ma:sspId="73f51738-d318-4883-9d64-4f0bd0ccc55e" ma:termSetId="9561e0e6-71cf-4f3c-87c3-08a6b5d907e8" ma:anchorId="00000000-0000-0000-0000-000000000000" ma:open="false" ma:isKeyword="false">
+      <xsd:complexType>
+        <xsd:sequence>
+          <xsd:element ref="pc:Terms" minOccurs="0" maxOccurs="1"/>
+        </xsd:sequence>
+      </xsd:complexType>
+    </xsd:element>
+    <xsd:element name="ContentStatus" ma:index="25" nillable="true" ma:displayName="Content Status" ma:description="Optional column to indicate document status: no status, draft, final or expired.​" ma:format="RadioButtons" ma:internalName="ContentStatus" ma:readOnly="false">
+      <xsd:simpleType>
+        <xsd:restriction base="dms:Choice">
+          <xsd:enumeration value="­"/>
+          <xsd:enumeration value="Draft"/>
+          <xsd:enumeration value="Final"/>
+          <xsd:enumeration value="Expired"/>
+        </xsd:restriction>
+      </xsd:simpleType>
+    </xsd:element>
+    <xsd:element name="j169e817e0ee4eb8974e6fc4a2762909" ma:index="26" nillable="true" ma:taxonomy="true" ma:internalName="j169e817e0ee4eb8974e6fc4a2762909" ma:taxonomyFieldName="CriticalForLongTermRetention" ma:displayName="Critical for long-term retention?" ma:default="" ma:fieldId="{3169e817-e0ee-4eb8-974e-6fc4a2762909}" ma:sspId="73f51738-d318-4883-9d64-4f0bd0ccc55e" ma:termSetId="59f85175-3dbf-4592-9c1d-453af9da4e8b" ma:anchorId="00000000-0000-0000-0000-000000000000" ma:open="false" ma:isKeyword="false">
+      <xsd:complexType>
+        <xsd:sequence>
+          <xsd:element ref="pc:Terms" minOccurs="0" maxOccurs="1"/>
+        </xsd:sequence>
+      </xsd:complexType>
+    </xsd:element>
+    <xsd:element name="j048a4f9aaad4a8990a1d5e5f53cb451" ma:index="28" nillable="true" ma:taxonomy="true" ma:internalName="j048a4f9aaad4a8990a1d5e5f53cb451" ma:taxonomyFieldName="SystemDTAC" ma:displayName="System-DT-AC" ma:default="" ma:fieldId="{3048a4f9-aaad-4a89-90a1-d5e5f53cb451}" ma:sspId="73f51738-d318-4883-9d64-4f0bd0ccc55e" ma:termSetId="1e3381f3-a35f-499a-9a3c-017e5423e02a" ma:anchorId="00000000-0000-0000-0000-000000000000" ma:open="false" ma:isKeyword="false">
+      <xsd:complexType>
+        <xsd:sequence>
+          <xsd:element ref="pc:Terms" minOccurs="0" maxOccurs="1"/>
+        </xsd:sequence>
+      </xsd:complexType>
+    </xsd:element>
+  </xsd:schema>
+  <xsd:schema xmlns:xsd="http://www.w3.org/2001/XMLSchema" xmlns:xs="http://www.w3.org/2001/XMLSchema" xmlns:dms="http://schemas.microsoft.com/office/2006/documentManagement/types" xmlns:pc="http://schemas.microsoft.com/office/infopath/2007/PartnerControls" targetNamespace="http://schemas.microsoft.com/sharepoint.v3" elementFormDefault="qualified">
+    <xsd:import namespace="http://schemas.microsoft.com/office/2006/documentManagement/types"/>
+    <xsd:import namespace="http://schemas.microsoft.com/office/infopath/2007/PartnerControls"/>
+    <xsd:element name="CategoryDescription" ma:index="6" nillable="true" ma:displayName="Description" ma:internalName="CategoryDescription" ma:readOnly="false">
+      <xsd:simpleType>
+        <xsd:restriction base="dms:Note"/>
+      </xsd:simpleType>
+    </xsd:element>
+  </xsd:schema>
+  <xsd:schema xmlns:xsd="http://www.w3.org/2001/XMLSchema" xmlns:xs="http://www.w3.org/2001/XMLSchema" xmlns:dms="http://schemas.microsoft.com/office/2006/documentManagement/types" xmlns:pc="http://schemas.microsoft.com/office/infopath/2007/PartnerControls" targetNamespace="2ac108be-8554-4736-9194-6d4e4207da6f" elementFormDefault="qualified">
+    <xsd:import namespace="http://schemas.microsoft.com/office/2006/documentManagement/types"/>
+    <xsd:import namespace="http://schemas.microsoft.com/office/infopath/2007/PartnerControls"/>
+    <xsd:element name="SharedWithUsers" ma:index="34" nillable="true" ma:displayName="Shared With" ma:hidden="true" ma:internalName="SharedWithUsers" ma:readOnly="true">
+      <xsd:complexType>
+        <xsd:complexContent>
+          <xsd:extension base="dms:UserMulti">
+            <xsd:sequence>
+              <xsd:element name="UserInfo" minOccurs="0" maxOccurs="unbounded">
+                <xsd:complexType>
+                  <xsd:sequence>
+                    <xsd:element name="DisplayName" type="xsd:string" minOccurs="0"/>
+                    <xsd:element name="AccountId" type="dms:UserId" minOccurs="0" nillable="true"/>
+                    <xsd:element name="AccountType" type="xsd:string" minOccurs="0"/>
+                  </xsd:sequence>
+                </xsd:complexType>
+              </xsd:element>
+            </xsd:sequence>
+          </xsd:extension>
+        </xsd:complexContent>
+      </xsd:complexType>
+    </xsd:element>
+    <xsd:element name="SharedWithDetails" ma:index="35" nillable="true" ma:displayName="Shared With Details" ma:hidden="true" ma:internalName="SharedWithDetails" ma:readOnly="true">
+      <xsd:simpleType>
+        <xsd:restriction base="dms:Note"/>
+      </xsd:simpleType>
+    </xsd:element>
+    <xsd:element name="TaxKeywordTaxHTField" ma:index="42" nillable="true" ma:taxonomy="true" ma:internalName="TaxKeywordTaxHTField" ma:taxonomyFieldName="TaxKeyword" ma:displayName="Enterprise Keywords" ma:readOnly="false" ma:fieldId="{23f27201-bee3-471e-b2e7-b64fd8b7ca38}" ma:taxonomyMulti="true" ma:sspId="73f51738-d318-4883-9d64-4f0bd0ccc55e" ma:termSetId="00000000-0000-0000-0000-000000000000" ma:anchorId="00000000-0000-0000-0000-000000000000" ma:open="true" ma:isKeyword="true">
+      <xsd:complexType>
+        <xsd:sequence>
+          <xsd:element ref="pc:Terms" minOccurs="0" maxOccurs="1"/>
+        </xsd:sequence>
+      </xsd:complexType>
+    </xsd:element>
+    <xsd:element name="SemaphoreItemMetadata" ma:index="43" nillable="true" ma:displayName="Semaphore Status" ma:hidden="true" ma:internalName="SemaphoreItemMetadata">
+      <xsd:simpleType>
+        <xsd:restriction base="dms:Note"/>
+      </xsd:simpleType>
+    </xsd:element>
+    <xsd:element name="_dlc_DocId" ma:index="52" nillable="true" ma:displayName="Document ID Value" ma:description="The value of the document ID assigned to this item." ma:internalName="_dlc_DocId" ma:readOnly="true">
+      <xsd:simpleType>
+        <xsd:restriction base="dms:Text"/>
+      </xsd:simpleType>
+    </xsd:element>
+    <xsd:element name="_dlc_DocIdUrl" ma:index="53" nillable="true" ma:displayName="Document ID" ma:description="Permanent link to this document." ma:hidden="true" ma:internalName="_dlc_DocIdUrl" ma:readOnly="true">
+      <xsd:complexType>
+        <xsd:complexContent>
+          <xsd:extension base="dms:URL">
+            <xsd:sequence>
+              <xsd:element name="Url" type="dms:ValidUrl" minOccurs="0" nillable="true"/>
+              <xsd:element name="Description" type="xsd:string" nillable="true"/>
+            </xsd:sequence>
+          </xsd:extension>
+        </xsd:complexContent>
+      </xsd:complexType>
+    </xsd:element>
+    <xsd:element name="_dlc_DocIdPersistId" ma:index="54" nillable="true" ma:displayName="Persist ID" ma:description="Keep ID on add." ma:hidden="true" ma:internalName="_dlc_DocIdPersistId" ma:readOnly="true">
+      <xsd:simpleType>
+        <xsd:restriction base="dms:Boolean"/>
+      </xsd:simpleType>
+    </xsd:element>
+  </xsd:schema>
+  <xsd:schema xmlns:xsd="http://www.w3.org/2001/XMLSchema" xmlns:xs="http://www.w3.org/2001/XMLSchema" xmlns:dms="http://schemas.microsoft.com/office/2006/documentManagement/types" xmlns:pc="http://schemas.microsoft.com/office/infopath/2007/PartnerControls" targetNamespace="6598fa07-f559-47c9-a292-fea0b61271d9" elementFormDefault="qualified">
+    <xsd:import namespace="http://schemas.microsoft.com/office/2006/documentManagement/types"/>
+    <xsd:import namespace="http://schemas.microsoft.com/office/infopath/2007/PartnerControls"/>
+    <xsd:element name="MediaServiceMetadata" ma:index="31" nillable="true" ma:displayName="MediaServiceMetadata" ma:hidden="true" ma:internalName="MediaServiceMetadata" ma:readOnly="true">
+      <xsd:simpleType>
+        <xsd:restriction base="dms:Note"/>
+      </xsd:simpleType>
+    </xsd:element>
+    <xsd:element name="MediaServiceFastMetadata" ma:index="32" nillable="true" ma:displayName="MediaServiceFastMetadata" ma:hidden="true" ma:internalName="MediaServiceFastMetadata" ma:readOnly="true">
+      <xsd:simpleType>
+        <xsd:restriction base="dms:Note"/>
+      </xsd:simpleType>
+    </xsd:element>
+    <xsd:element name="Partnerships" ma:index="33" nillable="true" ma:displayName="Partnerships" ma:format="Dropdown" ma:internalName="Partnerships" ma:readOnly="false">
+      <xsd:simpleType>
+        <xsd:restriction base="dms:Note">
+          <xsd:maxLength value="255"/>
+        </xsd:restriction>
+      </xsd:simpleType>
+    </xsd:element>
+    <xsd:element name="MediaServiceAutoKeyPoints" ma:index="36" nillable="true" ma:displayName="MediaServiceAutoKeyPoints" ma:hidden="true" ma:internalName="MediaServiceAutoKeyPoints" ma:readOnly="true">
+      <xsd:simpleType>
+        <xsd:restriction base="dms:Note"/>
+      </xsd:simpleType>
+    </xsd:element>
+    <xsd:element name="MediaServiceKeyPoints" ma:index="37" nillable="true" ma:displayName="KeyPoints" ma:hidden="true" ma:internalName="MediaServiceKeyPoints" ma:readOnly="true">
+      <xsd:simpleType>
+        <xsd:restriction base="dms:Note"/>
+      </xsd:simpleType>
+    </xsd:element>
+    <xsd:element name="Docket_x0020_Number" ma:index="38" nillable="true" ma:displayName="Docket Number" ma:internalName="Docket_x0020_Number" ma:readOnly="false">
+      <xsd:simpleType>
+        <xsd:restriction base="dms:Text">
+          <xsd:maxLength value="255"/>
+        </xsd:restriction>
+      </xsd:simpleType>
+    </xsd:element>
+    <xsd:element name="Notes0" ma:index="44" nillable="true" ma:displayName="Notes" ma:internalName="Notes0">
+      <xsd:simpleType>
+        <xsd:restriction base="dms:Note">
+          <xsd:maxLength value="255"/>
+        </xsd:restriction>
+      </xsd:simpleType>
+    </xsd:element>
+    <xsd:element name="MediaServiceDateTaken" ma:index="45" nillable="true" ma:displayName="MediaServiceDateTaken" ma:hidden="true" ma:internalName="MediaServiceDateTaken" ma:readOnly="true">
+      <xsd:simpleType>
+        <xsd:restriction base="dms:Text"/>
+      </xsd:simpleType>
+    </xsd:element>
+    <xsd:element name="MediaLengthInSeconds" ma:index="46" nillable="true" ma:displayName="Length (seconds)" ma:internalName="MediaLengthInSeconds" ma:readOnly="true">
+      <xsd:simpleType>
+        <xsd:restriction base="dms:Unknown"/>
+      </xsd:simpleType>
+    </xsd:element>
+    <xsd:element name="lcf76f155ced4ddcb4097134ff3c332f" ma:index="48" nillable="true" ma:taxonomy="true" ma:internalName="lcf76f155ced4ddcb4097134ff3c332f" ma:taxonomyFieldName="MediaServiceImageTags" ma:displayName="Image Tags" ma:readOnly="false" ma:fieldId="{5cf76f15-5ced-4ddc-b409-7134ff3c332f}" ma:taxonomyMulti="true" ma:sspId="73f51738-d318-4883-9d64-4f0bd0ccc55e" ma:termSetId="09814cd3-568e-fe90-9814-8d621ff8fb84" ma:anchorId="fba54fb3-c3e1-fe81-a776-ca4b69148c4d" ma:open="true" ma:isKeyword="false">
+      <xsd:complexType>
+        <xsd:sequence>
+          <xsd:element ref="pc:Terms" minOccurs="0" maxOccurs="1"/>
+        </xsd:sequence>
+      </xsd:complexType>
+    </xsd:element>
+    <xsd:element name="MediaServiceOCR" ma:index="49" nillable="true" ma:displayName="Extracted Text" ma:internalName="MediaServiceOCR" ma:readOnly="true">
+      <xsd:simpleType>
+        <xsd:restriction base="dms:Note">
+          <xsd:maxLength value="255"/>
+        </xsd:restriction>
+      </xsd:simpleType>
+    </xsd:element>
+    <xsd:element name="MediaServiceGenerationTime" ma:index="50" nillable="true" ma:displayName="MediaServiceGenerationTime" ma:hidden="true" ma:internalName="MediaServiceGenerationTime" ma:readOnly="true">
+      <xsd:simpleType>
+        <xsd:restriction base="dms:Text"/>
+      </xsd:simpleType>
+    </xsd:element>
+    <xsd:element name="MediaServiceEventHashCode" ma:index="51" nillable="true" ma:displayName="MediaServiceEventHashCode" ma:hidden="true" ma:internalName="MediaServiceEventHashCode" ma:readOnly="true">
+      <xsd:simpleType>
+        <xsd:restriction base="dms:Text"/>
+      </xsd:simpleType>
+    </xsd:element>
+  </xsd:schema>
+  <xsd:schema xmlns:xsd="http://www.w3.org/2001/XMLSchema" xmlns:xs="http://www.w3.org/2001/XMLSchema" xmlns:dms="http://schemas.microsoft.com/office/2006/documentManagement/types" xmlns:pc="http://schemas.microsoft.com/office/infopath/2007/PartnerControls" targetNamespace="http://schemas.microsoft.com/sharepoint/v4" elementFormDefault="qualified">
+    <xsd:import namespace="http://schemas.microsoft.com/office/2006/documentManagement/types"/>
+    <xsd:import namespace="http://schemas.microsoft.com/office/infopath/2007/PartnerControls"/>
+    <xsd:element name="IconOverlay" ma:index="39" nillable="true" ma:displayName="IconOverlay" ma:hidden="true" ma:internalName="IconOverlay" ma:readOnly="false">
+      <xsd:simpleType>
+        <xsd:restriction base="dms:Text"/>
+      </xsd:simpleType>
+    </xsd:element>
+  </xsd:schema>
+  <xsd:schema xmlns="http://schemas.openxmlformats.org/package/2006/metadata/core-properties" xmlns:xsd="http://www.w3.org/2001/XMLSchema" xmlns:xsi="http://www.w3.org/2001/XMLSchema-instance" xmlns:dc="http://purl.org/dc/elements/1.1/" xmlns:dcterms="http://purl.org/dc/terms/" xmlns:odoc="http://schemas.microsoft.com/internal/obd" targetNamespace="http://schemas.openxmlformats.org/package/2006/metadata/core-properties" elementFormDefault="qualified" attributeFormDefault="unqualified" blockDefault="#all">
+    <xsd:import namespace="http://purl.org/dc/elements/1.1/" schemaLocation="http://dublincore.org/schemas/xmls/qdc/2003/04/02/dc.xsd"/>
+    <xsd:import namespace="http://purl.org/dc/terms/" schemaLocation="http://dublincore.org/schemas/xmls/qdc/2003/04/02/dcterms.xsd"/>
+    <xsd:element name="coreProperties" type="CT_coreProperties"/>
+    <xsd:complexType name="CT_coreProperties">
+      <xsd:all>
+        <xsd:element ref="dc:creator" minOccurs="0" maxOccurs="1"/>
+        <xsd:element ref="dcterms:created" minOccurs="0" maxOccurs="1"/>
+        <xsd:element ref="dc:identifier" minOccurs="0" maxOccurs="1"/>
+        <xsd:element name="contentType" minOccurs="0" maxOccurs="1" type="xsd:string" ma:displayName="Content Type"/>
+        <xsd:element ref="dc:title" minOccurs="0" maxOccurs="1" ma:displayName="Title"/>
+        <xsd:element ref="dc:subject" minOccurs="0" maxOccurs="1"/>
+        <xsd:element ref="dc:description" minOccurs="0" maxOccurs="1"/>
+        <xsd:element name="keywords" minOccurs="0" maxOccurs="1" type="xsd:string"/>
+        <xsd:element ref="dc:language" minOccurs="0" maxOccurs="1"/>
+        <xsd:element name="category" minOccurs="0" maxOccurs="1" type="xsd:string"/>
+        <xsd:element name="version" minOccurs="0" maxOccurs="1" type="xsd:string"/>
+        <xsd:element name="revision" minOccurs="0" maxOccurs="1" type="xsd:string">
+          <xsd:annotation>
+            <xsd:documentation>
+                        This value indicates the number of saves or revisions. The application is responsible for updating this value after each revision.
+                    </xsd:documentation>
+          </xsd:annotation>
+        </xsd:element>
+        <xsd:element name="lastModifiedBy" minOccurs="0" maxOccurs="1" type="xsd:string"/>
+        <xsd:element ref="dcterms:modified" minOccurs="0" maxOccurs="1"/>
+        <xsd:element name="contentStatus" minOccurs="0" maxOccurs="1" type="xsd:string"/>
+      </xsd:all>
+    </xsd:complexType>
+  </xsd:schema>
+  <xs:schema xmlns:pc="http://schemas.microsoft.com/office/infopath/2007/PartnerControls" xmlns:xs="http://www.w3.org/2001/XMLSchema" targetNamespace="http://schemas.microsoft.com/office/infopath/2007/PartnerControls" elementFormDefault="qualified" attributeFormDefault="unqualified">
+    <xs:element name="Person">
+      <xs:complexType>
+        <xs:sequence>
+          <xs:element ref="pc:DisplayName" minOccurs="0"/>
+          <xs:element ref="pc:AccountId" minOccurs="0"/>
+          <xs:element ref="pc:AccountType" minOccurs="0"/>
+        </xs:sequence>
+      </xs:complexType>
+    </xs:element>
+    <xs:element name="DisplayName" type="xs:string"/>
+    <xs:element name="AccountId" type="xs:string"/>
+    <xs:element name="AccountType" type="xs:string"/>
+    <xs:element name="BDCAssociatedEntity">
+      <xs:complexType>
+        <xs:sequence>
+          <xs:element ref="pc:BDCEntity" minOccurs="0" maxOccurs="unbounded"/>
+        </xs:sequence>
+        <xs:attribute ref="pc:EntityNamespace"/>
+        <xs:attribute ref="pc:EntityName"/>
+        <xs:attribute ref="pc:SystemInstanceName"/>
+        <xs:attribute ref="pc:AssociationName"/>
+      </xs:complexType>
+    </xs:element>
+    <xs:attribute name="EntityNamespace" type="xs:string"/>
+    <xs:attribute name="EntityName" type="xs:string"/>
+    <xs:attribute name="SystemInstanceName" type="xs:string"/>
+    <xs:attribute name="AssociationName" type="xs:string"/>
+    <xs:element name="BDCEntity">
+      <xs:complexType>
+        <xs:sequence>
+          <xs:element ref="pc:EntityDisplayName" minOccurs="0"/>
+          <xs:element ref="pc:EntityInstanceReference" minOccurs="0"/>
+          <xs:element ref="pc:EntityId1" minOccurs="0"/>
+          <xs:element ref="pc:EntityId2" minOccurs="0"/>
+          <xs:element ref="pc:EntityId3" minOccurs="0"/>
+          <xs:element ref="pc:EntityId4" minOccurs="0"/>
+          <xs:element ref="pc:EntityId5" minOccurs="0"/>
+        </xs:sequence>
+      </xs:complexType>
+    </xs:element>
+    <xs:element name="EntityDisplayName" type="xs:string"/>
+    <xs:element name="EntityInstanceReference" type="xs:string"/>
+    <xs:element name="EntityId1" type="xs:string"/>
+    <xs:element name="EntityId2" type="xs:string"/>
+    <xs:element name="EntityId3" type="xs:string"/>
+    <xs:element name="EntityId4" type="xs:string"/>
+    <xs:element name="EntityId5" type="xs:string"/>
+    <xs:element name="Terms">
+      <xs:complexType>
+        <xs:sequence>
+          <xs:element ref="pc:TermInfo" minOccurs="0" maxOccurs="unbounded"/>
+        </xs:sequence>
+      </xs:complexType>
+    </xs:element>
+    <xs:element name="TermInfo">
+      <xs:complexType>
+        <xs:sequence>
+          <xs:element ref="pc:TermName" minOccurs="0"/>
+          <xs:element ref="pc:TermId" minOccurs="0"/>
+        </xs:sequence>
+      </xs:complexType>
+    </xs:element>
+    <xs:element name="TermName" type="xs:string"/>
+    <xs:element name="TermId" type="xs:string"/>
+  </xs:schema>
+</ct:contentTypeSchema>
+</file>
+
+<file path=customXml/item6.xml><?xml version="1.0" encoding="utf-8"?>
+<p:properties xmlns:p="http://schemas.microsoft.com/office/2006/metadata/properties" xmlns:xsi="http://www.w3.org/2001/XMLSchema-instance" xmlns:pc="http://schemas.microsoft.com/office/infopath/2007/PartnerControls">
+  <documentManagement>
+    <TaxCatchAll xmlns="ca283e0b-db31-4043-a2ef-b80661bf084a">
+      <Value>7</Value>
+      <Value>120</Value>
+    </TaxCatchAll>
+    <ga975397408f43e4b84ec8e5a598e523 xmlns="ca283e0b-db31-4043-a2ef-b80661bf084a">
+      <Terms xmlns="http://schemas.microsoft.com/office/infopath/2007/PartnerControls"/>
+    </ga975397408f43e4b84ec8e5a598e523>
+    <k8c968e8c72a4eda96b7e8fdbe192be2 xmlns="ca283e0b-db31-4043-a2ef-b80661bf084a">
+      <Terms xmlns="http://schemas.microsoft.com/office/infopath/2007/PartnerControls"/>
+    </k8c968e8c72a4eda96b7e8fdbe192be2>
+    <DateTransmittedEmail xmlns="ca283e0b-db31-4043-a2ef-b80661bf084a" xsi:nil="true"/>
+    <SenderEmail xmlns="ca283e0b-db31-4043-a2ef-b80661bf084a" xsi:nil="true"/>
+    <IconOverlay xmlns="http://schemas.microsoft.com/sharepoint/v4" xsi:nil="true"/>
+    <ContentLanguage xmlns="ca283e0b-db31-4043-a2ef-b80661bf084a">English</ContentLanguage>
+    <h6a71f3e574e4344bc34f3fc9dd20054 xmlns="ca283e0b-db31-4043-a2ef-b80661bf084a">
+      <Terms xmlns="http://schemas.microsoft.com/office/infopath/2007/PartnerControls">
+        <TermInfo xmlns="http://schemas.microsoft.com/office/infopath/2007/PartnerControls">
+          <TermName xmlns="http://schemas.microsoft.com/office/infopath/2007/PartnerControls">n/a</TermName>
+          <TermId xmlns="http://schemas.microsoft.com/office/infopath/2007/PartnerControls">62fe7219-0ec3-42ac-964d-70ae5d8291bb</TermId>
+        </TermInfo>
+      </Terms>
+    </h6a71f3e574e4344bc34f3fc9dd20054>
+    <CategoryDescription xmlns="http://schemas.microsoft.com/sharepoint.v3" xsi:nil="true"/>
+    <RecipientsEmail xmlns="ca283e0b-db31-4043-a2ef-b80661bf084a" xsi:nil="true"/>
+    <mda26ace941f4791a7314a339fee829c xmlns="ca283e0b-db31-4043-a2ef-b80661bf084a">
+      <Terms xmlns="http://schemas.microsoft.com/office/infopath/2007/PartnerControls">
+        <TermInfo xmlns="http://schemas.microsoft.com/office/infopath/2007/PartnerControls">
+          <TermName xmlns="http://schemas.microsoft.com/office/infopath/2007/PartnerControls">PCA, SSFA, PDs, agreements (programme)</TermName>
+          <TermId xmlns="http://schemas.microsoft.com/office/infopath/2007/PartnerControls">b4a72cb1-97b4-45d5-85d7-8016be671bc3</TermId>
+        </TermInfo>
+      </Terms>
+    </mda26ace941f4791a7314a339fee829c>
+    <WrittenBy xmlns="ca283e0b-db31-4043-a2ef-b80661bf084a">
+      <UserInfo>
+        <DisplayName/>
+        <AccountId xsi:nil="true"/>
+        <AccountType/>
+      </UserInfo>
+    </WrittenBy>
+    <ContentStatus xmlns="ca283e0b-db31-4043-a2ef-b80661bf084a">Final</ContentStatus>
+    <j169e817e0ee4eb8974e6fc4a2762909 xmlns="ca283e0b-db31-4043-a2ef-b80661bf084a">
+      <Terms xmlns="http://schemas.microsoft.com/office/infopath/2007/PartnerControls"/>
+    </j169e817e0ee4eb8974e6fc4a2762909>
+    <j048a4f9aaad4a8990a1d5e5f53cb451 xmlns="ca283e0b-db31-4043-a2ef-b80661bf084a">
+      <Terms xmlns="http://schemas.microsoft.com/office/infopath/2007/PartnerControls"/>
+    </j048a4f9aaad4a8990a1d5e5f53cb451>
+    <TaxKeywordTaxHTField xmlns="2ac108be-8554-4736-9194-6d4e4207da6f">
+      <Terms xmlns="http://schemas.microsoft.com/office/infopath/2007/PartnerControls"/>
+    </TaxKeywordTaxHTField>
+    <_dlc_DocId xmlns="2ac108be-8554-4736-9194-6d4e4207da6f">OEDLEGAL-957059473-7396</_dlc_DocId>
+    <_dlc_DocIdUrl xmlns="2ac108be-8554-4736-9194-6d4e4207da6f">
+      <Url>https://unicef.sharepoint.com/teams/OED-Legal/_layouts/15/DocIdRedir.aspx?ID=OEDLEGAL-957059473-7396</Url>
+      <Description>OEDLEGAL-957059473-7396</Description>
+    </_dlc_DocIdUrl>
+    <SemaphoreItemMetadata xmlns="2ac108be-8554-4736-9194-6d4e4207da6f">{"ClassificationOrdered":false,"Columns":[],"HasBodyChanged":false,"HasPendingClassification":false,"IsUpdate":false,"IsUploading":false,"ShouldCancel":false,"SkipClassification":false,"ShouldDelay":false}</SemaphoreItemMetadata>
+    <lcf76f155ced4ddcb4097134ff3c332f xmlns="6598fa07-f559-47c9-a292-fea0b61271d9">
+      <Terms xmlns="http://schemas.microsoft.com/office/infopath/2007/PartnerControls"/>
+    </lcf76f155ced4ddcb4097134ff3c332f>
+    <Partnerships xmlns="6598fa07-f559-47c9-a292-fea0b61271d9" xsi:nil="true"/>
+    <Docket_x0020_Number xmlns="6598fa07-f559-47c9-a292-fea0b61271d9" xsi:nil="true"/>
+    <TaxCatchAllLabel xmlns="ca283e0b-db31-4043-a2ef-b80661bf084a" xsi:nil="true"/>
+    <Notes0 xmlns="6598fa07-f559-47c9-a292-fea0b61271d9" xsi:nil="true"/>
+  </documentManagement>
+</p:properties>
+</file>
+
+<file path=customXml/item7.xml><?xml version="1.0" encoding="utf-8"?>
+<?mso-contentType ?>
+<FormTemplates xmlns="http://schemas.microsoft.com/sharepoint/v3/contenttype/forms">
+  <Display>DocumentLibraryForm</Display>
+  <Edit>DocumentLibraryForm</Edit>
+  <New>DocumentLibraryForm</New>
+</FormTemplates>
+</file>
+
 <file path=customXml/itemProps1.xml><?xml version="1.0" encoding="utf-8"?>
-<ds:datastoreItem xmlns:ds="http://schemas.openxmlformats.org/officeDocument/2006/customXml" ds:itemID="{011F4208-6BAC-469E-AC2D-5D64A7BDE8C0}">
+<ds:datastoreItem xmlns:ds="http://schemas.openxmlformats.org/officeDocument/2006/customXml" ds:itemID="{BC434C64-374A-42D4-BA25-1F48AEC294D6}">
+  <ds:schemaRefs>
+    <ds:schemaRef ds:uri="Microsoft.SharePoint.Taxonomy.ContentTypeSync"/>
+  </ds:schemaRefs>
+</ds:datastoreItem>
+</file>
+
+<file path=customXml/itemProps2.xml><?xml version="1.0" encoding="utf-8"?>
+<ds:datastoreItem xmlns:ds="http://schemas.openxmlformats.org/officeDocument/2006/customXml" ds:itemID="{A97E07E2-F2E8-4E02-B170-4D12717D3916}">
   <ds:schemaRefs>
     <ds:schemaRef ds:uri="http://schemas.openxmlformats.org/officeDocument/2006/bibliography"/>
   </ds:schemaRefs>
 </ds:datastoreItem>
+</file>
+
+<file path=customXml/itemProps3.xml><?xml version="1.0" encoding="utf-8"?>
+<ds:datastoreItem xmlns:ds="http://schemas.openxmlformats.org/officeDocument/2006/customXml" ds:itemID="{714EB54D-9B4D-42F2-901D-490BCB75F949}">
+  <ds:schemaRefs>
+    <ds:schemaRef ds:uri="http://schemas.microsoft.com/sharepoint/events"/>
+  </ds:schemaRefs>
+</ds:datastoreItem>
+</file>
+
+<file path=customXml/itemProps4.xml><?xml version="1.0" encoding="utf-8"?>
+<ds:datastoreItem xmlns:ds="http://schemas.openxmlformats.org/officeDocument/2006/customXml" ds:itemID="{4FFF3871-A8A2-40F5-A7CF-5C71E9294F2E}">
+  <ds:schemaRefs>
+    <ds:schemaRef ds:uri="http://schemas.microsoft.com/office/2006/metadata/customXsn"/>
+  </ds:schemaRefs>
+</ds:datastoreItem>
+</file>
+
+<file path=customXml/itemProps5.xml><?xml version="1.0" encoding="utf-8"?>
+<ds:datastoreItem xmlns:ds="http://schemas.openxmlformats.org/officeDocument/2006/customXml" ds:itemID="{1E81128A-3E3A-46B1-A42C-DE8D064BE700}"/>
+</file>
+
+<file path=customXml/itemProps6.xml><?xml version="1.0" encoding="utf-8"?>
+<ds:datastoreItem xmlns:ds="http://schemas.openxmlformats.org/officeDocument/2006/customXml" ds:itemID="{226284D3-05F3-4E70-B90E-B95D3150B3E6}">
+  <ds:schemaRefs>
+    <ds:schemaRef ds:uri="http://schemas.microsoft.com/office/infopath/2007/PartnerControls"/>
+    <ds:schemaRef ds:uri="http://schemas.microsoft.com/sharepoint/v4"/>
+    <ds:schemaRef ds:uri="http://schemas.microsoft.com/office/2006/metadata/properties"/>
+    <ds:schemaRef ds:uri="http://schemas.microsoft.com/office/2006/documentManagement/types"/>
+    <ds:schemaRef ds:uri="http://schemas.openxmlformats.org/package/2006/metadata/core-properties"/>
+    <ds:schemaRef ds:uri="http://www.w3.org/XML/1998/namespace"/>
+    <ds:schemaRef ds:uri="http://purl.org/dc/terms/"/>
+    <ds:schemaRef ds:uri="http://purl.org/dc/dcmitype/"/>
+    <ds:schemaRef ds:uri="http://schemas.microsoft.com/sharepoint.v3"/>
+    <ds:schemaRef ds:uri="http://purl.org/dc/elements/1.1/"/>
+    <ds:schemaRef ds:uri="ca283e0b-db31-4043-a2ef-b80661bf084a"/>
+    <ds:schemaRef ds:uri="52c6d06b-bbfe-4c1f-b015-d41ebe612786"/>
+    <ds:schemaRef ds:uri="2ad53252-ac17-4180-95f8-7e0de7e1dce8"/>
+    <ds:schemaRef ds:uri="http://schemas.microsoft.com/sharepoint/v3"/>
+  </ds:schemaRefs>
+</ds:datastoreItem>
+</file>
+
+<file path=customXml/itemProps7.xml><?xml version="1.0" encoding="utf-8"?>
+<ds:datastoreItem xmlns:ds="http://schemas.openxmlformats.org/officeDocument/2006/customXml" ds:itemID="{AB3967EF-0424-4425-8F17-8D6DE7ACC73F}">
+  <ds:schemaRefs>
+    <ds:schemaRef ds:uri="http://schemas.microsoft.com/sharepoint/v3/contenttype/forms"/>
+  </ds:schemaRefs>
+</ds:datastoreItem>
 </file>
</xml_diff>